<commit_message>
Added note on compiler and monitor settings
Added note to use compiler version 5 and monitor settings need to be checked for VGA 640x480 display.
</commit_message>
<xml_diff>
--- a/CortexM0_DesignStart/contents/Module_4/Lab/Intro_SOC_Getting_started.docx
+++ b/CortexM0_DesignStart/contents/Module_4/Lab/Intro_SOC_Getting_started.docx
@@ -1,6 +1,6 @@
 
 <file path=word/document.xml><?xml version="1.0" encoding="utf-8"?>
-<w:document xmlns:wpc="http://schemas.microsoft.com/office/word/2010/wordprocessingCanvas" xmlns:cx="http://schemas.microsoft.com/office/drawing/2014/chartex" xmlns:cx1="http://schemas.microsoft.com/office/drawing/2015/9/8/chartex" xmlns:cx2="http://schemas.microsoft.com/office/drawing/2015/10/21/chartex" xmlns:cx3="http://schemas.microsoft.com/office/drawing/2016/5/9/chartex" xmlns:cx4="http://schemas.microsoft.com/office/drawing/2016/5/10/chartex" xmlns:cx5="http://schemas.microsoft.com/office/drawing/2016/5/11/chartex" xmlns:cx6="http://schemas.microsoft.com/office/drawing/2016/5/12/chartex" xmlns:cx7="http://schemas.microsoft.com/office/drawing/2016/5/13/chartex" xmlns:cx8="http://schemas.microsoft.com/office/drawing/2016/5/14/chartex" xmlns:mc="http://schemas.openxmlformats.org/markup-compatibility/2006" xmlns:aink="http://schemas.microsoft.com/office/drawing/2016/ink" xmlns:am3d="http://schemas.microsoft.com/office/drawing/2017/model3d" xmlns:o="urn:schemas-microsoft-com:office:office" xmlns:r="http://schemas.openxmlformats.org/officeDocument/2006/relationships" xmlns:m="http://schemas.openxmlformats.org/officeDocument/2006/math" xmlns:v="urn:schemas-microsoft-com:vml" xmlns:wp14="http://schemas.microsoft.com/office/word/2010/wordprocessingDrawing" xmlns:wp="http://schemas.openxmlformats.org/drawingml/2006/wordprocessingDrawing" xmlns:w10="urn:schemas-microsoft-com:office:word" xmlns:w="http://schemas.openxmlformats.org/wordprocessingml/2006/main" xmlns:w14="http://schemas.microsoft.com/office/word/2010/wordml" xmlns:w15="http://schemas.microsoft.com/office/word/2012/wordml" xmlns:w16cex="http://schemas.microsoft.com/office/word/2018/wordml/cex" xmlns:w16cid="http://schemas.microsoft.com/office/word/2016/wordml/cid" xmlns:w16="http://schemas.microsoft.com/office/word/2018/wordml" xmlns:w16sdtdh="http://schemas.microsoft.com/office/word/2020/wordml/sdtdatahash" xmlns:w16se="http://schemas.microsoft.com/office/word/2015/wordml/symex" xmlns:wpg="http://schemas.microsoft.com/office/word/2010/wordprocessingGroup" xmlns:wpi="http://schemas.microsoft.com/office/word/2010/wordprocessingInk" xmlns:wne="http://schemas.microsoft.com/office/word/2006/wordml" xmlns:wps="http://schemas.microsoft.com/office/word/2010/wordprocessingShape" mc:Ignorable="w14 w15 w16se w16cid w16 w16cex w16sdtdh wp14">
+<w:document xmlns:wpc="http://schemas.microsoft.com/office/word/2010/wordprocessingCanvas" xmlns:cx="http://schemas.microsoft.com/office/drawing/2014/chartex" xmlns:cx1="http://schemas.microsoft.com/office/drawing/2015/9/8/chartex" xmlns:cx2="http://schemas.microsoft.com/office/drawing/2015/10/21/chartex" xmlns:cx3="http://schemas.microsoft.com/office/drawing/2016/5/9/chartex" xmlns:cx4="http://schemas.microsoft.com/office/drawing/2016/5/10/chartex" xmlns:cx5="http://schemas.microsoft.com/office/drawing/2016/5/11/chartex" xmlns:cx6="http://schemas.microsoft.com/office/drawing/2016/5/12/chartex" xmlns:cx7="http://schemas.microsoft.com/office/drawing/2016/5/13/chartex" xmlns:cx8="http://schemas.microsoft.com/office/drawing/2016/5/14/chartex" xmlns:mc="http://schemas.openxmlformats.org/markup-compatibility/2006" xmlns:aink="http://schemas.microsoft.com/office/drawing/2016/ink" xmlns:am3d="http://schemas.microsoft.com/office/drawing/2017/model3d" xmlns:o="urn:schemas-microsoft-com:office:office" xmlns:oel="http://schemas.microsoft.com/office/2019/extlst" xmlns:r="http://schemas.openxmlformats.org/officeDocument/2006/relationships" xmlns:m="http://schemas.openxmlformats.org/officeDocument/2006/math" xmlns:v="urn:schemas-microsoft-com:vml" xmlns:wp14="http://schemas.microsoft.com/office/word/2010/wordprocessingDrawing" xmlns:wp="http://schemas.openxmlformats.org/drawingml/2006/wordprocessingDrawing" xmlns:w10="urn:schemas-microsoft-com:office:word" xmlns:w="http://schemas.openxmlformats.org/wordprocessingml/2006/main" xmlns:w14="http://schemas.microsoft.com/office/word/2010/wordml" xmlns:w15="http://schemas.microsoft.com/office/word/2012/wordml" xmlns:w16cex="http://schemas.microsoft.com/office/word/2018/wordml/cex" xmlns:w16cid="http://schemas.microsoft.com/office/word/2016/wordml/cid" xmlns:w16="http://schemas.microsoft.com/office/word/2018/wordml" xmlns:w16sdtdh="http://schemas.microsoft.com/office/word/2020/wordml/sdtdatahash" xmlns:w16se="http://schemas.microsoft.com/office/word/2015/wordml/symex" xmlns:wpg="http://schemas.microsoft.com/office/word/2010/wordprocessingGroup" xmlns:wpi="http://schemas.microsoft.com/office/word/2010/wordprocessingInk" xmlns:wne="http://schemas.microsoft.com/office/word/2006/wordml" xmlns:wps="http://schemas.microsoft.com/office/word/2010/wordprocessingShape" mc:Ignorable="w14 w15 w16se w16cid w16 w16cex w16sdtdh wp14">
   <w:body>
     <w:p>
       <w:pPr>
@@ -2002,9 +2002,11 @@
             <w:r>
               <w:t xml:space="preserve">Xilinx </w:t>
             </w:r>
+            <w:proofErr w:type="spellStart"/>
             <w:r>
               <w:t>Vivado</w:t>
             </w:r>
+            <w:proofErr w:type="spellEnd"/>
             <w:r>
               <w:t xml:space="preserve"> ML</w:t>
             </w:r>
@@ -2055,9 +2057,11 @@
             <w:tcW w:w="1345" w:type="dxa"/>
           </w:tcPr>
           <w:p>
+            <w:proofErr w:type="spellStart"/>
             <w:r>
               <w:t>TeraTerm</w:t>
             </w:r>
+            <w:proofErr w:type="spellEnd"/>
           </w:p>
         </w:tc>
         <w:tc>
@@ -2433,27 +2437,14 @@
       <w:r>
         <w:t xml:space="preserve">Figure </w:t>
       </w:r>
-      <w:r>
-        <w:fldChar w:fldCharType="begin"/>
-      </w:r>
-      <w:r>
-        <w:instrText xml:space="preserve"> SEQ Figure \* ARABIC </w:instrText>
-      </w:r>
-      <w:r>
-        <w:fldChar w:fldCharType="separate"/>
-      </w:r>
-      <w:r>
-        <w:rPr>
-          <w:noProof/>
-        </w:rPr>
-        <w:t>1</w:t>
-      </w:r>
-      <w:r>
-        <w:rPr>
-          <w:noProof/>
-        </w:rPr>
-        <w:fldChar w:fldCharType="end"/>
-      </w:r>
+      <w:fldSimple w:instr=" SEQ Figure \* ARABIC ">
+        <w:r>
+          <w:rPr>
+            <w:noProof/>
+          </w:rPr>
+          <w:t>1</w:t>
+        </w:r>
+      </w:fldSimple>
       <w:r>
         <w:t>: Keil Download page</w:t>
       </w:r>
@@ -2549,8 +2540,13 @@
         </w:numPr>
       </w:pPr>
       <w:r>
-        <w:t>On the right install the Device Specific packs and also</w:t>
-      </w:r>
+        <w:t xml:space="preserve">On the right install the Device Specific packs </w:t>
+      </w:r>
+      <w:proofErr w:type="gramStart"/>
+      <w:r>
+        <w:t>and also</w:t>
+      </w:r>
+      <w:proofErr w:type="gramEnd"/>
       <w:r>
         <w:t xml:space="preserve"> </w:t>
       </w:r>
@@ -2754,27 +2750,14 @@
       <w:r>
         <w:t xml:space="preserve">Figure </w:t>
       </w:r>
-      <w:r>
-        <w:fldChar w:fldCharType="begin"/>
-      </w:r>
-      <w:r>
-        <w:instrText xml:space="preserve"> SEQ Figure \* ARABIC </w:instrText>
-      </w:r>
-      <w:r>
-        <w:fldChar w:fldCharType="separate"/>
-      </w:r>
-      <w:r>
-        <w:rPr>
-          <w:noProof/>
-        </w:rPr>
-        <w:t>2</w:t>
-      </w:r>
-      <w:r>
-        <w:rPr>
-          <w:noProof/>
-        </w:rPr>
-        <w:fldChar w:fldCharType="end"/>
-      </w:r>
+      <w:fldSimple w:instr=" SEQ Figure \* ARABIC ">
+        <w:r>
+          <w:rPr>
+            <w:noProof/>
+          </w:rPr>
+          <w:t>2</w:t>
+        </w:r>
+      </w:fldSimple>
       <w:r>
         <w:t>: Select Target Device Window</w:t>
       </w:r>
@@ -2891,27 +2874,14 @@
       <w:r>
         <w:t xml:space="preserve">Figure </w:t>
       </w:r>
-      <w:r>
-        <w:fldChar w:fldCharType="begin"/>
-      </w:r>
-      <w:r>
-        <w:instrText xml:space="preserve"> SEQ Figure \* ARABIC </w:instrText>
-      </w:r>
-      <w:r>
-        <w:fldChar w:fldCharType="separate"/>
-      </w:r>
-      <w:r>
-        <w:rPr>
-          <w:noProof/>
-        </w:rPr>
-        <w:t>3</w:t>
-      </w:r>
-      <w:r>
-        <w:rPr>
-          <w:noProof/>
-        </w:rPr>
-        <w:fldChar w:fldCharType="end"/>
-      </w:r>
+      <w:fldSimple w:instr=" SEQ Figure \* ARABIC ">
+        <w:r>
+          <w:rPr>
+            <w:noProof/>
+          </w:rPr>
+          <w:t>3</w:t>
+        </w:r>
+      </w:fldSimple>
       <w:r>
         <w:t>: Manage Run Time Environment Window</w:t>
       </w:r>
@@ -3080,27 +3050,14 @@
       <w:r>
         <w:t xml:space="preserve">Figure </w:t>
       </w:r>
-      <w:r>
-        <w:fldChar w:fldCharType="begin"/>
-      </w:r>
-      <w:r>
-        <w:instrText xml:space="preserve"> SEQ Figure \* ARABIC </w:instrText>
-      </w:r>
-      <w:r>
-        <w:fldChar w:fldCharType="separate"/>
-      </w:r>
-      <w:r>
-        <w:rPr>
-          <w:noProof/>
-        </w:rPr>
-        <w:t>4</w:t>
-      </w:r>
-      <w:r>
-        <w:rPr>
-          <w:noProof/>
-        </w:rPr>
-        <w:fldChar w:fldCharType="end"/>
-      </w:r>
+      <w:fldSimple w:instr=" SEQ Figure \* ARABIC ">
+        <w:r>
+          <w:rPr>
+            <w:noProof/>
+          </w:rPr>
+          <w:t>4</w:t>
+        </w:r>
+      </w:fldSimple>
       <w:r>
         <w:t>: Select Options for Target</w:t>
       </w:r>
@@ -3233,27 +3190,14 @@
       <w:r>
         <w:t xml:space="preserve">Figure </w:t>
       </w:r>
-      <w:r>
-        <w:fldChar w:fldCharType="begin"/>
-      </w:r>
-      <w:r>
-        <w:instrText xml:space="preserve"> SEQ Figure \* ARABIC </w:instrText>
-      </w:r>
-      <w:r>
-        <w:fldChar w:fldCharType="separate"/>
-      </w:r>
-      <w:r>
-        <w:rPr>
-          <w:noProof/>
-        </w:rPr>
-        <w:t>5</w:t>
-      </w:r>
-      <w:r>
-        <w:rPr>
-          <w:noProof/>
-        </w:rPr>
-        <w:fldChar w:fldCharType="end"/>
-      </w:r>
+      <w:fldSimple w:instr=" SEQ Figure \* ARABIC ">
+        <w:r>
+          <w:rPr>
+            <w:noProof/>
+          </w:rPr>
+          <w:t>5</w:t>
+        </w:r>
+      </w:fldSimple>
       <w:r>
         <w:t>: Options for Target: Device Selection</w:t>
       </w:r>
@@ -3332,27 +3276,14 @@
       <w:r>
         <w:t xml:space="preserve">Figure </w:t>
       </w:r>
-      <w:r>
-        <w:fldChar w:fldCharType="begin"/>
-      </w:r>
-      <w:r>
-        <w:instrText xml:space="preserve"> SEQ Figure \* ARABIC </w:instrText>
-      </w:r>
-      <w:r>
-        <w:fldChar w:fldCharType="separate"/>
-      </w:r>
-      <w:r>
-        <w:rPr>
-          <w:noProof/>
-        </w:rPr>
-        <w:t>6</w:t>
-      </w:r>
-      <w:r>
-        <w:rPr>
-          <w:noProof/>
-        </w:rPr>
-        <w:fldChar w:fldCharType="end"/>
-      </w:r>
+      <w:fldSimple w:instr=" SEQ Figure \* ARABIC ">
+        <w:r>
+          <w:rPr>
+            <w:noProof/>
+          </w:rPr>
+          <w:t>6</w:t>
+        </w:r>
+      </w:fldSimple>
       <w:r>
         <w:t xml:space="preserve">: Options for Target: </w:t>
       </w:r>
@@ -3388,6 +3319,7 @@
           <w:ilvl w:val="1"/>
           <w:numId w:val="27"/>
         </w:numPr>
+        <w:shd w:val="clear" w:color="auto" w:fill="FBE4D5" w:themeFill="accent2" w:themeFillTint="33"/>
         <w:rPr>
           <w:sz w:val="24"/>
           <w:szCs w:val="24"/>
@@ -3398,8 +3330,45 @@
           <w:sz w:val="24"/>
           <w:szCs w:val="24"/>
         </w:rPr>
+        <w:t xml:space="preserve">Note: This lab manual uses Compiler version 5. </w:t>
+      </w:r>
+      <w:r>
+        <w:rPr>
+          <w:sz w:val="24"/>
+          <w:szCs w:val="24"/>
+        </w:rPr>
+        <w:t>Using a different compiler version may produce a different result for the labs.</w:t>
+      </w:r>
+    </w:p>
+    <w:p>
+      <w:pPr>
+        <w:pStyle w:val="ListParagraph"/>
+        <w:numPr>
+          <w:ilvl w:val="1"/>
+          <w:numId w:val="27"/>
+        </w:numPr>
+        <w:rPr>
+          <w:sz w:val="24"/>
+          <w:szCs w:val="24"/>
+        </w:rPr>
+      </w:pPr>
+      <w:r>
+        <w:rPr>
+          <w:sz w:val="24"/>
+          <w:szCs w:val="24"/>
+        </w:rPr>
         <w:t>This requires that the setting Use Memory Layout from the Target Dialog is enabled in the Linker dialog.</w:t>
       </w:r>
+    </w:p>
+    <w:p>
+      <w:pPr>
+        <w:pStyle w:val="ListParagraph"/>
+        <w:ind w:left="1440"/>
+        <w:rPr>
+          <w:sz w:val="24"/>
+          <w:szCs w:val="24"/>
+        </w:rPr>
+      </w:pPr>
     </w:p>
     <w:p>
       <w:pPr>
@@ -3508,27 +3477,14 @@
       <w:r>
         <w:t xml:space="preserve">Figure </w:t>
       </w:r>
-      <w:r>
-        <w:fldChar w:fldCharType="begin"/>
-      </w:r>
-      <w:r>
-        <w:instrText xml:space="preserve"> SEQ Figure \* ARABIC </w:instrText>
-      </w:r>
-      <w:r>
-        <w:fldChar w:fldCharType="separate"/>
-      </w:r>
-      <w:r>
-        <w:rPr>
-          <w:noProof/>
-        </w:rPr>
-        <w:t>7</w:t>
-      </w:r>
-      <w:r>
-        <w:rPr>
-          <w:noProof/>
-        </w:rPr>
-        <w:fldChar w:fldCharType="end"/>
-      </w:r>
+      <w:fldSimple w:instr=" SEQ Figure \* ARABIC ">
+        <w:r>
+          <w:rPr>
+            <w:noProof/>
+          </w:rPr>
+          <w:t>7</w:t>
+        </w:r>
+      </w:fldSimple>
       <w:r>
         <w:t xml:space="preserve">: Options for Target: </w:t>
       </w:r>
@@ -3610,27 +3566,14 @@
       <w:r>
         <w:t xml:space="preserve">Figure </w:t>
       </w:r>
-      <w:r>
-        <w:fldChar w:fldCharType="begin"/>
-      </w:r>
-      <w:r>
-        <w:instrText xml:space="preserve"> SEQ Figure \* ARABIC </w:instrText>
-      </w:r>
-      <w:r>
-        <w:fldChar w:fldCharType="separate"/>
-      </w:r>
-      <w:r>
-        <w:rPr>
-          <w:noProof/>
-        </w:rPr>
-        <w:t>8</w:t>
-      </w:r>
-      <w:r>
-        <w:rPr>
-          <w:noProof/>
-        </w:rPr>
-        <w:fldChar w:fldCharType="end"/>
-      </w:r>
+      <w:fldSimple w:instr=" SEQ Figure \* ARABIC ">
+        <w:r>
+          <w:rPr>
+            <w:noProof/>
+          </w:rPr>
+          <w:t>8</w:t>
+        </w:r>
+      </w:fldSimple>
       <w:r>
         <w:t xml:space="preserve">: Options for Target: </w:t>
       </w:r>
@@ -3691,9 +3634,43 @@
         <w:pStyle w:val="Codeblock"/>
         <w:ind w:left="1440" w:firstLine="720"/>
       </w:pPr>
-      <w:r>
-        <w:t>fromelf -cvf .\Objects\code.axf --vhx --32x1 -o code.hex</w:t>
-      </w:r>
+      <w:proofErr w:type="spellStart"/>
+      <w:r>
+        <w:t>fromelf</w:t>
+      </w:r>
+      <w:proofErr w:type="spellEnd"/>
+      <w:r>
+        <w:t xml:space="preserve"> -</w:t>
+      </w:r>
+      <w:proofErr w:type="spellStart"/>
+      <w:r>
+        <w:t>cvf</w:t>
+      </w:r>
+      <w:proofErr w:type="spellEnd"/>
+      <w:r>
+        <w:t xml:space="preserve"> .\Objects\</w:t>
+      </w:r>
+      <w:proofErr w:type="spellStart"/>
+      <w:r>
+        <w:t>code.axf</w:t>
+      </w:r>
+      <w:proofErr w:type="spellEnd"/>
+      <w:r>
+        <w:t xml:space="preserve"> --</w:t>
+      </w:r>
+      <w:proofErr w:type="spellStart"/>
+      <w:r>
+        <w:t>vhx</w:t>
+      </w:r>
+      <w:proofErr w:type="spellEnd"/>
+      <w:r>
+        <w:t xml:space="preserve"> --32x1 -o </w:t>
+      </w:r>
+      <w:proofErr w:type="spellStart"/>
+      <w:r>
+        <w:t>code.hex</w:t>
+      </w:r>
+      <w:proofErr w:type="spellEnd"/>
     </w:p>
     <w:p>
       <w:pPr>
@@ -3724,8 +3701,29 @@
         <w:pStyle w:val="Codeblock"/>
         <w:ind w:left="1440" w:firstLine="720"/>
       </w:pPr>
-      <w:r>
-        <w:t>fromelf -cvf .\Objects\code.axf -o disasm.txt</w:t>
+      <w:proofErr w:type="spellStart"/>
+      <w:r>
+        <w:t>fromelf</w:t>
+      </w:r>
+      <w:proofErr w:type="spellEnd"/>
+      <w:r>
+        <w:t xml:space="preserve"> -</w:t>
+      </w:r>
+      <w:proofErr w:type="spellStart"/>
+      <w:r>
+        <w:t>cvf</w:t>
+      </w:r>
+      <w:proofErr w:type="spellEnd"/>
+      <w:r>
+        <w:t xml:space="preserve"> .\Objects\</w:t>
+      </w:r>
+      <w:proofErr w:type="spellStart"/>
+      <w:r>
+        <w:t>code.axf</w:t>
+      </w:r>
+      <w:proofErr w:type="spellEnd"/>
+      <w:r>
+        <w:t xml:space="preserve"> -o disasm.txt</w:t>
       </w:r>
     </w:p>
     <w:p>
@@ -3735,12 +3733,21 @@
       <w:r>
         <w:t xml:space="preserve">After building, a </w:t>
       </w:r>
+      <w:proofErr w:type="spellStart"/>
       <w:r>
         <w:rPr>
           <w:b/>
           <w:bCs/>
         </w:rPr>
-        <w:t xml:space="preserve">code.hex </w:t>
+        <w:t>code.hex</w:t>
+      </w:r>
+      <w:proofErr w:type="spellEnd"/>
+      <w:r>
+        <w:rPr>
+          <w:b/>
+          <w:bCs/>
+        </w:rPr>
+        <w:t xml:space="preserve"> </w:t>
       </w:r>
       <w:r>
         <w:t>will be created</w:t>
@@ -3813,27 +3820,14 @@
       <w:r>
         <w:t xml:space="preserve">Figure </w:t>
       </w:r>
-      <w:r>
-        <w:fldChar w:fldCharType="begin"/>
-      </w:r>
-      <w:r>
-        <w:instrText xml:space="preserve"> SEQ Figure \* ARABIC </w:instrText>
-      </w:r>
-      <w:r>
-        <w:fldChar w:fldCharType="separate"/>
-      </w:r>
-      <w:r>
-        <w:rPr>
-          <w:noProof/>
-        </w:rPr>
-        <w:t>9</w:t>
-      </w:r>
-      <w:r>
-        <w:rPr>
-          <w:noProof/>
-        </w:rPr>
-        <w:fldChar w:fldCharType="end"/>
-      </w:r>
+      <w:fldSimple w:instr=" SEQ Figure \* ARABIC ">
+        <w:r>
+          <w:rPr>
+            <w:noProof/>
+          </w:rPr>
+          <w:t>9</w:t>
+        </w:r>
+      </w:fldSimple>
       <w:r>
         <w:t xml:space="preserve">: Options for Target: </w:t>
       </w:r>
@@ -3924,27 +3918,14 @@
       <w:r>
         <w:t xml:space="preserve">Figure </w:t>
       </w:r>
-      <w:r>
-        <w:fldChar w:fldCharType="begin"/>
-      </w:r>
-      <w:r>
-        <w:instrText xml:space="preserve"> SEQ Figure \* ARABIC </w:instrText>
-      </w:r>
-      <w:r>
-        <w:fldChar w:fldCharType="separate"/>
-      </w:r>
-      <w:r>
-        <w:rPr>
-          <w:noProof/>
-        </w:rPr>
-        <w:t>10</w:t>
-      </w:r>
-      <w:r>
-        <w:rPr>
-          <w:noProof/>
-        </w:rPr>
-        <w:fldChar w:fldCharType="end"/>
-      </w:r>
+      <w:fldSimple w:instr=" SEQ Figure \* ARABIC ">
+        <w:r>
+          <w:rPr>
+            <w:noProof/>
+          </w:rPr>
+          <w:t>10</w:t>
+        </w:r>
+      </w:fldSimple>
       <w:r>
         <w:t xml:space="preserve">: Options for Target: </w:t>
       </w:r>
@@ -3963,8 +3944,13 @@
           <w:numId w:val="27"/>
         </w:numPr>
       </w:pPr>
-      <w:r>
-        <w:t>Asm: Set assembler-specific tool options like macro processing.</w:t>
+      <w:proofErr w:type="spellStart"/>
+      <w:r>
+        <w:t>Asm</w:t>
+      </w:r>
+      <w:proofErr w:type="spellEnd"/>
+      <w:r>
+        <w:t>: Set assembler-specific tool options like macro processing.</w:t>
       </w:r>
     </w:p>
     <w:p>
@@ -4029,33 +4015,22 @@
       <w:r>
         <w:t xml:space="preserve">Figure </w:t>
       </w:r>
-      <w:r>
-        <w:fldChar w:fldCharType="begin"/>
-      </w:r>
-      <w:r>
-        <w:instrText xml:space="preserve"> SEQ Figure \* ARABIC </w:instrText>
-      </w:r>
-      <w:r>
-        <w:fldChar w:fldCharType="separate"/>
-      </w:r>
-      <w:r>
-        <w:rPr>
-          <w:noProof/>
-        </w:rPr>
-        <w:t>11</w:t>
-      </w:r>
-      <w:r>
-        <w:rPr>
-          <w:noProof/>
-        </w:rPr>
-        <w:fldChar w:fldCharType="end"/>
-      </w:r>
+      <w:fldSimple w:instr=" SEQ Figure \* ARABIC ">
+        <w:r>
+          <w:rPr>
+            <w:noProof/>
+          </w:rPr>
+          <w:t>11</w:t>
+        </w:r>
+      </w:fldSimple>
       <w:r>
         <w:t xml:space="preserve">: Options for Target: </w:t>
       </w:r>
+      <w:proofErr w:type="spellStart"/>
       <w:r>
         <w:t>Asm</w:t>
       </w:r>
+      <w:proofErr w:type="spellEnd"/>
       <w:r>
         <w:t xml:space="preserve"> Tab</w:t>
       </w:r>
@@ -4135,27 +4110,14 @@
       <w:r>
         <w:t xml:space="preserve">Figure </w:t>
       </w:r>
-      <w:r>
-        <w:fldChar w:fldCharType="begin"/>
-      </w:r>
-      <w:r>
-        <w:instrText xml:space="preserve"> SEQ Figure \* ARABIC </w:instrText>
-      </w:r>
-      <w:r>
-        <w:fldChar w:fldCharType="separate"/>
-      </w:r>
-      <w:r>
-        <w:rPr>
-          <w:noProof/>
-        </w:rPr>
-        <w:t>12</w:t>
-      </w:r>
-      <w:r>
-        <w:rPr>
-          <w:noProof/>
-        </w:rPr>
-        <w:fldChar w:fldCharType="end"/>
-      </w:r>
+      <w:fldSimple w:instr=" SEQ Figure \* ARABIC ">
+        <w:r>
+          <w:rPr>
+            <w:noProof/>
+          </w:rPr>
+          <w:t>12</w:t>
+        </w:r>
+      </w:fldSimple>
       <w:r>
         <w:t xml:space="preserve">: Options for Target: </w:t>
       </w:r>
@@ -4262,7 +4224,15 @@
         </w:numPr>
       </w:pPr>
       <w:r>
-        <w:t>If you select this option, select the file type and then enter file name.</w:t>
+        <w:t xml:space="preserve">If you select this option, select the file </w:t>
+      </w:r>
+      <w:proofErr w:type="gramStart"/>
+      <w:r>
+        <w:t>type</w:t>
+      </w:r>
+      <w:proofErr w:type="gramEnd"/>
+      <w:r>
+        <w:t xml:space="preserve"> and then enter file name.</w:t>
       </w:r>
     </w:p>
     <w:p>
@@ -4298,7 +4268,15 @@
         </w:numPr>
       </w:pPr>
       <w:r>
-        <w:t xml:space="preserve">Navigate to the location of the file, select it and click add </w:t>
+        <w:t xml:space="preserve">Navigate to the location of the file, select </w:t>
+      </w:r>
+      <w:proofErr w:type="gramStart"/>
+      <w:r>
+        <w:t>it</w:t>
+      </w:r>
+      <w:proofErr w:type="gramEnd"/>
+      <w:r>
+        <w:t xml:space="preserve"> and click add </w:t>
       </w:r>
     </w:p>
     <w:p>
@@ -4306,7 +4284,15 @@
         <w:t>Here is</w:t>
       </w:r>
       <w:r>
-        <w:t xml:space="preserve"> main screen of Keil uVision:</w:t>
+        <w:t xml:space="preserve"> main screen of Keil </w:t>
+      </w:r>
+      <w:proofErr w:type="spellStart"/>
+      <w:r>
+        <w:t>uVision</w:t>
+      </w:r>
+      <w:proofErr w:type="spellEnd"/>
+      <w:r>
+        <w:t>:</w:t>
       </w:r>
     </w:p>
     <w:p>
@@ -4421,7 +4407,7 @@
                 <v:stroke joinstyle="miter"/>
                 <v:path gradientshapeok="t" o:connecttype="rect"/>
               </v:shapetype>
-              <v:shape id="Text Box 2" o:spid="_x0000_s1026" type="#_x0000_t202" style="position:absolute;left:0;text-align:left;margin-left:14pt;margin-top:622.85pt;width:420.9pt;height:46.1pt;z-index:251687936;visibility:visible;mso-wrap-style:square;mso-width-percent:0;mso-height-percent:0;mso-wrap-distance-left:9pt;mso-wrap-distance-top:3.6pt;mso-wrap-distance-right:9pt;mso-wrap-distance-bottom:3.6pt;mso-position-horizontal:absolute;mso-position-horizontal-relative:margin;mso-position-vertical:absolute;mso-position-vertical-relative:margin;mso-width-percent:0;mso-height-percent:0;mso-width-relative:margin;mso-height-relative:margin;v-text-anchor:top" o:gfxdata="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" filled="f" strokecolor="#ed7d31 [3205]" strokeweight="2.25pt">
+              <v:shape id="Text Box 2" o:spid="_x0000_s1026" type="#_x0000_t202" style="position:absolute;left:0;text-align:left;margin-left:14pt;margin-top:622.85pt;width:420.9pt;height:46.1pt;z-index:251687936;visibility:visible;mso-wrap-style:square;mso-width-percent:0;mso-height-percent:0;mso-wrap-distance-left:9pt;mso-wrap-distance-top:3.6pt;mso-wrap-distance-right:9pt;mso-wrap-distance-bottom:3.6pt;mso-position-horizontal:absolute;mso-position-horizontal-relative:margin;mso-position-vertical:absolute;mso-position-vertical-relative:margin;mso-width-percent:0;mso-height-percent:0;mso-width-relative:margin;mso-height-relative:margin;v-text-anchor:top" o:gfxdata="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" filled="f" strokecolor="#ed7d31 [3205]" strokeweight="2.25pt">
                 <v:textbox>
                   <w:txbxContent>
                     <w:p>
@@ -4522,27 +4508,14 @@
                             <w:r>
                               <w:t xml:space="preserve">Figure </w:t>
                             </w:r>
-                            <w:r>
-                              <w:fldChar w:fldCharType="begin"/>
-                            </w:r>
-                            <w:r>
-                              <w:instrText xml:space="preserve"> SEQ Figure \* ARABIC </w:instrText>
-                            </w:r>
-                            <w:r>
-                              <w:fldChar w:fldCharType="separate"/>
-                            </w:r>
-                            <w:r>
-                              <w:rPr>
-                                <w:noProof/>
-                              </w:rPr>
-                              <w:t>13</w:t>
-                            </w:r>
-                            <w:r>
-                              <w:rPr>
-                                <w:noProof/>
-                              </w:rPr>
-                              <w:fldChar w:fldCharType="end"/>
-                            </w:r>
+                            <w:fldSimple w:instr=" SEQ Figure \* ARABIC ">
+                              <w:r>
+                                <w:rPr>
+                                  <w:noProof/>
+                                </w:rPr>
+                                <w:t>13</w:t>
+                              </w:r>
+                            </w:fldSimple>
                             <w:r>
                               <w:t>: Layout of the IDE</w:t>
                             </w:r>
@@ -4563,7 +4536,7 @@
           </mc:Choice>
           <mc:Fallback>
             <w:pict>
-              <v:shape w14:anchorId="2AE81972" id="Text Box 1" o:spid="_x0000_s1027" type="#_x0000_t202" style="position:absolute;left:0;text-align:left;margin-left:0;margin-top:229.85pt;width:456.25pt;height:.05pt;z-index:251693056;visibility:visible;mso-wrap-style:square;mso-wrap-distance-left:9pt;mso-wrap-distance-top:0;mso-wrap-distance-right:9pt;mso-wrap-distance-bottom:0;mso-position-horizontal:left;mso-position-horizontal-relative:margin;mso-position-vertical:absolute;mso-position-vertical-relative:text;v-text-anchor:top" o:gfxdata="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" stroked="f">
+              <v:shape w14:anchorId="2AE81972" id="Text Box 1" o:spid="_x0000_s1027" type="#_x0000_t202" style="position:absolute;left:0;text-align:left;margin-left:0;margin-top:229.85pt;width:456.25pt;height:.05pt;z-index:251693056;visibility:visible;mso-wrap-style:square;mso-wrap-distance-left:9pt;mso-wrap-distance-top:0;mso-wrap-distance-right:9pt;mso-wrap-distance-bottom:0;mso-position-horizontal:left;mso-position-horizontal-relative:margin;mso-position-vertical:absolute;mso-position-vertical-relative:text;v-text-anchor:top" o:gfxdata="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" stroked="f">
                 <v:textbox style="mso-fit-shape-to-text:t" inset="0,0,0,0">
                   <w:txbxContent>
                     <w:p>
@@ -4578,27 +4551,14 @@
                       <w:r>
                         <w:t xml:space="preserve">Figure </w:t>
                       </w:r>
-                      <w:r>
-                        <w:fldChar w:fldCharType="begin"/>
-                      </w:r>
-                      <w:r>
-                        <w:instrText xml:space="preserve"> SEQ Figure \* ARABIC </w:instrText>
-                      </w:r>
-                      <w:r>
-                        <w:fldChar w:fldCharType="separate"/>
-                      </w:r>
-                      <w:r>
-                        <w:rPr>
-                          <w:noProof/>
-                        </w:rPr>
-                        <w:t>13</w:t>
-                      </w:r>
-                      <w:r>
-                        <w:rPr>
-                          <w:noProof/>
-                        </w:rPr>
-                        <w:fldChar w:fldCharType="end"/>
-                      </w:r>
+                      <w:fldSimple w:instr=" SEQ Figure \* ARABIC ">
+                        <w:r>
+                          <w:rPr>
+                            <w:noProof/>
+                          </w:rPr>
+                          <w:t>13</w:t>
+                        </w:r>
+                      </w:fldSimple>
                       <w:r>
                         <w:t>: Layout of the IDE</w:t>
                       </w:r>
@@ -4702,7 +4662,7 @@
           </mc:Choice>
           <mc:Fallback>
             <w:pict>
-              <v:shape w14:anchorId="754DC496" id="_x0000_s1028" type="#_x0000_t202" style="position:absolute;left:0;text-align:left;margin-left:14pt;margin-top:567.1pt;width:130.6pt;height:130.45pt;z-index:251683840;visibility:visible;mso-wrap-style:square;mso-width-percent:0;mso-height-percent:0;mso-wrap-distance-left:9pt;mso-wrap-distance-top:3.6pt;mso-wrap-distance-right:9pt;mso-wrap-distance-bottom:3.6pt;mso-position-horizontal:absolute;mso-position-horizontal-relative:margin;mso-position-vertical:absolute;mso-position-vertical-relative:page;mso-width-percent:0;mso-height-percent:0;mso-width-relative:margin;mso-height-relative:margin;v-text-anchor:top" o:gfxdata="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" filled="f" strokecolor="#ed7d31 [3205]" strokeweight="2.25pt">
+              <v:shape w14:anchorId="754DC496" id="_x0000_s1028" type="#_x0000_t202" style="position:absolute;left:0;text-align:left;margin-left:14pt;margin-top:567.1pt;width:130.6pt;height:130.45pt;z-index:251683840;visibility:visible;mso-wrap-style:square;mso-width-percent:0;mso-height-percent:0;mso-wrap-distance-left:9pt;mso-wrap-distance-top:3.6pt;mso-wrap-distance-right:9pt;mso-wrap-distance-bottom:3.6pt;mso-position-horizontal:absolute;mso-position-horizontal-relative:margin;mso-position-vertical:absolute;mso-position-vertical-relative:page;mso-width-percent:0;mso-height-percent:0;mso-width-relative:margin;mso-height-relative:margin;v-text-anchor:top" o:gfxdata="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" filled="f" strokecolor="#ed7d31 [3205]" strokeweight="2.25pt">
                 <v:textbox>
                   <w:txbxContent>
                     <w:p>
@@ -4828,7 +4788,7 @@
           </mc:Choice>
           <mc:Fallback>
             <w:pict>
-              <v:shape w14:anchorId="2772BEED" id="_x0000_s1029" type="#_x0000_t202" style="position:absolute;left:0;text-align:left;margin-left:144.65pt;margin-top:567.1pt;width:290.2pt;height:131.05pt;z-index:251685888;visibility:visible;mso-wrap-style:square;mso-width-percent:0;mso-height-percent:0;mso-wrap-distance-left:9pt;mso-wrap-distance-top:3.6pt;mso-wrap-distance-right:9pt;mso-wrap-distance-bottom:3.6pt;mso-position-horizontal:absolute;mso-position-horizontal-relative:margin;mso-position-vertical:absolute;mso-position-vertical-relative:page;mso-width-percent:0;mso-height-percent:0;mso-width-relative:margin;mso-height-relative:margin;v-text-anchor:top" o:gfxdata="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" filled="f" strokecolor="#ed7d31 [3205]" strokeweight="2.25pt">
+              <v:shape w14:anchorId="2772BEED" id="_x0000_s1029" type="#_x0000_t202" style="position:absolute;left:0;text-align:left;margin-left:144.65pt;margin-top:567.1pt;width:290.2pt;height:131.05pt;z-index:251685888;visibility:visible;mso-wrap-style:square;mso-width-percent:0;mso-height-percent:0;mso-wrap-distance-left:9pt;mso-wrap-distance-top:3.6pt;mso-wrap-distance-right:9pt;mso-wrap-distance-bottom:3.6pt;mso-position-horizontal:absolute;mso-position-horizontal-relative:margin;mso-position-vertical:absolute;mso-position-vertical-relative:page;mso-width-percent:0;mso-height-percent:0;mso-width-relative:margin;mso-height-relative:margin;v-text-anchor:top" o:gfxdata="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" filled="f" strokecolor="#ed7d31 [3205]" strokeweight="2.25pt">
                 <v:textbox>
                   <w:txbxContent>
                     <w:p>
@@ -5076,7 +5036,15 @@
       </w:pPr>
       <w:bookmarkStart w:id="14" w:name="_Toc83818030"/>
       <w:r>
-        <w:t>Build project to generate code.hex file</w:t>
+        <w:t xml:space="preserve">Build project to generate </w:t>
+      </w:r>
+      <w:proofErr w:type="spellStart"/>
+      <w:r>
+        <w:t>code.hex</w:t>
+      </w:r>
+      <w:proofErr w:type="spellEnd"/>
+      <w:r>
+        <w:t xml:space="preserve"> file</w:t>
       </w:r>
       <w:bookmarkEnd w:id="14"/>
     </w:p>
@@ -5103,6 +5071,7 @@
       <w:r>
         <w:t xml:space="preserve">file </w:t>
       </w:r>
+      <w:proofErr w:type="spellStart"/>
       <w:r>
         <w:rPr>
           <w:b/>
@@ -5112,6 +5081,7 @@
         </w:rPr>
         <w:t>code.hex</w:t>
       </w:r>
+      <w:proofErr w:type="spellEnd"/>
       <w:r>
         <w:t xml:space="preserve"> file will be generated in the Keil project directory. Copy this </w:t>
       </w:r>
@@ -5127,11 +5097,16 @@
       <w:r>
         <w:t xml:space="preserve"> in your </w:t>
       </w:r>
+      <w:proofErr w:type="spellStart"/>
       <w:r>
         <w:t>V</w:t>
       </w:r>
       <w:r>
-        <w:t>ivado project.</w:t>
+        <w:t>ivado</w:t>
+      </w:r>
+      <w:proofErr w:type="spellEnd"/>
+      <w:r>
+        <w:t xml:space="preserve"> project.</w:t>
       </w:r>
     </w:p>
     <w:p>
@@ -5161,7 +5136,15 @@
         <w:t xml:space="preserve">n the project pane, </w:t>
       </w:r>
       <w:r>
-        <w:t>expand the group e.g “</w:t>
+        <w:t xml:space="preserve">expand the group </w:t>
+      </w:r>
+      <w:proofErr w:type="spellStart"/>
+      <w:r>
+        <w:t>e.g</w:t>
+      </w:r>
+      <w:proofErr w:type="spellEnd"/>
+      <w:r>
+        <w:t xml:space="preserve"> “</w:t>
       </w:r>
       <w:r>
         <w:t>Source Group 1</w:t>
@@ -5322,9 +5305,14 @@
       <w:bookmarkStart w:id="19" w:name="_Toc83818035"/>
       <w:r>
         <w:lastRenderedPageBreak/>
-        <w:t>Xilinx Vivado</w:t>
+        <w:t xml:space="preserve">Xilinx </w:t>
+      </w:r>
+      <w:proofErr w:type="spellStart"/>
+      <w:r>
+        <w:t>Vivado</w:t>
       </w:r>
       <w:bookmarkEnd w:id="19"/>
+      <w:proofErr w:type="spellEnd"/>
     </w:p>
     <w:p>
       <w:pPr>
@@ -5332,9 +5320,14 @@
       </w:pPr>
       <w:bookmarkStart w:id="20" w:name="_Toc83818036"/>
       <w:r>
-        <w:t>Download and Installation of Vivado</w:t>
+        <w:t xml:space="preserve">Download and Installation of </w:t>
+      </w:r>
+      <w:proofErr w:type="spellStart"/>
+      <w:r>
+        <w:t>Vivado</w:t>
       </w:r>
       <w:bookmarkEnd w:id="20"/>
+      <w:proofErr w:type="spellEnd"/>
     </w:p>
     <w:p>
       <w:r>
@@ -5346,9 +5339,11 @@
       <w:r>
         <w:t xml:space="preserve">and install </w:t>
       </w:r>
+      <w:proofErr w:type="spellStart"/>
       <w:r>
         <w:t>Vivado</w:t>
       </w:r>
+      <w:proofErr w:type="spellEnd"/>
       <w:r>
         <w:t xml:space="preserve"> from </w:t>
       </w:r>
@@ -5384,8 +5379,13 @@
         <w:t>r</w:t>
       </w:r>
       <w:r>
-        <w:t xml:space="preserve"> design in Vivado</w:t>
-      </w:r>
+        <w:t xml:space="preserve"> design in </w:t>
+      </w:r>
+      <w:proofErr w:type="spellStart"/>
+      <w:r>
+        <w:t>Vivado</w:t>
+      </w:r>
+      <w:proofErr w:type="spellEnd"/>
       <w:r>
         <w:t>:</w:t>
       </w:r>
@@ -5399,7 +5399,15 @@
         </w:numPr>
       </w:pPr>
       <w:r>
-        <w:t>Create a new Vivado project</w:t>
+        <w:t xml:space="preserve">Create a new </w:t>
+      </w:r>
+      <w:proofErr w:type="spellStart"/>
+      <w:r>
+        <w:t>Vivado</w:t>
+      </w:r>
+      <w:proofErr w:type="spellEnd"/>
+      <w:r>
+        <w:t xml:space="preserve"> project</w:t>
       </w:r>
     </w:p>
     <w:p>
@@ -5486,10 +5494,7 @@
         <w:t>Run Implementation</w:t>
       </w:r>
       <w:r>
-        <w:t xml:space="preserve"> </w:t>
-      </w:r>
-      <w:r>
-        <w:t>successfully</w:t>
+        <w:t xml:space="preserve"> successfully</w:t>
       </w:r>
     </w:p>
     <w:p>
@@ -5526,7 +5531,15 @@
         <w:pStyle w:val="Heading2"/>
       </w:pPr>
       <w:r>
-        <w:t>Creating new Vivado project</w:t>
+        <w:t xml:space="preserve">Creating new </w:t>
+      </w:r>
+      <w:proofErr w:type="spellStart"/>
+      <w:r>
+        <w:t>Vivado</w:t>
+      </w:r>
+      <w:proofErr w:type="spellEnd"/>
+      <w:r>
+        <w:t xml:space="preserve"> project</w:t>
       </w:r>
       <w:bookmarkEnd w:id="21"/>
     </w:p>
@@ -5539,7 +5552,15 @@
         </w:numPr>
       </w:pPr>
       <w:r>
-        <w:t xml:space="preserve">To create new project, open Vivado. Following screen should </w:t>
+        <w:t xml:space="preserve">To create new project, open </w:t>
+      </w:r>
+      <w:proofErr w:type="spellStart"/>
+      <w:r>
+        <w:t>Vivado</w:t>
+      </w:r>
+      <w:proofErr w:type="spellEnd"/>
+      <w:r>
+        <w:t xml:space="preserve">. Following screen should </w:t>
       </w:r>
       <w:r>
         <w:t>appear</w:t>
@@ -5622,29 +5643,24 @@
       <w:r>
         <w:t xml:space="preserve">Figure </w:t>
       </w:r>
-      <w:r>
-        <w:fldChar w:fldCharType="begin"/>
-      </w:r>
-      <w:r>
-        <w:instrText xml:space="preserve"> SEQ Figure \* ARABIC </w:instrText>
-      </w:r>
-      <w:r>
-        <w:fldChar w:fldCharType="separate"/>
-      </w:r>
-      <w:r>
-        <w:rPr>
-          <w:noProof/>
-        </w:rPr>
-        <w:t>14</w:t>
-      </w:r>
-      <w:r>
-        <w:rPr>
-          <w:noProof/>
-        </w:rPr>
-        <w:fldChar w:fldCharType="end"/>
-      </w:r>
-      <w:r>
-        <w:t>: Newly launched Vivado page</w:t>
+      <w:fldSimple w:instr=" SEQ Figure \* ARABIC ">
+        <w:r>
+          <w:rPr>
+            <w:noProof/>
+          </w:rPr>
+          <w:t>14</w:t>
+        </w:r>
+      </w:fldSimple>
+      <w:r>
+        <w:t xml:space="preserve">: Newly launched </w:t>
+      </w:r>
+      <w:proofErr w:type="spellStart"/>
+      <w:r>
+        <w:t>Vivado</w:t>
+      </w:r>
+      <w:proofErr w:type="spellEnd"/>
+      <w:r>
+        <w:t xml:space="preserve"> page</w:t>
       </w:r>
     </w:p>
     <w:p>
@@ -5726,7 +5742,15 @@
         <w:t xml:space="preserve">board and </w:t>
       </w:r>
       <w:r>
-        <w:t xml:space="preserve">informs Vivado </w:t>
+        <w:t xml:space="preserve">informs </w:t>
+      </w:r>
+      <w:proofErr w:type="spellStart"/>
+      <w:r>
+        <w:t>Vivado</w:t>
+      </w:r>
+      <w:proofErr w:type="spellEnd"/>
+      <w:r>
+        <w:t xml:space="preserve"> </w:t>
       </w:r>
       <w:r>
         <w:t xml:space="preserve">of pin layout and other board-specific characteristics. </w:t>
@@ -5923,7 +5947,7 @@
           </mc:Choice>
           <mc:Fallback>
             <w:pict>
-              <v:shape w14:anchorId="0D5294A6" id="Text Box 13" o:spid="_x0000_s1030" type="#_x0000_t202" style="position:absolute;margin-left:55.5pt;margin-top:119.2pt;width:1in;height:22.5pt;z-index:251691008;visibility:visible;mso-wrap-style:none;mso-height-percent:0;mso-wrap-distance-left:9pt;mso-wrap-distance-top:0;mso-wrap-distance-right:9pt;mso-wrap-distance-bottom:0;mso-position-horizontal:absolute;mso-position-horizontal-relative:text;mso-position-vertical:absolute;mso-position-vertical-relative:text;mso-height-percent:0;mso-height-relative:margin;v-text-anchor:top" o:gfxdata="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" filled="f" stroked="f" strokeweight=".5pt">
+              <v:shape w14:anchorId="0D5294A6" id="Text Box 13" o:spid="_x0000_s1030" type="#_x0000_t202" style="position:absolute;margin-left:55.5pt;margin-top:119.2pt;width:1in;height:22.5pt;z-index:251691008;visibility:visible;mso-wrap-style:none;mso-height-percent:0;mso-wrap-distance-left:9pt;mso-wrap-distance-top:0;mso-wrap-distance-right:9pt;mso-wrap-distance-bottom:0;mso-position-horizontal:absolute;mso-position-horizontal-relative:text;mso-position-vertical:absolute;mso-position-vertical-relative:text;mso-height-percent:0;mso-height-relative:margin;v-text-anchor:top" o:gfxdata="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" filled="f" stroked="f" strokeweight=".5pt">
                 <v:textbox>
                   <w:txbxContent>
                     <w:p>
@@ -6025,7 +6049,7 @@
           </mc:Choice>
           <mc:Fallback>
             <w:pict>
-              <v:shape w14:anchorId="477E7E94" id="Text Box 4" o:spid="_x0000_s1031" type="#_x0000_t202" style="position:absolute;margin-left:64.5pt;margin-top:53.25pt;width:1in;height:22.5pt;z-index:251688960;visibility:visible;mso-wrap-style:none;mso-height-percent:0;mso-wrap-distance-left:9pt;mso-wrap-distance-top:0;mso-wrap-distance-right:9pt;mso-wrap-distance-bottom:0;mso-position-horizontal:absolute;mso-position-horizontal-relative:text;mso-position-vertical:absolute;mso-position-vertical-relative:text;mso-height-percent:0;mso-height-relative:margin;v-text-anchor:top" o:gfxdata="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" filled="f" stroked="f" strokeweight=".5pt">
+              <v:shape w14:anchorId="477E7E94" id="Text Box 4" o:spid="_x0000_s1031" type="#_x0000_t202" style="position:absolute;margin-left:64.5pt;margin-top:53.25pt;width:1in;height:22.5pt;z-index:251688960;visibility:visible;mso-wrap-style:none;mso-height-percent:0;mso-wrap-distance-left:9pt;mso-wrap-distance-top:0;mso-wrap-distance-right:9pt;mso-wrap-distance-bottom:0;mso-position-horizontal:absolute;mso-position-horizontal-relative:text;mso-position-vertical:absolute;mso-position-vertical-relative:text;mso-height-percent:0;mso-height-relative:margin;v-text-anchor:top" o:gfxdata="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" filled="f" stroked="f" strokeweight=".5pt">
                 <v:textbox>
                   <w:txbxContent>
                     <w:p>
@@ -6118,29 +6142,24 @@
       <w:r>
         <w:t xml:space="preserve">Figure </w:t>
       </w:r>
-      <w:r>
-        <w:fldChar w:fldCharType="begin"/>
-      </w:r>
-      <w:r>
-        <w:instrText xml:space="preserve"> SEQ Figure \* ARABIC </w:instrText>
-      </w:r>
-      <w:r>
-        <w:fldChar w:fldCharType="separate"/>
-      </w:r>
-      <w:r>
-        <w:rPr>
-          <w:noProof/>
-        </w:rPr>
-        <w:t>15</w:t>
-      </w:r>
-      <w:r>
-        <w:rPr>
-          <w:noProof/>
-        </w:rPr>
-        <w:fldChar w:fldCharType="end"/>
-      </w:r>
-      <w:r>
-        <w:t>: Vivado IDE</w:t>
+      <w:fldSimple w:instr=" SEQ Figure \* ARABIC ">
+        <w:r>
+          <w:rPr>
+            <w:noProof/>
+          </w:rPr>
+          <w:t>15</w:t>
+        </w:r>
+      </w:fldSimple>
+      <w:r>
+        <w:t xml:space="preserve">: </w:t>
+      </w:r>
+      <w:proofErr w:type="spellStart"/>
+      <w:r>
+        <w:t>Vivado</w:t>
+      </w:r>
+      <w:proofErr w:type="spellEnd"/>
+      <w:r>
+        <w:t xml:space="preserve"> IDE</w:t>
       </w:r>
     </w:p>
     <w:p>
@@ -6199,6 +6218,7 @@
         </w:rPr>
         <w:t>.</w:t>
       </w:r>
+      <w:proofErr w:type="spellStart"/>
       <w:r>
         <w:rPr>
           <w:b/>
@@ -6208,6 +6228,7 @@
         </w:rPr>
         <w:t>xdc</w:t>
       </w:r>
+      <w:proofErr w:type="spellEnd"/>
       <w:r>
         <w:t xml:space="preserve"> file to open it. Enter the following and save the file</w:t>
       </w:r>
@@ -6251,12 +6272,53 @@
           <w:szCs w:val="18"/>
         </w:rPr>
       </w:pPr>
-      <w:r>
-        <w:rPr>
-          <w:rFonts w:eastAsia="Times New Roman" w:cstheme="minorHAnsi"/>
-          <w:szCs w:val="18"/>
-        </w:rPr>
-        <w:t>set_property -dict {PACKAGE_PIN W5 IOSTANDARD LVCMOS33} [get_ports CLK]</w:t>
+      <w:proofErr w:type="spellStart"/>
+      <w:r>
+        <w:rPr>
+          <w:rFonts w:eastAsia="Times New Roman" w:cstheme="minorHAnsi"/>
+          <w:szCs w:val="18"/>
+        </w:rPr>
+        <w:t>set_property</w:t>
+      </w:r>
+      <w:proofErr w:type="spellEnd"/>
+      <w:r>
+        <w:rPr>
+          <w:rFonts w:eastAsia="Times New Roman" w:cstheme="minorHAnsi"/>
+          <w:szCs w:val="18"/>
+        </w:rPr>
+        <w:t xml:space="preserve"> -</w:t>
+      </w:r>
+      <w:proofErr w:type="spellStart"/>
+      <w:r>
+        <w:rPr>
+          <w:rFonts w:eastAsia="Times New Roman" w:cstheme="minorHAnsi"/>
+          <w:szCs w:val="18"/>
+        </w:rPr>
+        <w:t>dict</w:t>
+      </w:r>
+      <w:proofErr w:type="spellEnd"/>
+      <w:r>
+        <w:rPr>
+          <w:rFonts w:eastAsia="Times New Roman" w:cstheme="minorHAnsi"/>
+          <w:szCs w:val="18"/>
+        </w:rPr>
+        <w:t xml:space="preserve"> {PACKAGE_PIN W5 IOSTANDARD LVCMOS33} [</w:t>
+      </w:r>
+      <w:proofErr w:type="spellStart"/>
+      <w:r>
+        <w:rPr>
+          <w:rFonts w:eastAsia="Times New Roman" w:cstheme="minorHAnsi"/>
+          <w:szCs w:val="18"/>
+        </w:rPr>
+        <w:t>get_ports</w:t>
+      </w:r>
+      <w:proofErr w:type="spellEnd"/>
+      <w:r>
+        <w:rPr>
+          <w:rFonts w:eastAsia="Times New Roman" w:cstheme="minorHAnsi"/>
+          <w:szCs w:val="18"/>
+        </w:rPr>
+        <w:t xml:space="preserve"> CLK]</w:t>
       </w:r>
       <w:r>
         <w:rPr>
@@ -6318,12 +6380,53 @@
           <w:szCs w:val="18"/>
         </w:rPr>
       </w:pPr>
-      <w:r>
-        <w:rPr>
-          <w:rFonts w:eastAsia="Times New Roman" w:cstheme="minorHAnsi"/>
-          <w:szCs w:val="18"/>
-        </w:rPr>
-        <w:t>create_clock -add -name sys_clk_pin -period 10.00 -waveform {0 5} [get_ports CLK]</w:t>
+      <w:proofErr w:type="spellStart"/>
+      <w:r>
+        <w:rPr>
+          <w:rFonts w:eastAsia="Times New Roman" w:cstheme="minorHAnsi"/>
+          <w:szCs w:val="18"/>
+        </w:rPr>
+        <w:t>create_clock</w:t>
+      </w:r>
+      <w:proofErr w:type="spellEnd"/>
+      <w:r>
+        <w:rPr>
+          <w:rFonts w:eastAsia="Times New Roman" w:cstheme="minorHAnsi"/>
+          <w:szCs w:val="18"/>
+        </w:rPr>
+        <w:t xml:space="preserve"> -add -name </w:t>
+      </w:r>
+      <w:proofErr w:type="spellStart"/>
+      <w:r>
+        <w:rPr>
+          <w:rFonts w:eastAsia="Times New Roman" w:cstheme="minorHAnsi"/>
+          <w:szCs w:val="18"/>
+        </w:rPr>
+        <w:t>sys_clk_pin</w:t>
+      </w:r>
+      <w:proofErr w:type="spellEnd"/>
+      <w:r>
+        <w:rPr>
+          <w:rFonts w:eastAsia="Times New Roman" w:cstheme="minorHAnsi"/>
+          <w:szCs w:val="18"/>
+        </w:rPr>
+        <w:t xml:space="preserve"> -period 10.00 -waveform {0 5} [</w:t>
+      </w:r>
+      <w:proofErr w:type="spellStart"/>
+      <w:r>
+        <w:rPr>
+          <w:rFonts w:eastAsia="Times New Roman" w:cstheme="minorHAnsi"/>
+          <w:szCs w:val="18"/>
+        </w:rPr>
+        <w:t>get_ports</w:t>
+      </w:r>
+      <w:proofErr w:type="spellEnd"/>
+      <w:r>
+        <w:rPr>
+          <w:rFonts w:eastAsia="Times New Roman" w:cstheme="minorHAnsi"/>
+          <w:szCs w:val="18"/>
+        </w:rPr>
+        <w:t xml:space="preserve"> CLK]</w:t>
       </w:r>
     </w:p>
     <w:p>
@@ -6359,7 +6462,23 @@
           <w:rFonts w:eastAsia="Times New Roman" w:cstheme="minorHAnsi"/>
           <w:szCs w:val="18"/>
         </w:rPr>
-        <w:t>#Active high RESET - BTNR on Basys 3 board</w:t>
+        <w:t xml:space="preserve">#Active high RESET - BTNR on </w:t>
+      </w:r>
+      <w:proofErr w:type="spellStart"/>
+      <w:r>
+        <w:rPr>
+          <w:rFonts w:eastAsia="Times New Roman" w:cstheme="minorHAnsi"/>
+          <w:szCs w:val="18"/>
+        </w:rPr>
+        <w:t>Basys</w:t>
+      </w:r>
+      <w:proofErr w:type="spellEnd"/>
+      <w:r>
+        <w:rPr>
+          <w:rFonts w:eastAsia="Times New Roman" w:cstheme="minorHAnsi"/>
+          <w:szCs w:val="18"/>
+        </w:rPr>
+        <w:t xml:space="preserve"> 3 board</w:t>
       </w:r>
     </w:p>
     <w:p>
@@ -6372,12 +6491,53 @@
           <w:szCs w:val="18"/>
         </w:rPr>
       </w:pPr>
-      <w:r>
-        <w:rPr>
-          <w:rFonts w:eastAsia="Times New Roman" w:cstheme="minorHAnsi"/>
-          <w:szCs w:val="18"/>
-        </w:rPr>
-        <w:t>set_property -dict {PACKAGE_PIN T17 IOSTANDARD LVCMOS33} [get_ports RESET]</w:t>
+      <w:proofErr w:type="spellStart"/>
+      <w:r>
+        <w:rPr>
+          <w:rFonts w:eastAsia="Times New Roman" w:cstheme="minorHAnsi"/>
+          <w:szCs w:val="18"/>
+        </w:rPr>
+        <w:t>set_property</w:t>
+      </w:r>
+      <w:proofErr w:type="spellEnd"/>
+      <w:r>
+        <w:rPr>
+          <w:rFonts w:eastAsia="Times New Roman" w:cstheme="minorHAnsi"/>
+          <w:szCs w:val="18"/>
+        </w:rPr>
+        <w:t xml:space="preserve"> -</w:t>
+      </w:r>
+      <w:proofErr w:type="spellStart"/>
+      <w:r>
+        <w:rPr>
+          <w:rFonts w:eastAsia="Times New Roman" w:cstheme="minorHAnsi"/>
+          <w:szCs w:val="18"/>
+        </w:rPr>
+        <w:t>dict</w:t>
+      </w:r>
+      <w:proofErr w:type="spellEnd"/>
+      <w:r>
+        <w:rPr>
+          <w:rFonts w:eastAsia="Times New Roman" w:cstheme="minorHAnsi"/>
+          <w:szCs w:val="18"/>
+        </w:rPr>
+        <w:t xml:space="preserve"> {PACKAGE_PIN T17 IOSTANDARD LVCMOS33} [</w:t>
+      </w:r>
+      <w:proofErr w:type="spellStart"/>
+      <w:r>
+        <w:rPr>
+          <w:rFonts w:eastAsia="Times New Roman" w:cstheme="minorHAnsi"/>
+          <w:szCs w:val="18"/>
+        </w:rPr>
+        <w:t>get_ports</w:t>
+      </w:r>
+      <w:proofErr w:type="spellEnd"/>
+      <w:r>
+        <w:rPr>
+          <w:rFonts w:eastAsia="Times New Roman" w:cstheme="minorHAnsi"/>
+          <w:szCs w:val="18"/>
+        </w:rPr>
+        <w:t xml:space="preserve"> RESET]</w:t>
       </w:r>
     </w:p>
     <w:p>
@@ -6420,12 +6580,69 @@
           <w:szCs w:val="18"/>
         </w:rPr>
       </w:pPr>
-      <w:r>
-        <w:rPr>
-          <w:rFonts w:eastAsia="Times New Roman" w:cstheme="minorHAnsi"/>
-          <w:szCs w:val="18"/>
-        </w:rPr>
-        <w:t>set_property -dict {PACKAGE_PIN U16 IOSTANDARD LVCMOS33} [get_ports LED[0]]</w:t>
+      <w:proofErr w:type="spellStart"/>
+      <w:r>
+        <w:rPr>
+          <w:rFonts w:eastAsia="Times New Roman" w:cstheme="minorHAnsi"/>
+          <w:szCs w:val="18"/>
+        </w:rPr>
+        <w:t>set_property</w:t>
+      </w:r>
+      <w:proofErr w:type="spellEnd"/>
+      <w:r>
+        <w:rPr>
+          <w:rFonts w:eastAsia="Times New Roman" w:cstheme="minorHAnsi"/>
+          <w:szCs w:val="18"/>
+        </w:rPr>
+        <w:t xml:space="preserve"> -</w:t>
+      </w:r>
+      <w:proofErr w:type="spellStart"/>
+      <w:r>
+        <w:rPr>
+          <w:rFonts w:eastAsia="Times New Roman" w:cstheme="minorHAnsi"/>
+          <w:szCs w:val="18"/>
+        </w:rPr>
+        <w:t>dict</w:t>
+      </w:r>
+      <w:proofErr w:type="spellEnd"/>
+      <w:r>
+        <w:rPr>
+          <w:rFonts w:eastAsia="Times New Roman" w:cstheme="minorHAnsi"/>
+          <w:szCs w:val="18"/>
+        </w:rPr>
+        <w:t xml:space="preserve"> {PACKAGE_PIN U16 IOSTANDARD LVCMOS33} [</w:t>
+      </w:r>
+      <w:proofErr w:type="spellStart"/>
+      <w:r>
+        <w:rPr>
+          <w:rFonts w:eastAsia="Times New Roman" w:cstheme="minorHAnsi"/>
+          <w:szCs w:val="18"/>
+        </w:rPr>
+        <w:t>get_ports</w:t>
+      </w:r>
+      <w:proofErr w:type="spellEnd"/>
+      <w:r>
+        <w:rPr>
+          <w:rFonts w:eastAsia="Times New Roman" w:cstheme="minorHAnsi"/>
+          <w:szCs w:val="18"/>
+        </w:rPr>
+        <w:t xml:space="preserve"> </w:t>
+      </w:r>
+      <w:proofErr w:type="gramStart"/>
+      <w:r>
+        <w:rPr>
+          <w:rFonts w:eastAsia="Times New Roman" w:cstheme="minorHAnsi"/>
+          <w:szCs w:val="18"/>
+        </w:rPr>
+        <w:t>LED[</w:t>
+      </w:r>
+      <w:proofErr w:type="gramEnd"/>
+      <w:r>
+        <w:rPr>
+          <w:rFonts w:eastAsia="Times New Roman" w:cstheme="minorHAnsi"/>
+          <w:szCs w:val="18"/>
+        </w:rPr>
+        <w:t>0]]</w:t>
       </w:r>
     </w:p>
     <w:p>
@@ -6438,12 +6655,69 @@
           <w:szCs w:val="18"/>
         </w:rPr>
       </w:pPr>
-      <w:r>
-        <w:rPr>
-          <w:rFonts w:eastAsia="Times New Roman" w:cstheme="minorHAnsi"/>
-          <w:szCs w:val="18"/>
-        </w:rPr>
-        <w:t>set_property -dict {PACKAGE_PIN E19 IOSTANDARD LVCMOS33} [get_ports LED[1]]</w:t>
+      <w:proofErr w:type="spellStart"/>
+      <w:r>
+        <w:rPr>
+          <w:rFonts w:eastAsia="Times New Roman" w:cstheme="minorHAnsi"/>
+          <w:szCs w:val="18"/>
+        </w:rPr>
+        <w:t>set_property</w:t>
+      </w:r>
+      <w:proofErr w:type="spellEnd"/>
+      <w:r>
+        <w:rPr>
+          <w:rFonts w:eastAsia="Times New Roman" w:cstheme="minorHAnsi"/>
+          <w:szCs w:val="18"/>
+        </w:rPr>
+        <w:t xml:space="preserve"> -</w:t>
+      </w:r>
+      <w:proofErr w:type="spellStart"/>
+      <w:r>
+        <w:rPr>
+          <w:rFonts w:eastAsia="Times New Roman" w:cstheme="minorHAnsi"/>
+          <w:szCs w:val="18"/>
+        </w:rPr>
+        <w:t>dict</w:t>
+      </w:r>
+      <w:proofErr w:type="spellEnd"/>
+      <w:r>
+        <w:rPr>
+          <w:rFonts w:eastAsia="Times New Roman" w:cstheme="minorHAnsi"/>
+          <w:szCs w:val="18"/>
+        </w:rPr>
+        <w:t xml:space="preserve"> {PACKAGE_PIN E19 IOSTANDARD LVCMOS33} [</w:t>
+      </w:r>
+      <w:proofErr w:type="spellStart"/>
+      <w:r>
+        <w:rPr>
+          <w:rFonts w:eastAsia="Times New Roman" w:cstheme="minorHAnsi"/>
+          <w:szCs w:val="18"/>
+        </w:rPr>
+        <w:t>get_ports</w:t>
+      </w:r>
+      <w:proofErr w:type="spellEnd"/>
+      <w:r>
+        <w:rPr>
+          <w:rFonts w:eastAsia="Times New Roman" w:cstheme="minorHAnsi"/>
+          <w:szCs w:val="18"/>
+        </w:rPr>
+        <w:t xml:space="preserve"> </w:t>
+      </w:r>
+      <w:proofErr w:type="gramStart"/>
+      <w:r>
+        <w:rPr>
+          <w:rFonts w:eastAsia="Times New Roman" w:cstheme="minorHAnsi"/>
+          <w:szCs w:val="18"/>
+        </w:rPr>
+        <w:t>LED[</w:t>
+      </w:r>
+      <w:proofErr w:type="gramEnd"/>
+      <w:r>
+        <w:rPr>
+          <w:rFonts w:eastAsia="Times New Roman" w:cstheme="minorHAnsi"/>
+          <w:szCs w:val="18"/>
+        </w:rPr>
+        <w:t>1]]</w:t>
       </w:r>
     </w:p>
     <w:p>
@@ -6456,12 +6730,69 @@
           <w:szCs w:val="18"/>
         </w:rPr>
       </w:pPr>
-      <w:r>
-        <w:rPr>
-          <w:rFonts w:eastAsia="Times New Roman" w:cstheme="minorHAnsi"/>
-          <w:szCs w:val="18"/>
-        </w:rPr>
-        <w:t>set_property -dict {PACKAGE_PIN U19 IOSTANDARD LVCMOS33} [get_ports LED[2]]</w:t>
+      <w:proofErr w:type="spellStart"/>
+      <w:r>
+        <w:rPr>
+          <w:rFonts w:eastAsia="Times New Roman" w:cstheme="minorHAnsi"/>
+          <w:szCs w:val="18"/>
+        </w:rPr>
+        <w:t>set_property</w:t>
+      </w:r>
+      <w:proofErr w:type="spellEnd"/>
+      <w:r>
+        <w:rPr>
+          <w:rFonts w:eastAsia="Times New Roman" w:cstheme="minorHAnsi"/>
+          <w:szCs w:val="18"/>
+        </w:rPr>
+        <w:t xml:space="preserve"> -</w:t>
+      </w:r>
+      <w:proofErr w:type="spellStart"/>
+      <w:r>
+        <w:rPr>
+          <w:rFonts w:eastAsia="Times New Roman" w:cstheme="minorHAnsi"/>
+          <w:szCs w:val="18"/>
+        </w:rPr>
+        <w:t>dict</w:t>
+      </w:r>
+      <w:proofErr w:type="spellEnd"/>
+      <w:r>
+        <w:rPr>
+          <w:rFonts w:eastAsia="Times New Roman" w:cstheme="minorHAnsi"/>
+          <w:szCs w:val="18"/>
+        </w:rPr>
+        <w:t xml:space="preserve"> {PACKAGE_PIN U19 IOSTANDARD LVCMOS33} [</w:t>
+      </w:r>
+      <w:proofErr w:type="spellStart"/>
+      <w:r>
+        <w:rPr>
+          <w:rFonts w:eastAsia="Times New Roman" w:cstheme="minorHAnsi"/>
+          <w:szCs w:val="18"/>
+        </w:rPr>
+        <w:t>get_ports</w:t>
+      </w:r>
+      <w:proofErr w:type="spellEnd"/>
+      <w:r>
+        <w:rPr>
+          <w:rFonts w:eastAsia="Times New Roman" w:cstheme="minorHAnsi"/>
+          <w:szCs w:val="18"/>
+        </w:rPr>
+        <w:t xml:space="preserve"> </w:t>
+      </w:r>
+      <w:proofErr w:type="gramStart"/>
+      <w:r>
+        <w:rPr>
+          <w:rFonts w:eastAsia="Times New Roman" w:cstheme="minorHAnsi"/>
+          <w:szCs w:val="18"/>
+        </w:rPr>
+        <w:t>LED[</w:t>
+      </w:r>
+      <w:proofErr w:type="gramEnd"/>
+      <w:r>
+        <w:rPr>
+          <w:rFonts w:eastAsia="Times New Roman" w:cstheme="minorHAnsi"/>
+          <w:szCs w:val="18"/>
+        </w:rPr>
+        <w:t>2]]</w:t>
       </w:r>
     </w:p>
     <w:p>
@@ -6474,12 +6805,69 @@
           <w:szCs w:val="18"/>
         </w:rPr>
       </w:pPr>
-      <w:r>
-        <w:rPr>
-          <w:rFonts w:eastAsia="Times New Roman" w:cstheme="minorHAnsi"/>
-          <w:szCs w:val="18"/>
-        </w:rPr>
-        <w:t>set_property -dict {PACKAGE_PIN V19 IOSTANDARD LVCMOS33} [get_ports LED[3]]</w:t>
+      <w:proofErr w:type="spellStart"/>
+      <w:r>
+        <w:rPr>
+          <w:rFonts w:eastAsia="Times New Roman" w:cstheme="minorHAnsi"/>
+          <w:szCs w:val="18"/>
+        </w:rPr>
+        <w:t>set_property</w:t>
+      </w:r>
+      <w:proofErr w:type="spellEnd"/>
+      <w:r>
+        <w:rPr>
+          <w:rFonts w:eastAsia="Times New Roman" w:cstheme="minorHAnsi"/>
+          <w:szCs w:val="18"/>
+        </w:rPr>
+        <w:t xml:space="preserve"> -</w:t>
+      </w:r>
+      <w:proofErr w:type="spellStart"/>
+      <w:r>
+        <w:rPr>
+          <w:rFonts w:eastAsia="Times New Roman" w:cstheme="minorHAnsi"/>
+          <w:szCs w:val="18"/>
+        </w:rPr>
+        <w:t>dict</w:t>
+      </w:r>
+      <w:proofErr w:type="spellEnd"/>
+      <w:r>
+        <w:rPr>
+          <w:rFonts w:eastAsia="Times New Roman" w:cstheme="minorHAnsi"/>
+          <w:szCs w:val="18"/>
+        </w:rPr>
+        <w:t xml:space="preserve"> {PACKAGE_PIN V19 IOSTANDARD LVCMOS33} [</w:t>
+      </w:r>
+      <w:proofErr w:type="spellStart"/>
+      <w:r>
+        <w:rPr>
+          <w:rFonts w:eastAsia="Times New Roman" w:cstheme="minorHAnsi"/>
+          <w:szCs w:val="18"/>
+        </w:rPr>
+        <w:t>get_ports</w:t>
+      </w:r>
+      <w:proofErr w:type="spellEnd"/>
+      <w:r>
+        <w:rPr>
+          <w:rFonts w:eastAsia="Times New Roman" w:cstheme="minorHAnsi"/>
+          <w:szCs w:val="18"/>
+        </w:rPr>
+        <w:t xml:space="preserve"> </w:t>
+      </w:r>
+      <w:proofErr w:type="gramStart"/>
+      <w:r>
+        <w:rPr>
+          <w:rFonts w:eastAsia="Times New Roman" w:cstheme="minorHAnsi"/>
+          <w:szCs w:val="18"/>
+        </w:rPr>
+        <w:t>LED[</w:t>
+      </w:r>
+      <w:proofErr w:type="gramEnd"/>
+      <w:r>
+        <w:rPr>
+          <w:rFonts w:eastAsia="Times New Roman" w:cstheme="minorHAnsi"/>
+          <w:szCs w:val="18"/>
+        </w:rPr>
+        <w:t>3]]</w:t>
       </w:r>
     </w:p>
     <w:p>
@@ -6492,12 +6880,69 @@
           <w:szCs w:val="18"/>
         </w:rPr>
       </w:pPr>
-      <w:r>
-        <w:rPr>
-          <w:rFonts w:eastAsia="Times New Roman" w:cstheme="minorHAnsi"/>
-          <w:szCs w:val="18"/>
-        </w:rPr>
-        <w:t>set_property -dict {PACKAGE_PIN W18 IOSTANDARD LVCMOS33} [get_ports LED[4]]</w:t>
+      <w:proofErr w:type="spellStart"/>
+      <w:r>
+        <w:rPr>
+          <w:rFonts w:eastAsia="Times New Roman" w:cstheme="minorHAnsi"/>
+          <w:szCs w:val="18"/>
+        </w:rPr>
+        <w:t>set_property</w:t>
+      </w:r>
+      <w:proofErr w:type="spellEnd"/>
+      <w:r>
+        <w:rPr>
+          <w:rFonts w:eastAsia="Times New Roman" w:cstheme="minorHAnsi"/>
+          <w:szCs w:val="18"/>
+        </w:rPr>
+        <w:t xml:space="preserve"> -</w:t>
+      </w:r>
+      <w:proofErr w:type="spellStart"/>
+      <w:r>
+        <w:rPr>
+          <w:rFonts w:eastAsia="Times New Roman" w:cstheme="minorHAnsi"/>
+          <w:szCs w:val="18"/>
+        </w:rPr>
+        <w:t>dict</w:t>
+      </w:r>
+      <w:proofErr w:type="spellEnd"/>
+      <w:r>
+        <w:rPr>
+          <w:rFonts w:eastAsia="Times New Roman" w:cstheme="minorHAnsi"/>
+          <w:szCs w:val="18"/>
+        </w:rPr>
+        <w:t xml:space="preserve"> {PACKAGE_PIN W18 IOSTANDARD LVCMOS33} [</w:t>
+      </w:r>
+      <w:proofErr w:type="spellStart"/>
+      <w:r>
+        <w:rPr>
+          <w:rFonts w:eastAsia="Times New Roman" w:cstheme="minorHAnsi"/>
+          <w:szCs w:val="18"/>
+        </w:rPr>
+        <w:t>get_ports</w:t>
+      </w:r>
+      <w:proofErr w:type="spellEnd"/>
+      <w:r>
+        <w:rPr>
+          <w:rFonts w:eastAsia="Times New Roman" w:cstheme="minorHAnsi"/>
+          <w:szCs w:val="18"/>
+        </w:rPr>
+        <w:t xml:space="preserve"> </w:t>
+      </w:r>
+      <w:proofErr w:type="gramStart"/>
+      <w:r>
+        <w:rPr>
+          <w:rFonts w:eastAsia="Times New Roman" w:cstheme="minorHAnsi"/>
+          <w:szCs w:val="18"/>
+        </w:rPr>
+        <w:t>LED[</w:t>
+      </w:r>
+      <w:proofErr w:type="gramEnd"/>
+      <w:r>
+        <w:rPr>
+          <w:rFonts w:eastAsia="Times New Roman" w:cstheme="minorHAnsi"/>
+          <w:szCs w:val="18"/>
+        </w:rPr>
+        <w:t>4]]</w:t>
       </w:r>
     </w:p>
     <w:bookmarkEnd w:id="23"/>
@@ -6511,12 +6956,69 @@
           <w:szCs w:val="18"/>
         </w:rPr>
       </w:pPr>
-      <w:r>
-        <w:rPr>
-          <w:rFonts w:eastAsia="Times New Roman" w:cstheme="minorHAnsi"/>
-          <w:szCs w:val="18"/>
-        </w:rPr>
-        <w:t>set_property -dict {PACKAGE_PIN U15 IOSTANDARD LVCMOS33} [get_ports LED[5]]</w:t>
+      <w:proofErr w:type="spellStart"/>
+      <w:r>
+        <w:rPr>
+          <w:rFonts w:eastAsia="Times New Roman" w:cstheme="minorHAnsi"/>
+          <w:szCs w:val="18"/>
+        </w:rPr>
+        <w:t>set_property</w:t>
+      </w:r>
+      <w:proofErr w:type="spellEnd"/>
+      <w:r>
+        <w:rPr>
+          <w:rFonts w:eastAsia="Times New Roman" w:cstheme="minorHAnsi"/>
+          <w:szCs w:val="18"/>
+        </w:rPr>
+        <w:t xml:space="preserve"> -</w:t>
+      </w:r>
+      <w:proofErr w:type="spellStart"/>
+      <w:r>
+        <w:rPr>
+          <w:rFonts w:eastAsia="Times New Roman" w:cstheme="minorHAnsi"/>
+          <w:szCs w:val="18"/>
+        </w:rPr>
+        <w:t>dict</w:t>
+      </w:r>
+      <w:proofErr w:type="spellEnd"/>
+      <w:r>
+        <w:rPr>
+          <w:rFonts w:eastAsia="Times New Roman" w:cstheme="minorHAnsi"/>
+          <w:szCs w:val="18"/>
+        </w:rPr>
+        <w:t xml:space="preserve"> {PACKAGE_PIN U15 IOSTANDARD LVCMOS33} [</w:t>
+      </w:r>
+      <w:proofErr w:type="spellStart"/>
+      <w:r>
+        <w:rPr>
+          <w:rFonts w:eastAsia="Times New Roman" w:cstheme="minorHAnsi"/>
+          <w:szCs w:val="18"/>
+        </w:rPr>
+        <w:t>get_ports</w:t>
+      </w:r>
+      <w:proofErr w:type="spellEnd"/>
+      <w:r>
+        <w:rPr>
+          <w:rFonts w:eastAsia="Times New Roman" w:cstheme="minorHAnsi"/>
+          <w:szCs w:val="18"/>
+        </w:rPr>
+        <w:t xml:space="preserve"> </w:t>
+      </w:r>
+      <w:proofErr w:type="gramStart"/>
+      <w:r>
+        <w:rPr>
+          <w:rFonts w:eastAsia="Times New Roman" w:cstheme="minorHAnsi"/>
+          <w:szCs w:val="18"/>
+        </w:rPr>
+        <w:t>LED[</w:t>
+      </w:r>
+      <w:proofErr w:type="gramEnd"/>
+      <w:r>
+        <w:rPr>
+          <w:rFonts w:eastAsia="Times New Roman" w:cstheme="minorHAnsi"/>
+          <w:szCs w:val="18"/>
+        </w:rPr>
+        <w:t>5]]</w:t>
       </w:r>
     </w:p>
     <w:p>
@@ -6529,12 +7031,69 @@
           <w:szCs w:val="18"/>
         </w:rPr>
       </w:pPr>
-      <w:r>
-        <w:rPr>
-          <w:rFonts w:eastAsia="Times New Roman" w:cstheme="minorHAnsi"/>
-          <w:szCs w:val="18"/>
-        </w:rPr>
-        <w:t>set_property -dict {PACKAGE_PIN U14 IOSTANDARD LVCMOS33} [get_ports LED[6]]</w:t>
+      <w:proofErr w:type="spellStart"/>
+      <w:r>
+        <w:rPr>
+          <w:rFonts w:eastAsia="Times New Roman" w:cstheme="minorHAnsi"/>
+          <w:szCs w:val="18"/>
+        </w:rPr>
+        <w:t>set_property</w:t>
+      </w:r>
+      <w:proofErr w:type="spellEnd"/>
+      <w:r>
+        <w:rPr>
+          <w:rFonts w:eastAsia="Times New Roman" w:cstheme="minorHAnsi"/>
+          <w:szCs w:val="18"/>
+        </w:rPr>
+        <w:t xml:space="preserve"> -</w:t>
+      </w:r>
+      <w:proofErr w:type="spellStart"/>
+      <w:r>
+        <w:rPr>
+          <w:rFonts w:eastAsia="Times New Roman" w:cstheme="minorHAnsi"/>
+          <w:szCs w:val="18"/>
+        </w:rPr>
+        <w:t>dict</w:t>
+      </w:r>
+      <w:proofErr w:type="spellEnd"/>
+      <w:r>
+        <w:rPr>
+          <w:rFonts w:eastAsia="Times New Roman" w:cstheme="minorHAnsi"/>
+          <w:szCs w:val="18"/>
+        </w:rPr>
+        <w:t xml:space="preserve"> {PACKAGE_PIN U14 IOSTANDARD LVCMOS33} [</w:t>
+      </w:r>
+      <w:proofErr w:type="spellStart"/>
+      <w:r>
+        <w:rPr>
+          <w:rFonts w:eastAsia="Times New Roman" w:cstheme="minorHAnsi"/>
+          <w:szCs w:val="18"/>
+        </w:rPr>
+        <w:t>get_ports</w:t>
+      </w:r>
+      <w:proofErr w:type="spellEnd"/>
+      <w:r>
+        <w:rPr>
+          <w:rFonts w:eastAsia="Times New Roman" w:cstheme="minorHAnsi"/>
+          <w:szCs w:val="18"/>
+        </w:rPr>
+        <w:t xml:space="preserve"> </w:t>
+      </w:r>
+      <w:proofErr w:type="gramStart"/>
+      <w:r>
+        <w:rPr>
+          <w:rFonts w:eastAsia="Times New Roman" w:cstheme="minorHAnsi"/>
+          <w:szCs w:val="18"/>
+        </w:rPr>
+        <w:t>LED[</w:t>
+      </w:r>
+      <w:proofErr w:type="gramEnd"/>
+      <w:r>
+        <w:rPr>
+          <w:rFonts w:eastAsia="Times New Roman" w:cstheme="minorHAnsi"/>
+          <w:szCs w:val="18"/>
+        </w:rPr>
+        <w:t>6]]</w:t>
       </w:r>
     </w:p>
     <w:p>
@@ -6547,12 +7106,69 @@
           <w:szCs w:val="18"/>
         </w:rPr>
       </w:pPr>
-      <w:r>
-        <w:rPr>
-          <w:rFonts w:eastAsia="Times New Roman" w:cstheme="minorHAnsi"/>
-          <w:szCs w:val="18"/>
-        </w:rPr>
-        <w:t>set_property -dict {PACKAGE_PIN V14 IOSTANDARD LVCMOS33} [get_ports LED[7]]</w:t>
+      <w:proofErr w:type="spellStart"/>
+      <w:r>
+        <w:rPr>
+          <w:rFonts w:eastAsia="Times New Roman" w:cstheme="minorHAnsi"/>
+          <w:szCs w:val="18"/>
+        </w:rPr>
+        <w:t>set_property</w:t>
+      </w:r>
+      <w:proofErr w:type="spellEnd"/>
+      <w:r>
+        <w:rPr>
+          <w:rFonts w:eastAsia="Times New Roman" w:cstheme="minorHAnsi"/>
+          <w:szCs w:val="18"/>
+        </w:rPr>
+        <w:t xml:space="preserve"> -</w:t>
+      </w:r>
+      <w:proofErr w:type="spellStart"/>
+      <w:r>
+        <w:rPr>
+          <w:rFonts w:eastAsia="Times New Roman" w:cstheme="minorHAnsi"/>
+          <w:szCs w:val="18"/>
+        </w:rPr>
+        <w:t>dict</w:t>
+      </w:r>
+      <w:proofErr w:type="spellEnd"/>
+      <w:r>
+        <w:rPr>
+          <w:rFonts w:eastAsia="Times New Roman" w:cstheme="minorHAnsi"/>
+          <w:szCs w:val="18"/>
+        </w:rPr>
+        <w:t xml:space="preserve"> {PACKAGE_PIN V14 IOSTANDARD LVCMOS33} [</w:t>
+      </w:r>
+      <w:proofErr w:type="spellStart"/>
+      <w:r>
+        <w:rPr>
+          <w:rFonts w:eastAsia="Times New Roman" w:cstheme="minorHAnsi"/>
+          <w:szCs w:val="18"/>
+        </w:rPr>
+        <w:t>get_ports</w:t>
+      </w:r>
+      <w:proofErr w:type="spellEnd"/>
+      <w:r>
+        <w:rPr>
+          <w:rFonts w:eastAsia="Times New Roman" w:cstheme="minorHAnsi"/>
+          <w:szCs w:val="18"/>
+        </w:rPr>
+        <w:t xml:space="preserve"> </w:t>
+      </w:r>
+      <w:proofErr w:type="gramStart"/>
+      <w:r>
+        <w:rPr>
+          <w:rFonts w:eastAsia="Times New Roman" w:cstheme="minorHAnsi"/>
+          <w:szCs w:val="18"/>
+        </w:rPr>
+        <w:t>LED[</w:t>
+      </w:r>
+      <w:proofErr w:type="gramEnd"/>
+      <w:r>
+        <w:rPr>
+          <w:rFonts w:eastAsia="Times New Roman" w:cstheme="minorHAnsi"/>
+          <w:szCs w:val="18"/>
+        </w:rPr>
+        <w:t>7]]</w:t>
       </w:r>
     </w:p>
     <w:p>
@@ -6594,12 +7210,78 @@
           <w:szCs w:val="18"/>
         </w:rPr>
       </w:pPr>
-      <w:r>
-        <w:rPr>
-          <w:rFonts w:eastAsia="Times New Roman" w:cstheme="minorHAnsi"/>
-          <w:szCs w:val="18"/>
-        </w:rPr>
-        <w:t>set_property -dict {PACKAGE_PIN G19 IOSTANDARD LVCMOS33} [get_ports vgaRed[0]]</w:t>
+      <w:proofErr w:type="spellStart"/>
+      <w:r>
+        <w:rPr>
+          <w:rFonts w:eastAsia="Times New Roman" w:cstheme="minorHAnsi"/>
+          <w:szCs w:val="18"/>
+        </w:rPr>
+        <w:t>set_property</w:t>
+      </w:r>
+      <w:proofErr w:type="spellEnd"/>
+      <w:r>
+        <w:rPr>
+          <w:rFonts w:eastAsia="Times New Roman" w:cstheme="minorHAnsi"/>
+          <w:szCs w:val="18"/>
+        </w:rPr>
+        <w:t xml:space="preserve"> -</w:t>
+      </w:r>
+      <w:proofErr w:type="spellStart"/>
+      <w:r>
+        <w:rPr>
+          <w:rFonts w:eastAsia="Times New Roman" w:cstheme="minorHAnsi"/>
+          <w:szCs w:val="18"/>
+        </w:rPr>
+        <w:t>dict</w:t>
+      </w:r>
+      <w:proofErr w:type="spellEnd"/>
+      <w:r>
+        <w:rPr>
+          <w:rFonts w:eastAsia="Times New Roman" w:cstheme="minorHAnsi"/>
+          <w:szCs w:val="18"/>
+        </w:rPr>
+        <w:t xml:space="preserve"> {PACKAGE_PIN G19 IOSTANDARD LVCMOS33} [</w:t>
+      </w:r>
+      <w:proofErr w:type="spellStart"/>
+      <w:r>
+        <w:rPr>
+          <w:rFonts w:eastAsia="Times New Roman" w:cstheme="minorHAnsi"/>
+          <w:szCs w:val="18"/>
+        </w:rPr>
+        <w:t>get_ports</w:t>
+      </w:r>
+      <w:proofErr w:type="spellEnd"/>
+      <w:r>
+        <w:rPr>
+          <w:rFonts w:eastAsia="Times New Roman" w:cstheme="minorHAnsi"/>
+          <w:szCs w:val="18"/>
+        </w:rPr>
+        <w:t xml:space="preserve"> </w:t>
+      </w:r>
+      <w:proofErr w:type="spellStart"/>
+      <w:proofErr w:type="gramStart"/>
+      <w:r>
+        <w:rPr>
+          <w:rFonts w:eastAsia="Times New Roman" w:cstheme="minorHAnsi"/>
+          <w:szCs w:val="18"/>
+        </w:rPr>
+        <w:t>vgaRed</w:t>
+      </w:r>
+      <w:proofErr w:type="spellEnd"/>
+      <w:r>
+        <w:rPr>
+          <w:rFonts w:eastAsia="Times New Roman" w:cstheme="minorHAnsi"/>
+          <w:szCs w:val="18"/>
+        </w:rPr>
+        <w:t>[</w:t>
+      </w:r>
+      <w:proofErr w:type="gramEnd"/>
+      <w:r>
+        <w:rPr>
+          <w:rFonts w:eastAsia="Times New Roman" w:cstheme="minorHAnsi"/>
+          <w:szCs w:val="18"/>
+        </w:rPr>
+        <w:t>0]]</w:t>
       </w:r>
     </w:p>
     <w:p>
@@ -6612,12 +7294,78 @@
           <w:szCs w:val="18"/>
         </w:rPr>
       </w:pPr>
-      <w:r>
-        <w:rPr>
-          <w:rFonts w:eastAsia="Times New Roman" w:cstheme="minorHAnsi"/>
-          <w:szCs w:val="18"/>
-        </w:rPr>
-        <w:t>set_property -dict {PACKAGE_PIN H19 IOSTANDARD LVCMOS33} [get_ports vgaRed[1]]</w:t>
+      <w:proofErr w:type="spellStart"/>
+      <w:r>
+        <w:rPr>
+          <w:rFonts w:eastAsia="Times New Roman" w:cstheme="minorHAnsi"/>
+          <w:szCs w:val="18"/>
+        </w:rPr>
+        <w:t>set_property</w:t>
+      </w:r>
+      <w:proofErr w:type="spellEnd"/>
+      <w:r>
+        <w:rPr>
+          <w:rFonts w:eastAsia="Times New Roman" w:cstheme="minorHAnsi"/>
+          <w:szCs w:val="18"/>
+        </w:rPr>
+        <w:t xml:space="preserve"> -</w:t>
+      </w:r>
+      <w:proofErr w:type="spellStart"/>
+      <w:r>
+        <w:rPr>
+          <w:rFonts w:eastAsia="Times New Roman" w:cstheme="minorHAnsi"/>
+          <w:szCs w:val="18"/>
+        </w:rPr>
+        <w:t>dict</w:t>
+      </w:r>
+      <w:proofErr w:type="spellEnd"/>
+      <w:r>
+        <w:rPr>
+          <w:rFonts w:eastAsia="Times New Roman" w:cstheme="minorHAnsi"/>
+          <w:szCs w:val="18"/>
+        </w:rPr>
+        <w:t xml:space="preserve"> {PACKAGE_PIN H19 IOSTANDARD LVCMOS33} [</w:t>
+      </w:r>
+      <w:proofErr w:type="spellStart"/>
+      <w:r>
+        <w:rPr>
+          <w:rFonts w:eastAsia="Times New Roman" w:cstheme="minorHAnsi"/>
+          <w:szCs w:val="18"/>
+        </w:rPr>
+        <w:t>get_ports</w:t>
+      </w:r>
+      <w:proofErr w:type="spellEnd"/>
+      <w:r>
+        <w:rPr>
+          <w:rFonts w:eastAsia="Times New Roman" w:cstheme="minorHAnsi"/>
+          <w:szCs w:val="18"/>
+        </w:rPr>
+        <w:t xml:space="preserve"> </w:t>
+      </w:r>
+      <w:proofErr w:type="spellStart"/>
+      <w:proofErr w:type="gramStart"/>
+      <w:r>
+        <w:rPr>
+          <w:rFonts w:eastAsia="Times New Roman" w:cstheme="minorHAnsi"/>
+          <w:szCs w:val="18"/>
+        </w:rPr>
+        <w:t>vgaRed</w:t>
+      </w:r>
+      <w:proofErr w:type="spellEnd"/>
+      <w:r>
+        <w:rPr>
+          <w:rFonts w:eastAsia="Times New Roman" w:cstheme="minorHAnsi"/>
+          <w:szCs w:val="18"/>
+        </w:rPr>
+        <w:t>[</w:t>
+      </w:r>
+      <w:proofErr w:type="gramEnd"/>
+      <w:r>
+        <w:rPr>
+          <w:rFonts w:eastAsia="Times New Roman" w:cstheme="minorHAnsi"/>
+          <w:szCs w:val="18"/>
+        </w:rPr>
+        <w:t>1]]</w:t>
       </w:r>
     </w:p>
     <w:p>
@@ -6630,12 +7378,78 @@
           <w:szCs w:val="18"/>
         </w:rPr>
       </w:pPr>
-      <w:r>
-        <w:rPr>
-          <w:rFonts w:eastAsia="Times New Roman" w:cstheme="minorHAnsi"/>
-          <w:szCs w:val="18"/>
-        </w:rPr>
-        <w:t>set_property -dict {PACKAGE_PIN J19 IOSTANDARD LVCMOS33} [get_ports vgaRed[2]]</w:t>
+      <w:proofErr w:type="spellStart"/>
+      <w:r>
+        <w:rPr>
+          <w:rFonts w:eastAsia="Times New Roman" w:cstheme="minorHAnsi"/>
+          <w:szCs w:val="18"/>
+        </w:rPr>
+        <w:t>set_property</w:t>
+      </w:r>
+      <w:proofErr w:type="spellEnd"/>
+      <w:r>
+        <w:rPr>
+          <w:rFonts w:eastAsia="Times New Roman" w:cstheme="minorHAnsi"/>
+          <w:szCs w:val="18"/>
+        </w:rPr>
+        <w:t xml:space="preserve"> -</w:t>
+      </w:r>
+      <w:proofErr w:type="spellStart"/>
+      <w:r>
+        <w:rPr>
+          <w:rFonts w:eastAsia="Times New Roman" w:cstheme="minorHAnsi"/>
+          <w:szCs w:val="18"/>
+        </w:rPr>
+        <w:t>dict</w:t>
+      </w:r>
+      <w:proofErr w:type="spellEnd"/>
+      <w:r>
+        <w:rPr>
+          <w:rFonts w:eastAsia="Times New Roman" w:cstheme="minorHAnsi"/>
+          <w:szCs w:val="18"/>
+        </w:rPr>
+        <w:t xml:space="preserve"> {PACKAGE_PIN J19 IOSTANDARD LVCMOS33} [</w:t>
+      </w:r>
+      <w:proofErr w:type="spellStart"/>
+      <w:r>
+        <w:rPr>
+          <w:rFonts w:eastAsia="Times New Roman" w:cstheme="minorHAnsi"/>
+          <w:szCs w:val="18"/>
+        </w:rPr>
+        <w:t>get_ports</w:t>
+      </w:r>
+      <w:proofErr w:type="spellEnd"/>
+      <w:r>
+        <w:rPr>
+          <w:rFonts w:eastAsia="Times New Roman" w:cstheme="minorHAnsi"/>
+          <w:szCs w:val="18"/>
+        </w:rPr>
+        <w:t xml:space="preserve"> </w:t>
+      </w:r>
+      <w:proofErr w:type="spellStart"/>
+      <w:proofErr w:type="gramStart"/>
+      <w:r>
+        <w:rPr>
+          <w:rFonts w:eastAsia="Times New Roman" w:cstheme="minorHAnsi"/>
+          <w:szCs w:val="18"/>
+        </w:rPr>
+        <w:t>vgaRed</w:t>
+      </w:r>
+      <w:proofErr w:type="spellEnd"/>
+      <w:r>
+        <w:rPr>
+          <w:rFonts w:eastAsia="Times New Roman" w:cstheme="minorHAnsi"/>
+          <w:szCs w:val="18"/>
+        </w:rPr>
+        <w:t>[</w:t>
+      </w:r>
+      <w:proofErr w:type="gramEnd"/>
+      <w:r>
+        <w:rPr>
+          <w:rFonts w:eastAsia="Times New Roman" w:cstheme="minorHAnsi"/>
+          <w:szCs w:val="18"/>
+        </w:rPr>
+        <w:t>2]]</w:t>
       </w:r>
     </w:p>
     <w:p>
@@ -6648,12 +7462,78 @@
           <w:szCs w:val="18"/>
         </w:rPr>
       </w:pPr>
-      <w:r>
-        <w:rPr>
-          <w:rFonts w:eastAsia="Times New Roman" w:cstheme="minorHAnsi"/>
-          <w:szCs w:val="18"/>
-        </w:rPr>
-        <w:t>set_property -dict {PACKAGE_PIN N18 IOSTANDARD LVCMOS33} [get_ports vgaBlue[0]]</w:t>
+      <w:proofErr w:type="spellStart"/>
+      <w:r>
+        <w:rPr>
+          <w:rFonts w:eastAsia="Times New Roman" w:cstheme="minorHAnsi"/>
+          <w:szCs w:val="18"/>
+        </w:rPr>
+        <w:t>set_property</w:t>
+      </w:r>
+      <w:proofErr w:type="spellEnd"/>
+      <w:r>
+        <w:rPr>
+          <w:rFonts w:eastAsia="Times New Roman" w:cstheme="minorHAnsi"/>
+          <w:szCs w:val="18"/>
+        </w:rPr>
+        <w:t xml:space="preserve"> -</w:t>
+      </w:r>
+      <w:proofErr w:type="spellStart"/>
+      <w:r>
+        <w:rPr>
+          <w:rFonts w:eastAsia="Times New Roman" w:cstheme="minorHAnsi"/>
+          <w:szCs w:val="18"/>
+        </w:rPr>
+        <w:t>dict</w:t>
+      </w:r>
+      <w:proofErr w:type="spellEnd"/>
+      <w:r>
+        <w:rPr>
+          <w:rFonts w:eastAsia="Times New Roman" w:cstheme="minorHAnsi"/>
+          <w:szCs w:val="18"/>
+        </w:rPr>
+        <w:t xml:space="preserve"> {PACKAGE_PIN N18 IOSTANDARD LVCMOS33} [</w:t>
+      </w:r>
+      <w:proofErr w:type="spellStart"/>
+      <w:r>
+        <w:rPr>
+          <w:rFonts w:eastAsia="Times New Roman" w:cstheme="minorHAnsi"/>
+          <w:szCs w:val="18"/>
+        </w:rPr>
+        <w:t>get_ports</w:t>
+      </w:r>
+      <w:proofErr w:type="spellEnd"/>
+      <w:r>
+        <w:rPr>
+          <w:rFonts w:eastAsia="Times New Roman" w:cstheme="minorHAnsi"/>
+          <w:szCs w:val="18"/>
+        </w:rPr>
+        <w:t xml:space="preserve"> </w:t>
+      </w:r>
+      <w:proofErr w:type="spellStart"/>
+      <w:proofErr w:type="gramStart"/>
+      <w:r>
+        <w:rPr>
+          <w:rFonts w:eastAsia="Times New Roman" w:cstheme="minorHAnsi"/>
+          <w:szCs w:val="18"/>
+        </w:rPr>
+        <w:t>vgaBlue</w:t>
+      </w:r>
+      <w:proofErr w:type="spellEnd"/>
+      <w:r>
+        <w:rPr>
+          <w:rFonts w:eastAsia="Times New Roman" w:cstheme="minorHAnsi"/>
+          <w:szCs w:val="18"/>
+        </w:rPr>
+        <w:t>[</w:t>
+      </w:r>
+      <w:proofErr w:type="gramEnd"/>
+      <w:r>
+        <w:rPr>
+          <w:rFonts w:eastAsia="Times New Roman" w:cstheme="minorHAnsi"/>
+          <w:szCs w:val="18"/>
+        </w:rPr>
+        <w:t>0]]</w:t>
       </w:r>
     </w:p>
     <w:p>
@@ -6666,12 +7546,78 @@
           <w:szCs w:val="18"/>
         </w:rPr>
       </w:pPr>
-      <w:r>
-        <w:rPr>
-          <w:rFonts w:eastAsia="Times New Roman" w:cstheme="minorHAnsi"/>
-          <w:szCs w:val="18"/>
-        </w:rPr>
-        <w:t>set_property -dict {PACKAGE_PIN L18 IOSTANDARD LVCMOS33} [get_ports vgaBlue[1]]</w:t>
+      <w:proofErr w:type="spellStart"/>
+      <w:r>
+        <w:rPr>
+          <w:rFonts w:eastAsia="Times New Roman" w:cstheme="minorHAnsi"/>
+          <w:szCs w:val="18"/>
+        </w:rPr>
+        <w:t>set_property</w:t>
+      </w:r>
+      <w:proofErr w:type="spellEnd"/>
+      <w:r>
+        <w:rPr>
+          <w:rFonts w:eastAsia="Times New Roman" w:cstheme="minorHAnsi"/>
+          <w:szCs w:val="18"/>
+        </w:rPr>
+        <w:t xml:space="preserve"> -</w:t>
+      </w:r>
+      <w:proofErr w:type="spellStart"/>
+      <w:r>
+        <w:rPr>
+          <w:rFonts w:eastAsia="Times New Roman" w:cstheme="minorHAnsi"/>
+          <w:szCs w:val="18"/>
+        </w:rPr>
+        <w:t>dict</w:t>
+      </w:r>
+      <w:proofErr w:type="spellEnd"/>
+      <w:r>
+        <w:rPr>
+          <w:rFonts w:eastAsia="Times New Roman" w:cstheme="minorHAnsi"/>
+          <w:szCs w:val="18"/>
+        </w:rPr>
+        <w:t xml:space="preserve"> {PACKAGE_PIN L18 IOSTANDARD LVCMOS33} [</w:t>
+      </w:r>
+      <w:proofErr w:type="spellStart"/>
+      <w:r>
+        <w:rPr>
+          <w:rFonts w:eastAsia="Times New Roman" w:cstheme="minorHAnsi"/>
+          <w:szCs w:val="18"/>
+        </w:rPr>
+        <w:t>get_ports</w:t>
+      </w:r>
+      <w:proofErr w:type="spellEnd"/>
+      <w:r>
+        <w:rPr>
+          <w:rFonts w:eastAsia="Times New Roman" w:cstheme="minorHAnsi"/>
+          <w:szCs w:val="18"/>
+        </w:rPr>
+        <w:t xml:space="preserve"> </w:t>
+      </w:r>
+      <w:proofErr w:type="spellStart"/>
+      <w:proofErr w:type="gramStart"/>
+      <w:r>
+        <w:rPr>
+          <w:rFonts w:eastAsia="Times New Roman" w:cstheme="minorHAnsi"/>
+          <w:szCs w:val="18"/>
+        </w:rPr>
+        <w:t>vgaBlue</w:t>
+      </w:r>
+      <w:proofErr w:type="spellEnd"/>
+      <w:r>
+        <w:rPr>
+          <w:rFonts w:eastAsia="Times New Roman" w:cstheme="minorHAnsi"/>
+          <w:szCs w:val="18"/>
+        </w:rPr>
+        <w:t>[</w:t>
+      </w:r>
+      <w:proofErr w:type="gramEnd"/>
+      <w:r>
+        <w:rPr>
+          <w:rFonts w:eastAsia="Times New Roman" w:cstheme="minorHAnsi"/>
+          <w:szCs w:val="18"/>
+        </w:rPr>
+        <w:t>1]]</w:t>
       </w:r>
     </w:p>
     <w:p>
@@ -6684,12 +7630,78 @@
           <w:szCs w:val="18"/>
         </w:rPr>
       </w:pPr>
-      <w:r>
-        <w:rPr>
-          <w:rFonts w:eastAsia="Times New Roman" w:cstheme="minorHAnsi"/>
-          <w:szCs w:val="18"/>
-        </w:rPr>
-        <w:t>set_property -dict {PACKAGE_PIN J17 IOSTANDARD LVCMOS33} [get_ports vgaGreen[0]]</w:t>
+      <w:proofErr w:type="spellStart"/>
+      <w:r>
+        <w:rPr>
+          <w:rFonts w:eastAsia="Times New Roman" w:cstheme="minorHAnsi"/>
+          <w:szCs w:val="18"/>
+        </w:rPr>
+        <w:t>set_property</w:t>
+      </w:r>
+      <w:proofErr w:type="spellEnd"/>
+      <w:r>
+        <w:rPr>
+          <w:rFonts w:eastAsia="Times New Roman" w:cstheme="minorHAnsi"/>
+          <w:szCs w:val="18"/>
+        </w:rPr>
+        <w:t xml:space="preserve"> -</w:t>
+      </w:r>
+      <w:proofErr w:type="spellStart"/>
+      <w:r>
+        <w:rPr>
+          <w:rFonts w:eastAsia="Times New Roman" w:cstheme="minorHAnsi"/>
+          <w:szCs w:val="18"/>
+        </w:rPr>
+        <w:t>dict</w:t>
+      </w:r>
+      <w:proofErr w:type="spellEnd"/>
+      <w:r>
+        <w:rPr>
+          <w:rFonts w:eastAsia="Times New Roman" w:cstheme="minorHAnsi"/>
+          <w:szCs w:val="18"/>
+        </w:rPr>
+        <w:t xml:space="preserve"> {PACKAGE_PIN J17 IOSTANDARD LVCMOS33} [</w:t>
+      </w:r>
+      <w:proofErr w:type="spellStart"/>
+      <w:r>
+        <w:rPr>
+          <w:rFonts w:eastAsia="Times New Roman" w:cstheme="minorHAnsi"/>
+          <w:szCs w:val="18"/>
+        </w:rPr>
+        <w:t>get_ports</w:t>
+      </w:r>
+      <w:proofErr w:type="spellEnd"/>
+      <w:r>
+        <w:rPr>
+          <w:rFonts w:eastAsia="Times New Roman" w:cstheme="minorHAnsi"/>
+          <w:szCs w:val="18"/>
+        </w:rPr>
+        <w:t xml:space="preserve"> </w:t>
+      </w:r>
+      <w:proofErr w:type="spellStart"/>
+      <w:proofErr w:type="gramStart"/>
+      <w:r>
+        <w:rPr>
+          <w:rFonts w:eastAsia="Times New Roman" w:cstheme="minorHAnsi"/>
+          <w:szCs w:val="18"/>
+        </w:rPr>
+        <w:t>vgaGreen</w:t>
+      </w:r>
+      <w:proofErr w:type="spellEnd"/>
+      <w:r>
+        <w:rPr>
+          <w:rFonts w:eastAsia="Times New Roman" w:cstheme="minorHAnsi"/>
+          <w:szCs w:val="18"/>
+        </w:rPr>
+        <w:t>[</w:t>
+      </w:r>
+      <w:proofErr w:type="gramEnd"/>
+      <w:r>
+        <w:rPr>
+          <w:rFonts w:eastAsia="Times New Roman" w:cstheme="minorHAnsi"/>
+          <w:szCs w:val="18"/>
+        </w:rPr>
+        <w:t>0]]</w:t>
       </w:r>
     </w:p>
     <w:p>
@@ -6702,12 +7714,78 @@
           <w:szCs w:val="18"/>
         </w:rPr>
       </w:pPr>
-      <w:r>
-        <w:rPr>
-          <w:rFonts w:eastAsia="Times New Roman" w:cstheme="minorHAnsi"/>
-          <w:szCs w:val="18"/>
-        </w:rPr>
-        <w:t>set_property -dict {PACKAGE_PIN H17 IOSTANDARD LVCMOS33} [get_ports vgaGreen[1]]</w:t>
+      <w:proofErr w:type="spellStart"/>
+      <w:r>
+        <w:rPr>
+          <w:rFonts w:eastAsia="Times New Roman" w:cstheme="minorHAnsi"/>
+          <w:szCs w:val="18"/>
+        </w:rPr>
+        <w:t>set_property</w:t>
+      </w:r>
+      <w:proofErr w:type="spellEnd"/>
+      <w:r>
+        <w:rPr>
+          <w:rFonts w:eastAsia="Times New Roman" w:cstheme="minorHAnsi"/>
+          <w:szCs w:val="18"/>
+        </w:rPr>
+        <w:t xml:space="preserve"> -</w:t>
+      </w:r>
+      <w:proofErr w:type="spellStart"/>
+      <w:r>
+        <w:rPr>
+          <w:rFonts w:eastAsia="Times New Roman" w:cstheme="minorHAnsi"/>
+          <w:szCs w:val="18"/>
+        </w:rPr>
+        <w:t>dict</w:t>
+      </w:r>
+      <w:proofErr w:type="spellEnd"/>
+      <w:r>
+        <w:rPr>
+          <w:rFonts w:eastAsia="Times New Roman" w:cstheme="minorHAnsi"/>
+          <w:szCs w:val="18"/>
+        </w:rPr>
+        <w:t xml:space="preserve"> {PACKAGE_PIN H17 IOSTANDARD LVCMOS33} [</w:t>
+      </w:r>
+      <w:proofErr w:type="spellStart"/>
+      <w:r>
+        <w:rPr>
+          <w:rFonts w:eastAsia="Times New Roman" w:cstheme="minorHAnsi"/>
+          <w:szCs w:val="18"/>
+        </w:rPr>
+        <w:t>get_ports</w:t>
+      </w:r>
+      <w:proofErr w:type="spellEnd"/>
+      <w:r>
+        <w:rPr>
+          <w:rFonts w:eastAsia="Times New Roman" w:cstheme="minorHAnsi"/>
+          <w:szCs w:val="18"/>
+        </w:rPr>
+        <w:t xml:space="preserve"> </w:t>
+      </w:r>
+      <w:proofErr w:type="spellStart"/>
+      <w:proofErr w:type="gramStart"/>
+      <w:r>
+        <w:rPr>
+          <w:rFonts w:eastAsia="Times New Roman" w:cstheme="minorHAnsi"/>
+          <w:szCs w:val="18"/>
+        </w:rPr>
+        <w:t>vgaGreen</w:t>
+      </w:r>
+      <w:proofErr w:type="spellEnd"/>
+      <w:r>
+        <w:rPr>
+          <w:rFonts w:eastAsia="Times New Roman" w:cstheme="minorHAnsi"/>
+          <w:szCs w:val="18"/>
+        </w:rPr>
+        <w:t>[</w:t>
+      </w:r>
+      <w:proofErr w:type="gramEnd"/>
+      <w:r>
+        <w:rPr>
+          <w:rFonts w:eastAsia="Times New Roman" w:cstheme="minorHAnsi"/>
+          <w:szCs w:val="18"/>
+        </w:rPr>
+        <w:t>1]]</w:t>
       </w:r>
     </w:p>
     <w:p>
@@ -6720,12 +7798,78 @@
           <w:szCs w:val="18"/>
         </w:rPr>
       </w:pPr>
-      <w:r>
-        <w:rPr>
-          <w:rFonts w:eastAsia="Times New Roman" w:cstheme="minorHAnsi"/>
-          <w:szCs w:val="18"/>
-        </w:rPr>
-        <w:t>set_property -dict {PACKAGE_PIN G17 IOSTANDARD LVCMOS33} [get_ports vgaGreen[2]]</w:t>
+      <w:proofErr w:type="spellStart"/>
+      <w:r>
+        <w:rPr>
+          <w:rFonts w:eastAsia="Times New Roman" w:cstheme="minorHAnsi"/>
+          <w:szCs w:val="18"/>
+        </w:rPr>
+        <w:t>set_property</w:t>
+      </w:r>
+      <w:proofErr w:type="spellEnd"/>
+      <w:r>
+        <w:rPr>
+          <w:rFonts w:eastAsia="Times New Roman" w:cstheme="minorHAnsi"/>
+          <w:szCs w:val="18"/>
+        </w:rPr>
+        <w:t xml:space="preserve"> -</w:t>
+      </w:r>
+      <w:proofErr w:type="spellStart"/>
+      <w:r>
+        <w:rPr>
+          <w:rFonts w:eastAsia="Times New Roman" w:cstheme="minorHAnsi"/>
+          <w:szCs w:val="18"/>
+        </w:rPr>
+        <w:t>dict</w:t>
+      </w:r>
+      <w:proofErr w:type="spellEnd"/>
+      <w:r>
+        <w:rPr>
+          <w:rFonts w:eastAsia="Times New Roman" w:cstheme="minorHAnsi"/>
+          <w:szCs w:val="18"/>
+        </w:rPr>
+        <w:t xml:space="preserve"> {PACKAGE_PIN G17 IOSTANDARD LVCMOS33} [</w:t>
+      </w:r>
+      <w:proofErr w:type="spellStart"/>
+      <w:r>
+        <w:rPr>
+          <w:rFonts w:eastAsia="Times New Roman" w:cstheme="minorHAnsi"/>
+          <w:szCs w:val="18"/>
+        </w:rPr>
+        <w:t>get_ports</w:t>
+      </w:r>
+      <w:proofErr w:type="spellEnd"/>
+      <w:r>
+        <w:rPr>
+          <w:rFonts w:eastAsia="Times New Roman" w:cstheme="minorHAnsi"/>
+          <w:szCs w:val="18"/>
+        </w:rPr>
+        <w:t xml:space="preserve"> </w:t>
+      </w:r>
+      <w:proofErr w:type="spellStart"/>
+      <w:proofErr w:type="gramStart"/>
+      <w:r>
+        <w:rPr>
+          <w:rFonts w:eastAsia="Times New Roman" w:cstheme="minorHAnsi"/>
+          <w:szCs w:val="18"/>
+        </w:rPr>
+        <w:t>vgaGreen</w:t>
+      </w:r>
+      <w:proofErr w:type="spellEnd"/>
+      <w:r>
+        <w:rPr>
+          <w:rFonts w:eastAsia="Times New Roman" w:cstheme="minorHAnsi"/>
+          <w:szCs w:val="18"/>
+        </w:rPr>
+        <w:t>[</w:t>
+      </w:r>
+      <w:proofErr w:type="gramEnd"/>
+      <w:r>
+        <w:rPr>
+          <w:rFonts w:eastAsia="Times New Roman" w:cstheme="minorHAnsi"/>
+          <w:szCs w:val="18"/>
+        </w:rPr>
+        <w:t>2]]</w:t>
       </w:r>
     </w:p>
     <w:p>
@@ -6738,12 +7882,69 @@
           <w:szCs w:val="18"/>
         </w:rPr>
       </w:pPr>
-      <w:r>
-        <w:rPr>
-          <w:rFonts w:eastAsia="Times New Roman" w:cstheme="minorHAnsi"/>
-          <w:szCs w:val="18"/>
-        </w:rPr>
-        <w:t>set_property -dict {PACKAGE_PIN P19 IOSTANDARD LVCMOS33} [get_ports Hsync]</w:t>
+      <w:proofErr w:type="spellStart"/>
+      <w:r>
+        <w:rPr>
+          <w:rFonts w:eastAsia="Times New Roman" w:cstheme="minorHAnsi"/>
+          <w:szCs w:val="18"/>
+        </w:rPr>
+        <w:t>set_property</w:t>
+      </w:r>
+      <w:proofErr w:type="spellEnd"/>
+      <w:r>
+        <w:rPr>
+          <w:rFonts w:eastAsia="Times New Roman" w:cstheme="minorHAnsi"/>
+          <w:szCs w:val="18"/>
+        </w:rPr>
+        <w:t xml:space="preserve"> -</w:t>
+      </w:r>
+      <w:proofErr w:type="spellStart"/>
+      <w:r>
+        <w:rPr>
+          <w:rFonts w:eastAsia="Times New Roman" w:cstheme="minorHAnsi"/>
+          <w:szCs w:val="18"/>
+        </w:rPr>
+        <w:t>dict</w:t>
+      </w:r>
+      <w:proofErr w:type="spellEnd"/>
+      <w:r>
+        <w:rPr>
+          <w:rFonts w:eastAsia="Times New Roman" w:cstheme="minorHAnsi"/>
+          <w:szCs w:val="18"/>
+        </w:rPr>
+        <w:t xml:space="preserve"> {PACKAGE_PIN P19 IOSTANDARD LVCMOS33} [</w:t>
+      </w:r>
+      <w:proofErr w:type="spellStart"/>
+      <w:r>
+        <w:rPr>
+          <w:rFonts w:eastAsia="Times New Roman" w:cstheme="minorHAnsi"/>
+          <w:szCs w:val="18"/>
+        </w:rPr>
+        <w:t>get_ports</w:t>
+      </w:r>
+      <w:proofErr w:type="spellEnd"/>
+      <w:r>
+        <w:rPr>
+          <w:rFonts w:eastAsia="Times New Roman" w:cstheme="minorHAnsi"/>
+          <w:szCs w:val="18"/>
+        </w:rPr>
+        <w:t xml:space="preserve"> </w:t>
+      </w:r>
+      <w:proofErr w:type="spellStart"/>
+      <w:r>
+        <w:rPr>
+          <w:rFonts w:eastAsia="Times New Roman" w:cstheme="minorHAnsi"/>
+          <w:szCs w:val="18"/>
+        </w:rPr>
+        <w:t>Hsync</w:t>
+      </w:r>
+      <w:proofErr w:type="spellEnd"/>
+      <w:r>
+        <w:rPr>
+          <w:rFonts w:eastAsia="Times New Roman" w:cstheme="minorHAnsi"/>
+          <w:szCs w:val="18"/>
+        </w:rPr>
+        <w:t>]</w:t>
       </w:r>
     </w:p>
     <w:p>
@@ -6756,12 +7957,69 @@
           <w:szCs w:val="18"/>
         </w:rPr>
       </w:pPr>
-      <w:r>
-        <w:rPr>
-          <w:rFonts w:eastAsia="Times New Roman" w:cstheme="minorHAnsi"/>
-          <w:szCs w:val="18"/>
-        </w:rPr>
-        <w:t>set_property -dict {PACKAGE_PIN R19 IOSTANDARD LVCMOS33} [get_ports Vsync]</w:t>
+      <w:proofErr w:type="spellStart"/>
+      <w:r>
+        <w:rPr>
+          <w:rFonts w:eastAsia="Times New Roman" w:cstheme="minorHAnsi"/>
+          <w:szCs w:val="18"/>
+        </w:rPr>
+        <w:t>set_property</w:t>
+      </w:r>
+      <w:proofErr w:type="spellEnd"/>
+      <w:r>
+        <w:rPr>
+          <w:rFonts w:eastAsia="Times New Roman" w:cstheme="minorHAnsi"/>
+          <w:szCs w:val="18"/>
+        </w:rPr>
+        <w:t xml:space="preserve"> -</w:t>
+      </w:r>
+      <w:proofErr w:type="spellStart"/>
+      <w:r>
+        <w:rPr>
+          <w:rFonts w:eastAsia="Times New Roman" w:cstheme="minorHAnsi"/>
+          <w:szCs w:val="18"/>
+        </w:rPr>
+        <w:t>dict</w:t>
+      </w:r>
+      <w:proofErr w:type="spellEnd"/>
+      <w:r>
+        <w:rPr>
+          <w:rFonts w:eastAsia="Times New Roman" w:cstheme="minorHAnsi"/>
+          <w:szCs w:val="18"/>
+        </w:rPr>
+        <w:t xml:space="preserve"> {PACKAGE_PIN R19 IOSTANDARD LVCMOS33} [</w:t>
+      </w:r>
+      <w:proofErr w:type="spellStart"/>
+      <w:r>
+        <w:rPr>
+          <w:rFonts w:eastAsia="Times New Roman" w:cstheme="minorHAnsi"/>
+          <w:szCs w:val="18"/>
+        </w:rPr>
+        <w:t>get_ports</w:t>
+      </w:r>
+      <w:proofErr w:type="spellEnd"/>
+      <w:r>
+        <w:rPr>
+          <w:rFonts w:eastAsia="Times New Roman" w:cstheme="minorHAnsi"/>
+          <w:szCs w:val="18"/>
+        </w:rPr>
+        <w:t xml:space="preserve"> </w:t>
+      </w:r>
+      <w:proofErr w:type="spellStart"/>
+      <w:r>
+        <w:rPr>
+          <w:rFonts w:eastAsia="Times New Roman" w:cstheme="minorHAnsi"/>
+          <w:szCs w:val="18"/>
+        </w:rPr>
+        <w:t>Vsync</w:t>
+      </w:r>
+      <w:proofErr w:type="spellEnd"/>
+      <w:r>
+        <w:rPr>
+          <w:rFonts w:eastAsia="Times New Roman" w:cstheme="minorHAnsi"/>
+          <w:szCs w:val="18"/>
+        </w:rPr>
+        <w:t>]</w:t>
       </w:r>
     </w:p>
     <w:p>
@@ -6803,12 +8061,69 @@
           <w:szCs w:val="18"/>
         </w:rPr>
       </w:pPr>
-      <w:r>
-        <w:rPr>
-          <w:rFonts w:eastAsia="Times New Roman" w:cstheme="minorHAnsi"/>
-          <w:szCs w:val="18"/>
-        </w:rPr>
-        <w:t>set_property -dict {PACKAGE_PIN B18 IOSTANDARD LVCMOS33} [get_ports RsRx]</w:t>
+      <w:proofErr w:type="spellStart"/>
+      <w:r>
+        <w:rPr>
+          <w:rFonts w:eastAsia="Times New Roman" w:cstheme="minorHAnsi"/>
+          <w:szCs w:val="18"/>
+        </w:rPr>
+        <w:t>set_property</w:t>
+      </w:r>
+      <w:proofErr w:type="spellEnd"/>
+      <w:r>
+        <w:rPr>
+          <w:rFonts w:eastAsia="Times New Roman" w:cstheme="minorHAnsi"/>
+          <w:szCs w:val="18"/>
+        </w:rPr>
+        <w:t xml:space="preserve"> -</w:t>
+      </w:r>
+      <w:proofErr w:type="spellStart"/>
+      <w:r>
+        <w:rPr>
+          <w:rFonts w:eastAsia="Times New Roman" w:cstheme="minorHAnsi"/>
+          <w:szCs w:val="18"/>
+        </w:rPr>
+        <w:t>dict</w:t>
+      </w:r>
+      <w:proofErr w:type="spellEnd"/>
+      <w:r>
+        <w:rPr>
+          <w:rFonts w:eastAsia="Times New Roman" w:cstheme="minorHAnsi"/>
+          <w:szCs w:val="18"/>
+        </w:rPr>
+        <w:t xml:space="preserve"> {PACKAGE_PIN B18 IOSTANDARD LVCMOS33} [</w:t>
+      </w:r>
+      <w:proofErr w:type="spellStart"/>
+      <w:r>
+        <w:rPr>
+          <w:rFonts w:eastAsia="Times New Roman" w:cstheme="minorHAnsi"/>
+          <w:szCs w:val="18"/>
+        </w:rPr>
+        <w:t>get_ports</w:t>
+      </w:r>
+      <w:proofErr w:type="spellEnd"/>
+      <w:r>
+        <w:rPr>
+          <w:rFonts w:eastAsia="Times New Roman" w:cstheme="minorHAnsi"/>
+          <w:szCs w:val="18"/>
+        </w:rPr>
+        <w:t xml:space="preserve"> </w:t>
+      </w:r>
+      <w:proofErr w:type="spellStart"/>
+      <w:r>
+        <w:rPr>
+          <w:rFonts w:eastAsia="Times New Roman" w:cstheme="minorHAnsi"/>
+          <w:szCs w:val="18"/>
+        </w:rPr>
+        <w:t>RsRx</w:t>
+      </w:r>
+      <w:proofErr w:type="spellEnd"/>
+      <w:r>
+        <w:rPr>
+          <w:rFonts w:eastAsia="Times New Roman" w:cstheme="minorHAnsi"/>
+          <w:szCs w:val="18"/>
+        </w:rPr>
+        <w:t>]</w:t>
       </w:r>
     </w:p>
     <w:p>
@@ -6821,12 +8136,69 @@
           <w:szCs w:val="18"/>
         </w:rPr>
       </w:pPr>
-      <w:r>
-        <w:rPr>
-          <w:rFonts w:eastAsia="Times New Roman" w:cstheme="minorHAnsi"/>
-          <w:szCs w:val="18"/>
-        </w:rPr>
-        <w:t>set_property -dict {PACKAGE_PIN A18 IOSTANDARD LVCMOS33} [get_ports RsTx]</w:t>
+      <w:proofErr w:type="spellStart"/>
+      <w:r>
+        <w:rPr>
+          <w:rFonts w:eastAsia="Times New Roman" w:cstheme="minorHAnsi"/>
+          <w:szCs w:val="18"/>
+        </w:rPr>
+        <w:t>set_property</w:t>
+      </w:r>
+      <w:proofErr w:type="spellEnd"/>
+      <w:r>
+        <w:rPr>
+          <w:rFonts w:eastAsia="Times New Roman" w:cstheme="minorHAnsi"/>
+          <w:szCs w:val="18"/>
+        </w:rPr>
+        <w:t xml:space="preserve"> -</w:t>
+      </w:r>
+      <w:proofErr w:type="spellStart"/>
+      <w:r>
+        <w:rPr>
+          <w:rFonts w:eastAsia="Times New Roman" w:cstheme="minorHAnsi"/>
+          <w:szCs w:val="18"/>
+        </w:rPr>
+        <w:t>dict</w:t>
+      </w:r>
+      <w:proofErr w:type="spellEnd"/>
+      <w:r>
+        <w:rPr>
+          <w:rFonts w:eastAsia="Times New Roman" w:cstheme="minorHAnsi"/>
+          <w:szCs w:val="18"/>
+        </w:rPr>
+        <w:t xml:space="preserve"> {PACKAGE_PIN A18 IOSTANDARD LVCMOS33} [</w:t>
+      </w:r>
+      <w:proofErr w:type="spellStart"/>
+      <w:r>
+        <w:rPr>
+          <w:rFonts w:eastAsia="Times New Roman" w:cstheme="minorHAnsi"/>
+          <w:szCs w:val="18"/>
+        </w:rPr>
+        <w:t>get_ports</w:t>
+      </w:r>
+      <w:proofErr w:type="spellEnd"/>
+      <w:r>
+        <w:rPr>
+          <w:rFonts w:eastAsia="Times New Roman" w:cstheme="minorHAnsi"/>
+          <w:szCs w:val="18"/>
+        </w:rPr>
+        <w:t xml:space="preserve"> </w:t>
+      </w:r>
+      <w:proofErr w:type="spellStart"/>
+      <w:r>
+        <w:rPr>
+          <w:rFonts w:eastAsia="Times New Roman" w:cstheme="minorHAnsi"/>
+          <w:szCs w:val="18"/>
+        </w:rPr>
+        <w:t>RsTx</w:t>
+      </w:r>
+      <w:proofErr w:type="spellEnd"/>
+      <w:r>
+        <w:rPr>
+          <w:rFonts w:eastAsia="Times New Roman" w:cstheme="minorHAnsi"/>
+          <w:szCs w:val="18"/>
+        </w:rPr>
+        <w:t>]</w:t>
       </w:r>
     </w:p>
     <w:p>
@@ -6875,12 +8247,78 @@
           <w:szCs w:val="18"/>
         </w:rPr>
       </w:pPr>
-      <w:r>
-        <w:rPr>
-          <w:rFonts w:eastAsia="Times New Roman" w:cstheme="minorHAnsi"/>
-          <w:szCs w:val="18"/>
-        </w:rPr>
-        <w:t>set_property -dict {PACKAGE_PIN V17 IOSTANDARD LVCMOS33} [get_ports sw[0]]</w:t>
+      <w:proofErr w:type="spellStart"/>
+      <w:r>
+        <w:rPr>
+          <w:rFonts w:eastAsia="Times New Roman" w:cstheme="minorHAnsi"/>
+          <w:szCs w:val="18"/>
+        </w:rPr>
+        <w:t>set_property</w:t>
+      </w:r>
+      <w:proofErr w:type="spellEnd"/>
+      <w:r>
+        <w:rPr>
+          <w:rFonts w:eastAsia="Times New Roman" w:cstheme="minorHAnsi"/>
+          <w:szCs w:val="18"/>
+        </w:rPr>
+        <w:t xml:space="preserve"> -</w:t>
+      </w:r>
+      <w:proofErr w:type="spellStart"/>
+      <w:r>
+        <w:rPr>
+          <w:rFonts w:eastAsia="Times New Roman" w:cstheme="minorHAnsi"/>
+          <w:szCs w:val="18"/>
+        </w:rPr>
+        <w:t>dict</w:t>
+      </w:r>
+      <w:proofErr w:type="spellEnd"/>
+      <w:r>
+        <w:rPr>
+          <w:rFonts w:eastAsia="Times New Roman" w:cstheme="minorHAnsi"/>
+          <w:szCs w:val="18"/>
+        </w:rPr>
+        <w:t xml:space="preserve"> {PACKAGE_PIN V17 IOSTANDARD LVCMOS33} [</w:t>
+      </w:r>
+      <w:proofErr w:type="spellStart"/>
+      <w:r>
+        <w:rPr>
+          <w:rFonts w:eastAsia="Times New Roman" w:cstheme="minorHAnsi"/>
+          <w:szCs w:val="18"/>
+        </w:rPr>
+        <w:t>get_ports</w:t>
+      </w:r>
+      <w:proofErr w:type="spellEnd"/>
+      <w:r>
+        <w:rPr>
+          <w:rFonts w:eastAsia="Times New Roman" w:cstheme="minorHAnsi"/>
+          <w:szCs w:val="18"/>
+        </w:rPr>
+        <w:t xml:space="preserve"> </w:t>
+      </w:r>
+      <w:proofErr w:type="spellStart"/>
+      <w:proofErr w:type="gramStart"/>
+      <w:r>
+        <w:rPr>
+          <w:rFonts w:eastAsia="Times New Roman" w:cstheme="minorHAnsi"/>
+          <w:szCs w:val="18"/>
+        </w:rPr>
+        <w:t>sw</w:t>
+      </w:r>
+      <w:proofErr w:type="spellEnd"/>
+      <w:r>
+        <w:rPr>
+          <w:rFonts w:eastAsia="Times New Roman" w:cstheme="minorHAnsi"/>
+          <w:szCs w:val="18"/>
+        </w:rPr>
+        <w:t>[</w:t>
+      </w:r>
+      <w:proofErr w:type="gramEnd"/>
+      <w:r>
+        <w:rPr>
+          <w:rFonts w:eastAsia="Times New Roman" w:cstheme="minorHAnsi"/>
+          <w:szCs w:val="18"/>
+        </w:rPr>
+        <w:t>0]]</w:t>
       </w:r>
     </w:p>
     <w:p>
@@ -6893,12 +8331,78 @@
           <w:szCs w:val="18"/>
         </w:rPr>
       </w:pPr>
-      <w:r>
-        <w:rPr>
-          <w:rFonts w:eastAsia="Times New Roman" w:cstheme="minorHAnsi"/>
-          <w:szCs w:val="18"/>
-        </w:rPr>
-        <w:t>set_property -dict {PACKAGE_PIN V16 IOSTANDARD LVCMOS33} [get_ports sw[1]]</w:t>
+      <w:proofErr w:type="spellStart"/>
+      <w:r>
+        <w:rPr>
+          <w:rFonts w:eastAsia="Times New Roman" w:cstheme="minorHAnsi"/>
+          <w:szCs w:val="18"/>
+        </w:rPr>
+        <w:t>set_property</w:t>
+      </w:r>
+      <w:proofErr w:type="spellEnd"/>
+      <w:r>
+        <w:rPr>
+          <w:rFonts w:eastAsia="Times New Roman" w:cstheme="minorHAnsi"/>
+          <w:szCs w:val="18"/>
+        </w:rPr>
+        <w:t xml:space="preserve"> -</w:t>
+      </w:r>
+      <w:proofErr w:type="spellStart"/>
+      <w:r>
+        <w:rPr>
+          <w:rFonts w:eastAsia="Times New Roman" w:cstheme="minorHAnsi"/>
+          <w:szCs w:val="18"/>
+        </w:rPr>
+        <w:t>dict</w:t>
+      </w:r>
+      <w:proofErr w:type="spellEnd"/>
+      <w:r>
+        <w:rPr>
+          <w:rFonts w:eastAsia="Times New Roman" w:cstheme="minorHAnsi"/>
+          <w:szCs w:val="18"/>
+        </w:rPr>
+        <w:t xml:space="preserve"> {PACKAGE_PIN V16 IOSTANDARD LVCMOS33} [</w:t>
+      </w:r>
+      <w:proofErr w:type="spellStart"/>
+      <w:r>
+        <w:rPr>
+          <w:rFonts w:eastAsia="Times New Roman" w:cstheme="minorHAnsi"/>
+          <w:szCs w:val="18"/>
+        </w:rPr>
+        <w:t>get_ports</w:t>
+      </w:r>
+      <w:proofErr w:type="spellEnd"/>
+      <w:r>
+        <w:rPr>
+          <w:rFonts w:eastAsia="Times New Roman" w:cstheme="minorHAnsi"/>
+          <w:szCs w:val="18"/>
+        </w:rPr>
+        <w:t xml:space="preserve"> </w:t>
+      </w:r>
+      <w:proofErr w:type="spellStart"/>
+      <w:proofErr w:type="gramStart"/>
+      <w:r>
+        <w:rPr>
+          <w:rFonts w:eastAsia="Times New Roman" w:cstheme="minorHAnsi"/>
+          <w:szCs w:val="18"/>
+        </w:rPr>
+        <w:t>sw</w:t>
+      </w:r>
+      <w:proofErr w:type="spellEnd"/>
+      <w:r>
+        <w:rPr>
+          <w:rFonts w:eastAsia="Times New Roman" w:cstheme="minorHAnsi"/>
+          <w:szCs w:val="18"/>
+        </w:rPr>
+        <w:t>[</w:t>
+      </w:r>
+      <w:proofErr w:type="gramEnd"/>
+      <w:r>
+        <w:rPr>
+          <w:rFonts w:eastAsia="Times New Roman" w:cstheme="minorHAnsi"/>
+          <w:szCs w:val="18"/>
+        </w:rPr>
+        <w:t>1]]</w:t>
       </w:r>
     </w:p>
     <w:p>
@@ -6911,12 +8415,78 @@
           <w:szCs w:val="18"/>
         </w:rPr>
       </w:pPr>
-      <w:r>
-        <w:rPr>
-          <w:rFonts w:eastAsia="Times New Roman" w:cstheme="minorHAnsi"/>
-          <w:szCs w:val="18"/>
-        </w:rPr>
-        <w:t>set_property -dict {PACKAGE_PIN W16 IOSTANDARD LVCMOS33} [get_ports sw[2]]</w:t>
+      <w:proofErr w:type="spellStart"/>
+      <w:r>
+        <w:rPr>
+          <w:rFonts w:eastAsia="Times New Roman" w:cstheme="minorHAnsi"/>
+          <w:szCs w:val="18"/>
+        </w:rPr>
+        <w:t>set_property</w:t>
+      </w:r>
+      <w:proofErr w:type="spellEnd"/>
+      <w:r>
+        <w:rPr>
+          <w:rFonts w:eastAsia="Times New Roman" w:cstheme="minorHAnsi"/>
+          <w:szCs w:val="18"/>
+        </w:rPr>
+        <w:t xml:space="preserve"> -</w:t>
+      </w:r>
+      <w:proofErr w:type="spellStart"/>
+      <w:r>
+        <w:rPr>
+          <w:rFonts w:eastAsia="Times New Roman" w:cstheme="minorHAnsi"/>
+          <w:szCs w:val="18"/>
+        </w:rPr>
+        <w:t>dict</w:t>
+      </w:r>
+      <w:proofErr w:type="spellEnd"/>
+      <w:r>
+        <w:rPr>
+          <w:rFonts w:eastAsia="Times New Roman" w:cstheme="minorHAnsi"/>
+          <w:szCs w:val="18"/>
+        </w:rPr>
+        <w:t xml:space="preserve"> {PACKAGE_PIN W16 IOSTANDARD LVCMOS33} [</w:t>
+      </w:r>
+      <w:proofErr w:type="spellStart"/>
+      <w:r>
+        <w:rPr>
+          <w:rFonts w:eastAsia="Times New Roman" w:cstheme="minorHAnsi"/>
+          <w:szCs w:val="18"/>
+        </w:rPr>
+        <w:t>get_ports</w:t>
+      </w:r>
+      <w:proofErr w:type="spellEnd"/>
+      <w:r>
+        <w:rPr>
+          <w:rFonts w:eastAsia="Times New Roman" w:cstheme="minorHAnsi"/>
+          <w:szCs w:val="18"/>
+        </w:rPr>
+        <w:t xml:space="preserve"> </w:t>
+      </w:r>
+      <w:proofErr w:type="spellStart"/>
+      <w:proofErr w:type="gramStart"/>
+      <w:r>
+        <w:rPr>
+          <w:rFonts w:eastAsia="Times New Roman" w:cstheme="minorHAnsi"/>
+          <w:szCs w:val="18"/>
+        </w:rPr>
+        <w:t>sw</w:t>
+      </w:r>
+      <w:proofErr w:type="spellEnd"/>
+      <w:r>
+        <w:rPr>
+          <w:rFonts w:eastAsia="Times New Roman" w:cstheme="minorHAnsi"/>
+          <w:szCs w:val="18"/>
+        </w:rPr>
+        <w:t>[</w:t>
+      </w:r>
+      <w:proofErr w:type="gramEnd"/>
+      <w:r>
+        <w:rPr>
+          <w:rFonts w:eastAsia="Times New Roman" w:cstheme="minorHAnsi"/>
+          <w:szCs w:val="18"/>
+        </w:rPr>
+        <w:t>2]]</w:t>
       </w:r>
     </w:p>
     <w:p>
@@ -6929,12 +8499,78 @@
           <w:szCs w:val="18"/>
         </w:rPr>
       </w:pPr>
-      <w:r>
-        <w:rPr>
-          <w:rFonts w:eastAsia="Times New Roman" w:cstheme="minorHAnsi"/>
-          <w:szCs w:val="18"/>
-        </w:rPr>
-        <w:t>set_property -dict {PACKAGE_PIN W17 IOSTANDARD LVCMOS33} [get_ports sw[3]]</w:t>
+      <w:proofErr w:type="spellStart"/>
+      <w:r>
+        <w:rPr>
+          <w:rFonts w:eastAsia="Times New Roman" w:cstheme="minorHAnsi"/>
+          <w:szCs w:val="18"/>
+        </w:rPr>
+        <w:t>set_property</w:t>
+      </w:r>
+      <w:proofErr w:type="spellEnd"/>
+      <w:r>
+        <w:rPr>
+          <w:rFonts w:eastAsia="Times New Roman" w:cstheme="minorHAnsi"/>
+          <w:szCs w:val="18"/>
+        </w:rPr>
+        <w:t xml:space="preserve"> -</w:t>
+      </w:r>
+      <w:proofErr w:type="spellStart"/>
+      <w:r>
+        <w:rPr>
+          <w:rFonts w:eastAsia="Times New Roman" w:cstheme="minorHAnsi"/>
+          <w:szCs w:val="18"/>
+        </w:rPr>
+        <w:t>dict</w:t>
+      </w:r>
+      <w:proofErr w:type="spellEnd"/>
+      <w:r>
+        <w:rPr>
+          <w:rFonts w:eastAsia="Times New Roman" w:cstheme="minorHAnsi"/>
+          <w:szCs w:val="18"/>
+        </w:rPr>
+        <w:t xml:space="preserve"> {PACKAGE_PIN W17 IOSTANDARD LVCMOS33} [</w:t>
+      </w:r>
+      <w:proofErr w:type="spellStart"/>
+      <w:r>
+        <w:rPr>
+          <w:rFonts w:eastAsia="Times New Roman" w:cstheme="minorHAnsi"/>
+          <w:szCs w:val="18"/>
+        </w:rPr>
+        <w:t>get_ports</w:t>
+      </w:r>
+      <w:proofErr w:type="spellEnd"/>
+      <w:r>
+        <w:rPr>
+          <w:rFonts w:eastAsia="Times New Roman" w:cstheme="minorHAnsi"/>
+          <w:szCs w:val="18"/>
+        </w:rPr>
+        <w:t xml:space="preserve"> </w:t>
+      </w:r>
+      <w:proofErr w:type="spellStart"/>
+      <w:proofErr w:type="gramStart"/>
+      <w:r>
+        <w:rPr>
+          <w:rFonts w:eastAsia="Times New Roman" w:cstheme="minorHAnsi"/>
+          <w:szCs w:val="18"/>
+        </w:rPr>
+        <w:t>sw</w:t>
+      </w:r>
+      <w:proofErr w:type="spellEnd"/>
+      <w:r>
+        <w:rPr>
+          <w:rFonts w:eastAsia="Times New Roman" w:cstheme="minorHAnsi"/>
+          <w:szCs w:val="18"/>
+        </w:rPr>
+        <w:t>[</w:t>
+      </w:r>
+      <w:proofErr w:type="gramEnd"/>
+      <w:r>
+        <w:rPr>
+          <w:rFonts w:eastAsia="Times New Roman" w:cstheme="minorHAnsi"/>
+          <w:szCs w:val="18"/>
+        </w:rPr>
+        <w:t>3]]</w:t>
       </w:r>
     </w:p>
     <w:p>
@@ -6947,12 +8583,78 @@
           <w:szCs w:val="18"/>
         </w:rPr>
       </w:pPr>
-      <w:r>
-        <w:rPr>
-          <w:rFonts w:eastAsia="Times New Roman" w:cstheme="minorHAnsi"/>
-          <w:szCs w:val="18"/>
-        </w:rPr>
-        <w:t>set_property -dict {PACKAGE_PIN W15 IOSTANDARD LVCMOS33} [get_ports sw[4]]</w:t>
+      <w:proofErr w:type="spellStart"/>
+      <w:r>
+        <w:rPr>
+          <w:rFonts w:eastAsia="Times New Roman" w:cstheme="minorHAnsi"/>
+          <w:szCs w:val="18"/>
+        </w:rPr>
+        <w:t>set_property</w:t>
+      </w:r>
+      <w:proofErr w:type="spellEnd"/>
+      <w:r>
+        <w:rPr>
+          <w:rFonts w:eastAsia="Times New Roman" w:cstheme="minorHAnsi"/>
+          <w:szCs w:val="18"/>
+        </w:rPr>
+        <w:t xml:space="preserve"> -</w:t>
+      </w:r>
+      <w:proofErr w:type="spellStart"/>
+      <w:r>
+        <w:rPr>
+          <w:rFonts w:eastAsia="Times New Roman" w:cstheme="minorHAnsi"/>
+          <w:szCs w:val="18"/>
+        </w:rPr>
+        <w:t>dict</w:t>
+      </w:r>
+      <w:proofErr w:type="spellEnd"/>
+      <w:r>
+        <w:rPr>
+          <w:rFonts w:eastAsia="Times New Roman" w:cstheme="minorHAnsi"/>
+          <w:szCs w:val="18"/>
+        </w:rPr>
+        <w:t xml:space="preserve"> {PACKAGE_PIN W15 IOSTANDARD LVCMOS33} [</w:t>
+      </w:r>
+      <w:proofErr w:type="spellStart"/>
+      <w:r>
+        <w:rPr>
+          <w:rFonts w:eastAsia="Times New Roman" w:cstheme="minorHAnsi"/>
+          <w:szCs w:val="18"/>
+        </w:rPr>
+        <w:t>get_ports</w:t>
+      </w:r>
+      <w:proofErr w:type="spellEnd"/>
+      <w:r>
+        <w:rPr>
+          <w:rFonts w:eastAsia="Times New Roman" w:cstheme="minorHAnsi"/>
+          <w:szCs w:val="18"/>
+        </w:rPr>
+        <w:t xml:space="preserve"> </w:t>
+      </w:r>
+      <w:proofErr w:type="spellStart"/>
+      <w:proofErr w:type="gramStart"/>
+      <w:r>
+        <w:rPr>
+          <w:rFonts w:eastAsia="Times New Roman" w:cstheme="minorHAnsi"/>
+          <w:szCs w:val="18"/>
+        </w:rPr>
+        <w:t>sw</w:t>
+      </w:r>
+      <w:proofErr w:type="spellEnd"/>
+      <w:r>
+        <w:rPr>
+          <w:rFonts w:eastAsia="Times New Roman" w:cstheme="minorHAnsi"/>
+          <w:szCs w:val="18"/>
+        </w:rPr>
+        <w:t>[</w:t>
+      </w:r>
+      <w:proofErr w:type="gramEnd"/>
+      <w:r>
+        <w:rPr>
+          <w:rFonts w:eastAsia="Times New Roman" w:cstheme="minorHAnsi"/>
+          <w:szCs w:val="18"/>
+        </w:rPr>
+        <w:t>4]]</w:t>
       </w:r>
     </w:p>
     <w:p>
@@ -6965,12 +8667,78 @@
           <w:szCs w:val="18"/>
         </w:rPr>
       </w:pPr>
-      <w:r>
-        <w:rPr>
-          <w:rFonts w:eastAsia="Times New Roman" w:cstheme="minorHAnsi"/>
-          <w:szCs w:val="18"/>
-        </w:rPr>
-        <w:t>set_property -dict {PACKAGE_PIN V15 IOSTANDARD LVCMOS33} [get_ports sw[5]]</w:t>
+      <w:proofErr w:type="spellStart"/>
+      <w:r>
+        <w:rPr>
+          <w:rFonts w:eastAsia="Times New Roman" w:cstheme="minorHAnsi"/>
+          <w:szCs w:val="18"/>
+        </w:rPr>
+        <w:t>set_property</w:t>
+      </w:r>
+      <w:proofErr w:type="spellEnd"/>
+      <w:r>
+        <w:rPr>
+          <w:rFonts w:eastAsia="Times New Roman" w:cstheme="minorHAnsi"/>
+          <w:szCs w:val="18"/>
+        </w:rPr>
+        <w:t xml:space="preserve"> -</w:t>
+      </w:r>
+      <w:proofErr w:type="spellStart"/>
+      <w:r>
+        <w:rPr>
+          <w:rFonts w:eastAsia="Times New Roman" w:cstheme="minorHAnsi"/>
+          <w:szCs w:val="18"/>
+        </w:rPr>
+        <w:t>dict</w:t>
+      </w:r>
+      <w:proofErr w:type="spellEnd"/>
+      <w:r>
+        <w:rPr>
+          <w:rFonts w:eastAsia="Times New Roman" w:cstheme="minorHAnsi"/>
+          <w:szCs w:val="18"/>
+        </w:rPr>
+        <w:t xml:space="preserve"> {PACKAGE_PIN V15 IOSTANDARD LVCMOS33} [</w:t>
+      </w:r>
+      <w:proofErr w:type="spellStart"/>
+      <w:r>
+        <w:rPr>
+          <w:rFonts w:eastAsia="Times New Roman" w:cstheme="minorHAnsi"/>
+          <w:szCs w:val="18"/>
+        </w:rPr>
+        <w:t>get_ports</w:t>
+      </w:r>
+      <w:proofErr w:type="spellEnd"/>
+      <w:r>
+        <w:rPr>
+          <w:rFonts w:eastAsia="Times New Roman" w:cstheme="minorHAnsi"/>
+          <w:szCs w:val="18"/>
+        </w:rPr>
+        <w:t xml:space="preserve"> </w:t>
+      </w:r>
+      <w:proofErr w:type="spellStart"/>
+      <w:proofErr w:type="gramStart"/>
+      <w:r>
+        <w:rPr>
+          <w:rFonts w:eastAsia="Times New Roman" w:cstheme="minorHAnsi"/>
+          <w:szCs w:val="18"/>
+        </w:rPr>
+        <w:t>sw</w:t>
+      </w:r>
+      <w:proofErr w:type="spellEnd"/>
+      <w:r>
+        <w:rPr>
+          <w:rFonts w:eastAsia="Times New Roman" w:cstheme="minorHAnsi"/>
+          <w:szCs w:val="18"/>
+        </w:rPr>
+        <w:t>[</w:t>
+      </w:r>
+      <w:proofErr w:type="gramEnd"/>
+      <w:r>
+        <w:rPr>
+          <w:rFonts w:eastAsia="Times New Roman" w:cstheme="minorHAnsi"/>
+          <w:szCs w:val="18"/>
+        </w:rPr>
+        <w:t>5]]</w:t>
       </w:r>
     </w:p>
     <w:p>
@@ -6983,12 +8751,78 @@
           <w:szCs w:val="18"/>
         </w:rPr>
       </w:pPr>
-      <w:r>
-        <w:rPr>
-          <w:rFonts w:eastAsia="Times New Roman" w:cstheme="minorHAnsi"/>
-          <w:szCs w:val="18"/>
-        </w:rPr>
-        <w:t>set_property -dict {PACKAGE_PIN W14 IOSTANDARD LVCMOS33} [get_ports sw[6]]</w:t>
+      <w:proofErr w:type="spellStart"/>
+      <w:r>
+        <w:rPr>
+          <w:rFonts w:eastAsia="Times New Roman" w:cstheme="minorHAnsi"/>
+          <w:szCs w:val="18"/>
+        </w:rPr>
+        <w:t>set_property</w:t>
+      </w:r>
+      <w:proofErr w:type="spellEnd"/>
+      <w:r>
+        <w:rPr>
+          <w:rFonts w:eastAsia="Times New Roman" w:cstheme="minorHAnsi"/>
+          <w:szCs w:val="18"/>
+        </w:rPr>
+        <w:t xml:space="preserve"> -</w:t>
+      </w:r>
+      <w:proofErr w:type="spellStart"/>
+      <w:r>
+        <w:rPr>
+          <w:rFonts w:eastAsia="Times New Roman" w:cstheme="minorHAnsi"/>
+          <w:szCs w:val="18"/>
+        </w:rPr>
+        <w:t>dict</w:t>
+      </w:r>
+      <w:proofErr w:type="spellEnd"/>
+      <w:r>
+        <w:rPr>
+          <w:rFonts w:eastAsia="Times New Roman" w:cstheme="minorHAnsi"/>
+          <w:szCs w:val="18"/>
+        </w:rPr>
+        <w:t xml:space="preserve"> {PACKAGE_PIN W14 IOSTANDARD LVCMOS33} [</w:t>
+      </w:r>
+      <w:proofErr w:type="spellStart"/>
+      <w:r>
+        <w:rPr>
+          <w:rFonts w:eastAsia="Times New Roman" w:cstheme="minorHAnsi"/>
+          <w:szCs w:val="18"/>
+        </w:rPr>
+        <w:t>get_ports</w:t>
+      </w:r>
+      <w:proofErr w:type="spellEnd"/>
+      <w:r>
+        <w:rPr>
+          <w:rFonts w:eastAsia="Times New Roman" w:cstheme="minorHAnsi"/>
+          <w:szCs w:val="18"/>
+        </w:rPr>
+        <w:t xml:space="preserve"> </w:t>
+      </w:r>
+      <w:proofErr w:type="spellStart"/>
+      <w:proofErr w:type="gramStart"/>
+      <w:r>
+        <w:rPr>
+          <w:rFonts w:eastAsia="Times New Roman" w:cstheme="minorHAnsi"/>
+          <w:szCs w:val="18"/>
+        </w:rPr>
+        <w:t>sw</w:t>
+      </w:r>
+      <w:proofErr w:type="spellEnd"/>
+      <w:r>
+        <w:rPr>
+          <w:rFonts w:eastAsia="Times New Roman" w:cstheme="minorHAnsi"/>
+          <w:szCs w:val="18"/>
+        </w:rPr>
+        <w:t>[</w:t>
+      </w:r>
+      <w:proofErr w:type="gramEnd"/>
+      <w:r>
+        <w:rPr>
+          <w:rFonts w:eastAsia="Times New Roman" w:cstheme="minorHAnsi"/>
+          <w:szCs w:val="18"/>
+        </w:rPr>
+        <w:t>6]]</w:t>
       </w:r>
     </w:p>
     <w:p>
@@ -7001,12 +8835,78 @@
           <w:szCs w:val="18"/>
         </w:rPr>
       </w:pPr>
-      <w:r>
-        <w:rPr>
-          <w:rFonts w:eastAsia="Times New Roman" w:cstheme="minorHAnsi"/>
-          <w:szCs w:val="18"/>
-        </w:rPr>
-        <w:t>set_property -dict {PACKAGE_PIN W13 IOSTANDARD LVCMOS33} [get_ports sw[7]]</w:t>
+      <w:proofErr w:type="spellStart"/>
+      <w:r>
+        <w:rPr>
+          <w:rFonts w:eastAsia="Times New Roman" w:cstheme="minorHAnsi"/>
+          <w:szCs w:val="18"/>
+        </w:rPr>
+        <w:t>set_property</w:t>
+      </w:r>
+      <w:proofErr w:type="spellEnd"/>
+      <w:r>
+        <w:rPr>
+          <w:rFonts w:eastAsia="Times New Roman" w:cstheme="minorHAnsi"/>
+          <w:szCs w:val="18"/>
+        </w:rPr>
+        <w:t xml:space="preserve"> -</w:t>
+      </w:r>
+      <w:proofErr w:type="spellStart"/>
+      <w:r>
+        <w:rPr>
+          <w:rFonts w:eastAsia="Times New Roman" w:cstheme="minorHAnsi"/>
+          <w:szCs w:val="18"/>
+        </w:rPr>
+        <w:t>dict</w:t>
+      </w:r>
+      <w:proofErr w:type="spellEnd"/>
+      <w:r>
+        <w:rPr>
+          <w:rFonts w:eastAsia="Times New Roman" w:cstheme="minorHAnsi"/>
+          <w:szCs w:val="18"/>
+        </w:rPr>
+        <w:t xml:space="preserve"> {PACKAGE_PIN W13 IOSTANDARD LVCMOS33} [</w:t>
+      </w:r>
+      <w:proofErr w:type="spellStart"/>
+      <w:r>
+        <w:rPr>
+          <w:rFonts w:eastAsia="Times New Roman" w:cstheme="minorHAnsi"/>
+          <w:szCs w:val="18"/>
+        </w:rPr>
+        <w:t>get_ports</w:t>
+      </w:r>
+      <w:proofErr w:type="spellEnd"/>
+      <w:r>
+        <w:rPr>
+          <w:rFonts w:eastAsia="Times New Roman" w:cstheme="minorHAnsi"/>
+          <w:szCs w:val="18"/>
+        </w:rPr>
+        <w:t xml:space="preserve"> </w:t>
+      </w:r>
+      <w:proofErr w:type="spellStart"/>
+      <w:proofErr w:type="gramStart"/>
+      <w:r>
+        <w:rPr>
+          <w:rFonts w:eastAsia="Times New Roman" w:cstheme="minorHAnsi"/>
+          <w:szCs w:val="18"/>
+        </w:rPr>
+        <w:t>sw</w:t>
+      </w:r>
+      <w:proofErr w:type="spellEnd"/>
+      <w:r>
+        <w:rPr>
+          <w:rFonts w:eastAsia="Times New Roman" w:cstheme="minorHAnsi"/>
+          <w:szCs w:val="18"/>
+        </w:rPr>
+        <w:t>[</w:t>
+      </w:r>
+      <w:proofErr w:type="gramEnd"/>
+      <w:r>
+        <w:rPr>
+          <w:rFonts w:eastAsia="Times New Roman" w:cstheme="minorHAnsi"/>
+          <w:szCs w:val="18"/>
+        </w:rPr>
+        <w:t>7]]</w:t>
       </w:r>
     </w:p>
     <w:p>
@@ -7048,12 +8948,69 @@
           <w:szCs w:val="18"/>
         </w:rPr>
       </w:pPr>
-      <w:r>
-        <w:rPr>
-          <w:rFonts w:eastAsia="Times New Roman" w:cstheme="minorHAnsi"/>
-          <w:szCs w:val="18"/>
-        </w:rPr>
-        <w:t>set_property -dict {PACKAGE_PIN W7 IOSTANDARD LVCMOS33} [get_ports seg[0]]</w:t>
+      <w:proofErr w:type="spellStart"/>
+      <w:r>
+        <w:rPr>
+          <w:rFonts w:eastAsia="Times New Roman" w:cstheme="minorHAnsi"/>
+          <w:szCs w:val="18"/>
+        </w:rPr>
+        <w:t>set_property</w:t>
+      </w:r>
+      <w:proofErr w:type="spellEnd"/>
+      <w:r>
+        <w:rPr>
+          <w:rFonts w:eastAsia="Times New Roman" w:cstheme="minorHAnsi"/>
+          <w:szCs w:val="18"/>
+        </w:rPr>
+        <w:t xml:space="preserve"> -</w:t>
+      </w:r>
+      <w:proofErr w:type="spellStart"/>
+      <w:r>
+        <w:rPr>
+          <w:rFonts w:eastAsia="Times New Roman" w:cstheme="minorHAnsi"/>
+          <w:szCs w:val="18"/>
+        </w:rPr>
+        <w:t>dict</w:t>
+      </w:r>
+      <w:proofErr w:type="spellEnd"/>
+      <w:r>
+        <w:rPr>
+          <w:rFonts w:eastAsia="Times New Roman" w:cstheme="minorHAnsi"/>
+          <w:szCs w:val="18"/>
+        </w:rPr>
+        <w:t xml:space="preserve"> {PACKAGE_PIN W7 IOSTANDARD LVCMOS33} [</w:t>
+      </w:r>
+      <w:proofErr w:type="spellStart"/>
+      <w:r>
+        <w:rPr>
+          <w:rFonts w:eastAsia="Times New Roman" w:cstheme="minorHAnsi"/>
+          <w:szCs w:val="18"/>
+        </w:rPr>
+        <w:t>get_ports</w:t>
+      </w:r>
+      <w:proofErr w:type="spellEnd"/>
+      <w:r>
+        <w:rPr>
+          <w:rFonts w:eastAsia="Times New Roman" w:cstheme="minorHAnsi"/>
+          <w:szCs w:val="18"/>
+        </w:rPr>
+        <w:t xml:space="preserve"> </w:t>
+      </w:r>
+      <w:proofErr w:type="gramStart"/>
+      <w:r>
+        <w:rPr>
+          <w:rFonts w:eastAsia="Times New Roman" w:cstheme="minorHAnsi"/>
+          <w:szCs w:val="18"/>
+        </w:rPr>
+        <w:t>seg[</w:t>
+      </w:r>
+      <w:proofErr w:type="gramEnd"/>
+      <w:r>
+        <w:rPr>
+          <w:rFonts w:eastAsia="Times New Roman" w:cstheme="minorHAnsi"/>
+          <w:szCs w:val="18"/>
+        </w:rPr>
+        <w:t>0]]</w:t>
       </w:r>
     </w:p>
     <w:p>
@@ -7066,12 +9023,69 @@
           <w:szCs w:val="18"/>
         </w:rPr>
       </w:pPr>
-      <w:r>
-        <w:rPr>
-          <w:rFonts w:eastAsia="Times New Roman" w:cstheme="minorHAnsi"/>
-          <w:szCs w:val="18"/>
-        </w:rPr>
-        <w:t>set_property -dict {PACKAGE_PIN W6 IOSTANDARD LVCMOS33} [get_ports seg[1]]</w:t>
+      <w:proofErr w:type="spellStart"/>
+      <w:r>
+        <w:rPr>
+          <w:rFonts w:eastAsia="Times New Roman" w:cstheme="minorHAnsi"/>
+          <w:szCs w:val="18"/>
+        </w:rPr>
+        <w:t>set_property</w:t>
+      </w:r>
+      <w:proofErr w:type="spellEnd"/>
+      <w:r>
+        <w:rPr>
+          <w:rFonts w:eastAsia="Times New Roman" w:cstheme="minorHAnsi"/>
+          <w:szCs w:val="18"/>
+        </w:rPr>
+        <w:t xml:space="preserve"> -</w:t>
+      </w:r>
+      <w:proofErr w:type="spellStart"/>
+      <w:r>
+        <w:rPr>
+          <w:rFonts w:eastAsia="Times New Roman" w:cstheme="minorHAnsi"/>
+          <w:szCs w:val="18"/>
+        </w:rPr>
+        <w:t>dict</w:t>
+      </w:r>
+      <w:proofErr w:type="spellEnd"/>
+      <w:r>
+        <w:rPr>
+          <w:rFonts w:eastAsia="Times New Roman" w:cstheme="minorHAnsi"/>
+          <w:szCs w:val="18"/>
+        </w:rPr>
+        <w:t xml:space="preserve"> {PACKAGE_PIN W6 IOSTANDARD LVCMOS33} [</w:t>
+      </w:r>
+      <w:proofErr w:type="spellStart"/>
+      <w:r>
+        <w:rPr>
+          <w:rFonts w:eastAsia="Times New Roman" w:cstheme="minorHAnsi"/>
+          <w:szCs w:val="18"/>
+        </w:rPr>
+        <w:t>get_ports</w:t>
+      </w:r>
+      <w:proofErr w:type="spellEnd"/>
+      <w:r>
+        <w:rPr>
+          <w:rFonts w:eastAsia="Times New Roman" w:cstheme="minorHAnsi"/>
+          <w:szCs w:val="18"/>
+        </w:rPr>
+        <w:t xml:space="preserve"> </w:t>
+      </w:r>
+      <w:proofErr w:type="gramStart"/>
+      <w:r>
+        <w:rPr>
+          <w:rFonts w:eastAsia="Times New Roman" w:cstheme="minorHAnsi"/>
+          <w:szCs w:val="18"/>
+        </w:rPr>
+        <w:t>seg[</w:t>
+      </w:r>
+      <w:proofErr w:type="gramEnd"/>
+      <w:r>
+        <w:rPr>
+          <w:rFonts w:eastAsia="Times New Roman" w:cstheme="minorHAnsi"/>
+          <w:szCs w:val="18"/>
+        </w:rPr>
+        <w:t>1]]</w:t>
       </w:r>
     </w:p>
     <w:p>
@@ -7084,12 +9098,69 @@
           <w:szCs w:val="18"/>
         </w:rPr>
       </w:pPr>
-      <w:r>
-        <w:rPr>
-          <w:rFonts w:eastAsia="Times New Roman" w:cstheme="minorHAnsi"/>
-          <w:szCs w:val="18"/>
-        </w:rPr>
-        <w:t>set_property -dict {PACKAGE_PIN U8 IOSTANDARD LVCMOS33} [get_ports seg[2]]</w:t>
+      <w:proofErr w:type="spellStart"/>
+      <w:r>
+        <w:rPr>
+          <w:rFonts w:eastAsia="Times New Roman" w:cstheme="minorHAnsi"/>
+          <w:szCs w:val="18"/>
+        </w:rPr>
+        <w:t>set_property</w:t>
+      </w:r>
+      <w:proofErr w:type="spellEnd"/>
+      <w:r>
+        <w:rPr>
+          <w:rFonts w:eastAsia="Times New Roman" w:cstheme="minorHAnsi"/>
+          <w:szCs w:val="18"/>
+        </w:rPr>
+        <w:t xml:space="preserve"> -</w:t>
+      </w:r>
+      <w:proofErr w:type="spellStart"/>
+      <w:r>
+        <w:rPr>
+          <w:rFonts w:eastAsia="Times New Roman" w:cstheme="minorHAnsi"/>
+          <w:szCs w:val="18"/>
+        </w:rPr>
+        <w:t>dict</w:t>
+      </w:r>
+      <w:proofErr w:type="spellEnd"/>
+      <w:r>
+        <w:rPr>
+          <w:rFonts w:eastAsia="Times New Roman" w:cstheme="minorHAnsi"/>
+          <w:szCs w:val="18"/>
+        </w:rPr>
+        <w:t xml:space="preserve"> {PACKAGE_PIN U8 IOSTANDARD LVCMOS33} [</w:t>
+      </w:r>
+      <w:proofErr w:type="spellStart"/>
+      <w:r>
+        <w:rPr>
+          <w:rFonts w:eastAsia="Times New Roman" w:cstheme="minorHAnsi"/>
+          <w:szCs w:val="18"/>
+        </w:rPr>
+        <w:t>get_ports</w:t>
+      </w:r>
+      <w:proofErr w:type="spellEnd"/>
+      <w:r>
+        <w:rPr>
+          <w:rFonts w:eastAsia="Times New Roman" w:cstheme="minorHAnsi"/>
+          <w:szCs w:val="18"/>
+        </w:rPr>
+        <w:t xml:space="preserve"> </w:t>
+      </w:r>
+      <w:proofErr w:type="gramStart"/>
+      <w:r>
+        <w:rPr>
+          <w:rFonts w:eastAsia="Times New Roman" w:cstheme="minorHAnsi"/>
+          <w:szCs w:val="18"/>
+        </w:rPr>
+        <w:t>seg[</w:t>
+      </w:r>
+      <w:proofErr w:type="gramEnd"/>
+      <w:r>
+        <w:rPr>
+          <w:rFonts w:eastAsia="Times New Roman" w:cstheme="minorHAnsi"/>
+          <w:szCs w:val="18"/>
+        </w:rPr>
+        <w:t>2]]</w:t>
       </w:r>
     </w:p>
     <w:p>
@@ -7102,12 +9173,69 @@
           <w:szCs w:val="18"/>
         </w:rPr>
       </w:pPr>
-      <w:r>
-        <w:rPr>
-          <w:rFonts w:eastAsia="Times New Roman" w:cstheme="minorHAnsi"/>
-          <w:szCs w:val="18"/>
-        </w:rPr>
-        <w:t>set_property -dict {PACKAGE_PIN V8 IOSTANDARD LVCMOS33} [get_ports seg[3]]</w:t>
+      <w:proofErr w:type="spellStart"/>
+      <w:r>
+        <w:rPr>
+          <w:rFonts w:eastAsia="Times New Roman" w:cstheme="minorHAnsi"/>
+          <w:szCs w:val="18"/>
+        </w:rPr>
+        <w:t>set_property</w:t>
+      </w:r>
+      <w:proofErr w:type="spellEnd"/>
+      <w:r>
+        <w:rPr>
+          <w:rFonts w:eastAsia="Times New Roman" w:cstheme="minorHAnsi"/>
+          <w:szCs w:val="18"/>
+        </w:rPr>
+        <w:t xml:space="preserve"> -</w:t>
+      </w:r>
+      <w:proofErr w:type="spellStart"/>
+      <w:r>
+        <w:rPr>
+          <w:rFonts w:eastAsia="Times New Roman" w:cstheme="minorHAnsi"/>
+          <w:szCs w:val="18"/>
+        </w:rPr>
+        <w:t>dict</w:t>
+      </w:r>
+      <w:proofErr w:type="spellEnd"/>
+      <w:r>
+        <w:rPr>
+          <w:rFonts w:eastAsia="Times New Roman" w:cstheme="minorHAnsi"/>
+          <w:szCs w:val="18"/>
+        </w:rPr>
+        <w:t xml:space="preserve"> {PACKAGE_PIN V8 IOSTANDARD LVCMOS33} [</w:t>
+      </w:r>
+      <w:proofErr w:type="spellStart"/>
+      <w:r>
+        <w:rPr>
+          <w:rFonts w:eastAsia="Times New Roman" w:cstheme="minorHAnsi"/>
+          <w:szCs w:val="18"/>
+        </w:rPr>
+        <w:t>get_ports</w:t>
+      </w:r>
+      <w:proofErr w:type="spellEnd"/>
+      <w:r>
+        <w:rPr>
+          <w:rFonts w:eastAsia="Times New Roman" w:cstheme="minorHAnsi"/>
+          <w:szCs w:val="18"/>
+        </w:rPr>
+        <w:t xml:space="preserve"> </w:t>
+      </w:r>
+      <w:proofErr w:type="gramStart"/>
+      <w:r>
+        <w:rPr>
+          <w:rFonts w:eastAsia="Times New Roman" w:cstheme="minorHAnsi"/>
+          <w:szCs w:val="18"/>
+        </w:rPr>
+        <w:t>seg[</w:t>
+      </w:r>
+      <w:proofErr w:type="gramEnd"/>
+      <w:r>
+        <w:rPr>
+          <w:rFonts w:eastAsia="Times New Roman" w:cstheme="minorHAnsi"/>
+          <w:szCs w:val="18"/>
+        </w:rPr>
+        <w:t>3]]</w:t>
       </w:r>
     </w:p>
     <w:p>
@@ -7120,12 +9248,69 @@
           <w:szCs w:val="18"/>
         </w:rPr>
       </w:pPr>
-      <w:r>
-        <w:rPr>
-          <w:rFonts w:eastAsia="Times New Roman" w:cstheme="minorHAnsi"/>
-          <w:szCs w:val="18"/>
-        </w:rPr>
-        <w:t>set_property -dict {PACKAGE_PIN U5 IOSTANDARD LVCMOS33} [get_ports seg[4]]</w:t>
+      <w:proofErr w:type="spellStart"/>
+      <w:r>
+        <w:rPr>
+          <w:rFonts w:eastAsia="Times New Roman" w:cstheme="minorHAnsi"/>
+          <w:szCs w:val="18"/>
+        </w:rPr>
+        <w:t>set_property</w:t>
+      </w:r>
+      <w:proofErr w:type="spellEnd"/>
+      <w:r>
+        <w:rPr>
+          <w:rFonts w:eastAsia="Times New Roman" w:cstheme="minorHAnsi"/>
+          <w:szCs w:val="18"/>
+        </w:rPr>
+        <w:t xml:space="preserve"> -</w:t>
+      </w:r>
+      <w:proofErr w:type="spellStart"/>
+      <w:r>
+        <w:rPr>
+          <w:rFonts w:eastAsia="Times New Roman" w:cstheme="minorHAnsi"/>
+          <w:szCs w:val="18"/>
+        </w:rPr>
+        <w:t>dict</w:t>
+      </w:r>
+      <w:proofErr w:type="spellEnd"/>
+      <w:r>
+        <w:rPr>
+          <w:rFonts w:eastAsia="Times New Roman" w:cstheme="minorHAnsi"/>
+          <w:szCs w:val="18"/>
+        </w:rPr>
+        <w:t xml:space="preserve"> {PACKAGE_PIN U5 IOSTANDARD LVCMOS33} [</w:t>
+      </w:r>
+      <w:proofErr w:type="spellStart"/>
+      <w:r>
+        <w:rPr>
+          <w:rFonts w:eastAsia="Times New Roman" w:cstheme="minorHAnsi"/>
+          <w:szCs w:val="18"/>
+        </w:rPr>
+        <w:t>get_ports</w:t>
+      </w:r>
+      <w:proofErr w:type="spellEnd"/>
+      <w:r>
+        <w:rPr>
+          <w:rFonts w:eastAsia="Times New Roman" w:cstheme="minorHAnsi"/>
+          <w:szCs w:val="18"/>
+        </w:rPr>
+        <w:t xml:space="preserve"> </w:t>
+      </w:r>
+      <w:proofErr w:type="gramStart"/>
+      <w:r>
+        <w:rPr>
+          <w:rFonts w:eastAsia="Times New Roman" w:cstheme="minorHAnsi"/>
+          <w:szCs w:val="18"/>
+        </w:rPr>
+        <w:t>seg[</w:t>
+      </w:r>
+      <w:proofErr w:type="gramEnd"/>
+      <w:r>
+        <w:rPr>
+          <w:rFonts w:eastAsia="Times New Roman" w:cstheme="minorHAnsi"/>
+          <w:szCs w:val="18"/>
+        </w:rPr>
+        <w:t>4]]</w:t>
       </w:r>
     </w:p>
     <w:p>
@@ -7138,12 +9323,69 @@
           <w:szCs w:val="18"/>
         </w:rPr>
       </w:pPr>
-      <w:r>
-        <w:rPr>
-          <w:rFonts w:eastAsia="Times New Roman" w:cstheme="minorHAnsi"/>
-          <w:szCs w:val="18"/>
-        </w:rPr>
-        <w:t>set_property -dict {PACKAGE_PIN V5 IOSTANDARD LVCMOS33} [get_ports seg[5]]</w:t>
+      <w:proofErr w:type="spellStart"/>
+      <w:r>
+        <w:rPr>
+          <w:rFonts w:eastAsia="Times New Roman" w:cstheme="minorHAnsi"/>
+          <w:szCs w:val="18"/>
+        </w:rPr>
+        <w:t>set_property</w:t>
+      </w:r>
+      <w:proofErr w:type="spellEnd"/>
+      <w:r>
+        <w:rPr>
+          <w:rFonts w:eastAsia="Times New Roman" w:cstheme="minorHAnsi"/>
+          <w:szCs w:val="18"/>
+        </w:rPr>
+        <w:t xml:space="preserve"> -</w:t>
+      </w:r>
+      <w:proofErr w:type="spellStart"/>
+      <w:r>
+        <w:rPr>
+          <w:rFonts w:eastAsia="Times New Roman" w:cstheme="minorHAnsi"/>
+          <w:szCs w:val="18"/>
+        </w:rPr>
+        <w:t>dict</w:t>
+      </w:r>
+      <w:proofErr w:type="spellEnd"/>
+      <w:r>
+        <w:rPr>
+          <w:rFonts w:eastAsia="Times New Roman" w:cstheme="minorHAnsi"/>
+          <w:szCs w:val="18"/>
+        </w:rPr>
+        <w:t xml:space="preserve"> {PACKAGE_PIN V5 IOSTANDARD LVCMOS33} [</w:t>
+      </w:r>
+      <w:proofErr w:type="spellStart"/>
+      <w:r>
+        <w:rPr>
+          <w:rFonts w:eastAsia="Times New Roman" w:cstheme="minorHAnsi"/>
+          <w:szCs w:val="18"/>
+        </w:rPr>
+        <w:t>get_ports</w:t>
+      </w:r>
+      <w:proofErr w:type="spellEnd"/>
+      <w:r>
+        <w:rPr>
+          <w:rFonts w:eastAsia="Times New Roman" w:cstheme="minorHAnsi"/>
+          <w:szCs w:val="18"/>
+        </w:rPr>
+        <w:t xml:space="preserve"> </w:t>
+      </w:r>
+      <w:proofErr w:type="gramStart"/>
+      <w:r>
+        <w:rPr>
+          <w:rFonts w:eastAsia="Times New Roman" w:cstheme="minorHAnsi"/>
+          <w:szCs w:val="18"/>
+        </w:rPr>
+        <w:t>seg[</w:t>
+      </w:r>
+      <w:proofErr w:type="gramEnd"/>
+      <w:r>
+        <w:rPr>
+          <w:rFonts w:eastAsia="Times New Roman" w:cstheme="minorHAnsi"/>
+          <w:szCs w:val="18"/>
+        </w:rPr>
+        <w:t>5]]</w:t>
       </w:r>
     </w:p>
     <w:p>
@@ -7156,12 +9398,69 @@
           <w:szCs w:val="18"/>
         </w:rPr>
       </w:pPr>
-      <w:r>
-        <w:rPr>
-          <w:rFonts w:eastAsia="Times New Roman" w:cstheme="minorHAnsi"/>
-          <w:szCs w:val="18"/>
-        </w:rPr>
-        <w:t>set_property -dict {PACKAGE_PIN U7 IOSTANDARD LVCMOS33} [get_ports seg[6]]</w:t>
+      <w:proofErr w:type="spellStart"/>
+      <w:r>
+        <w:rPr>
+          <w:rFonts w:eastAsia="Times New Roman" w:cstheme="minorHAnsi"/>
+          <w:szCs w:val="18"/>
+        </w:rPr>
+        <w:t>set_property</w:t>
+      </w:r>
+      <w:proofErr w:type="spellEnd"/>
+      <w:r>
+        <w:rPr>
+          <w:rFonts w:eastAsia="Times New Roman" w:cstheme="minorHAnsi"/>
+          <w:szCs w:val="18"/>
+        </w:rPr>
+        <w:t xml:space="preserve"> -</w:t>
+      </w:r>
+      <w:proofErr w:type="spellStart"/>
+      <w:r>
+        <w:rPr>
+          <w:rFonts w:eastAsia="Times New Roman" w:cstheme="minorHAnsi"/>
+          <w:szCs w:val="18"/>
+        </w:rPr>
+        <w:t>dict</w:t>
+      </w:r>
+      <w:proofErr w:type="spellEnd"/>
+      <w:r>
+        <w:rPr>
+          <w:rFonts w:eastAsia="Times New Roman" w:cstheme="minorHAnsi"/>
+          <w:szCs w:val="18"/>
+        </w:rPr>
+        <w:t xml:space="preserve"> {PACKAGE_PIN U7 IOSTANDARD LVCMOS33} [</w:t>
+      </w:r>
+      <w:proofErr w:type="spellStart"/>
+      <w:r>
+        <w:rPr>
+          <w:rFonts w:eastAsia="Times New Roman" w:cstheme="minorHAnsi"/>
+          <w:szCs w:val="18"/>
+        </w:rPr>
+        <w:t>get_ports</w:t>
+      </w:r>
+      <w:proofErr w:type="spellEnd"/>
+      <w:r>
+        <w:rPr>
+          <w:rFonts w:eastAsia="Times New Roman" w:cstheme="minorHAnsi"/>
+          <w:szCs w:val="18"/>
+        </w:rPr>
+        <w:t xml:space="preserve"> </w:t>
+      </w:r>
+      <w:proofErr w:type="gramStart"/>
+      <w:r>
+        <w:rPr>
+          <w:rFonts w:eastAsia="Times New Roman" w:cstheme="minorHAnsi"/>
+          <w:szCs w:val="18"/>
+        </w:rPr>
+        <w:t>seg[</w:t>
+      </w:r>
+      <w:proofErr w:type="gramEnd"/>
+      <w:r>
+        <w:rPr>
+          <w:rFonts w:eastAsia="Times New Roman" w:cstheme="minorHAnsi"/>
+          <w:szCs w:val="18"/>
+        </w:rPr>
+        <w:t>6]]</w:t>
       </w:r>
     </w:p>
     <w:p>
@@ -7174,12 +9473,69 @@
           <w:szCs w:val="18"/>
         </w:rPr>
       </w:pPr>
-      <w:r>
-        <w:rPr>
-          <w:rFonts w:eastAsia="Times New Roman" w:cstheme="minorHAnsi"/>
-          <w:szCs w:val="18"/>
-        </w:rPr>
-        <w:t>set_property -dict {PACKAGE_PIN V7 IOSTANDARD LVCMOS33} [get_ports dp]</w:t>
+      <w:proofErr w:type="spellStart"/>
+      <w:r>
+        <w:rPr>
+          <w:rFonts w:eastAsia="Times New Roman" w:cstheme="minorHAnsi"/>
+          <w:szCs w:val="18"/>
+        </w:rPr>
+        <w:t>set_property</w:t>
+      </w:r>
+      <w:proofErr w:type="spellEnd"/>
+      <w:r>
+        <w:rPr>
+          <w:rFonts w:eastAsia="Times New Roman" w:cstheme="minorHAnsi"/>
+          <w:szCs w:val="18"/>
+        </w:rPr>
+        <w:t xml:space="preserve"> -</w:t>
+      </w:r>
+      <w:proofErr w:type="spellStart"/>
+      <w:r>
+        <w:rPr>
+          <w:rFonts w:eastAsia="Times New Roman" w:cstheme="minorHAnsi"/>
+          <w:szCs w:val="18"/>
+        </w:rPr>
+        <w:t>dict</w:t>
+      </w:r>
+      <w:proofErr w:type="spellEnd"/>
+      <w:r>
+        <w:rPr>
+          <w:rFonts w:eastAsia="Times New Roman" w:cstheme="minorHAnsi"/>
+          <w:szCs w:val="18"/>
+        </w:rPr>
+        <w:t xml:space="preserve"> {PACKAGE_PIN V7 IOSTANDARD LVCMOS33} [</w:t>
+      </w:r>
+      <w:proofErr w:type="spellStart"/>
+      <w:r>
+        <w:rPr>
+          <w:rFonts w:eastAsia="Times New Roman" w:cstheme="minorHAnsi"/>
+          <w:szCs w:val="18"/>
+        </w:rPr>
+        <w:t>get_ports</w:t>
+      </w:r>
+      <w:proofErr w:type="spellEnd"/>
+      <w:r>
+        <w:rPr>
+          <w:rFonts w:eastAsia="Times New Roman" w:cstheme="minorHAnsi"/>
+          <w:szCs w:val="18"/>
+        </w:rPr>
+        <w:t xml:space="preserve"> </w:t>
+      </w:r>
+      <w:proofErr w:type="spellStart"/>
+      <w:r>
+        <w:rPr>
+          <w:rFonts w:eastAsia="Times New Roman" w:cstheme="minorHAnsi"/>
+          <w:szCs w:val="18"/>
+        </w:rPr>
+        <w:t>dp</w:t>
+      </w:r>
+      <w:proofErr w:type="spellEnd"/>
+      <w:r>
+        <w:rPr>
+          <w:rFonts w:eastAsia="Times New Roman" w:cstheme="minorHAnsi"/>
+          <w:szCs w:val="18"/>
+        </w:rPr>
+        <w:t>]</w:t>
       </w:r>
       <w:r>
         <w:rPr>
@@ -7241,12 +9597,69 @@
           <w:szCs w:val="18"/>
         </w:rPr>
       </w:pPr>
-      <w:r>
-        <w:rPr>
-          <w:rFonts w:eastAsia="Times New Roman" w:cstheme="minorHAnsi"/>
-          <w:szCs w:val="18"/>
-        </w:rPr>
-        <w:t>set_property -dict {PACKAGE_PIN U2 IOSTANDARD LVCMOS33} [get_ports an[0]]</w:t>
+      <w:proofErr w:type="spellStart"/>
+      <w:r>
+        <w:rPr>
+          <w:rFonts w:eastAsia="Times New Roman" w:cstheme="minorHAnsi"/>
+          <w:szCs w:val="18"/>
+        </w:rPr>
+        <w:t>set_property</w:t>
+      </w:r>
+      <w:proofErr w:type="spellEnd"/>
+      <w:r>
+        <w:rPr>
+          <w:rFonts w:eastAsia="Times New Roman" w:cstheme="minorHAnsi"/>
+          <w:szCs w:val="18"/>
+        </w:rPr>
+        <w:t xml:space="preserve"> -</w:t>
+      </w:r>
+      <w:proofErr w:type="spellStart"/>
+      <w:r>
+        <w:rPr>
+          <w:rFonts w:eastAsia="Times New Roman" w:cstheme="minorHAnsi"/>
+          <w:szCs w:val="18"/>
+        </w:rPr>
+        <w:t>dict</w:t>
+      </w:r>
+      <w:proofErr w:type="spellEnd"/>
+      <w:r>
+        <w:rPr>
+          <w:rFonts w:eastAsia="Times New Roman" w:cstheme="minorHAnsi"/>
+          <w:szCs w:val="18"/>
+        </w:rPr>
+        <w:t xml:space="preserve"> {PACKAGE_PIN U2 IOSTANDARD LVCMOS33} [</w:t>
+      </w:r>
+      <w:proofErr w:type="spellStart"/>
+      <w:r>
+        <w:rPr>
+          <w:rFonts w:eastAsia="Times New Roman" w:cstheme="minorHAnsi"/>
+          <w:szCs w:val="18"/>
+        </w:rPr>
+        <w:t>get_ports</w:t>
+      </w:r>
+      <w:proofErr w:type="spellEnd"/>
+      <w:r>
+        <w:rPr>
+          <w:rFonts w:eastAsia="Times New Roman" w:cstheme="minorHAnsi"/>
+          <w:szCs w:val="18"/>
+        </w:rPr>
+        <w:t xml:space="preserve"> </w:t>
+      </w:r>
+      <w:proofErr w:type="gramStart"/>
+      <w:r>
+        <w:rPr>
+          <w:rFonts w:eastAsia="Times New Roman" w:cstheme="minorHAnsi"/>
+          <w:szCs w:val="18"/>
+        </w:rPr>
+        <w:t>an[</w:t>
+      </w:r>
+      <w:proofErr w:type="gramEnd"/>
+      <w:r>
+        <w:rPr>
+          <w:rFonts w:eastAsia="Times New Roman" w:cstheme="minorHAnsi"/>
+          <w:szCs w:val="18"/>
+        </w:rPr>
+        <w:t>0]]</w:t>
       </w:r>
     </w:p>
     <w:p>
@@ -7259,12 +9672,69 @@
           <w:szCs w:val="18"/>
         </w:rPr>
       </w:pPr>
-      <w:r>
-        <w:rPr>
-          <w:rFonts w:eastAsia="Times New Roman" w:cstheme="minorHAnsi"/>
-          <w:szCs w:val="18"/>
-        </w:rPr>
-        <w:t>set_property -dict {PACKAGE_PIN U4 IOSTANDARD LVCMOS33} [get_ports an[1]]</w:t>
+      <w:proofErr w:type="spellStart"/>
+      <w:r>
+        <w:rPr>
+          <w:rFonts w:eastAsia="Times New Roman" w:cstheme="minorHAnsi"/>
+          <w:szCs w:val="18"/>
+        </w:rPr>
+        <w:t>set_property</w:t>
+      </w:r>
+      <w:proofErr w:type="spellEnd"/>
+      <w:r>
+        <w:rPr>
+          <w:rFonts w:eastAsia="Times New Roman" w:cstheme="minorHAnsi"/>
+          <w:szCs w:val="18"/>
+        </w:rPr>
+        <w:t xml:space="preserve"> -</w:t>
+      </w:r>
+      <w:proofErr w:type="spellStart"/>
+      <w:r>
+        <w:rPr>
+          <w:rFonts w:eastAsia="Times New Roman" w:cstheme="minorHAnsi"/>
+          <w:szCs w:val="18"/>
+        </w:rPr>
+        <w:t>dict</w:t>
+      </w:r>
+      <w:proofErr w:type="spellEnd"/>
+      <w:r>
+        <w:rPr>
+          <w:rFonts w:eastAsia="Times New Roman" w:cstheme="minorHAnsi"/>
+          <w:szCs w:val="18"/>
+        </w:rPr>
+        <w:t xml:space="preserve"> {PACKAGE_PIN U4 IOSTANDARD LVCMOS33} [</w:t>
+      </w:r>
+      <w:proofErr w:type="spellStart"/>
+      <w:r>
+        <w:rPr>
+          <w:rFonts w:eastAsia="Times New Roman" w:cstheme="minorHAnsi"/>
+          <w:szCs w:val="18"/>
+        </w:rPr>
+        <w:t>get_ports</w:t>
+      </w:r>
+      <w:proofErr w:type="spellEnd"/>
+      <w:r>
+        <w:rPr>
+          <w:rFonts w:eastAsia="Times New Roman" w:cstheme="minorHAnsi"/>
+          <w:szCs w:val="18"/>
+        </w:rPr>
+        <w:t xml:space="preserve"> </w:t>
+      </w:r>
+      <w:proofErr w:type="gramStart"/>
+      <w:r>
+        <w:rPr>
+          <w:rFonts w:eastAsia="Times New Roman" w:cstheme="minorHAnsi"/>
+          <w:szCs w:val="18"/>
+        </w:rPr>
+        <w:t>an[</w:t>
+      </w:r>
+      <w:proofErr w:type="gramEnd"/>
+      <w:r>
+        <w:rPr>
+          <w:rFonts w:eastAsia="Times New Roman" w:cstheme="minorHAnsi"/>
+          <w:szCs w:val="18"/>
+        </w:rPr>
+        <w:t>1]]</w:t>
       </w:r>
     </w:p>
     <w:p>
@@ -7277,12 +9747,69 @@
           <w:szCs w:val="18"/>
         </w:rPr>
       </w:pPr>
-      <w:r>
-        <w:rPr>
-          <w:rFonts w:eastAsia="Times New Roman" w:cstheme="minorHAnsi"/>
-          <w:szCs w:val="18"/>
-        </w:rPr>
-        <w:t>set_property -dict {PACKAGE_PIN V4 IOSTANDARD LVCMOS33} [get_ports an[2]]</w:t>
+      <w:proofErr w:type="spellStart"/>
+      <w:r>
+        <w:rPr>
+          <w:rFonts w:eastAsia="Times New Roman" w:cstheme="minorHAnsi"/>
+          <w:szCs w:val="18"/>
+        </w:rPr>
+        <w:t>set_property</w:t>
+      </w:r>
+      <w:proofErr w:type="spellEnd"/>
+      <w:r>
+        <w:rPr>
+          <w:rFonts w:eastAsia="Times New Roman" w:cstheme="minorHAnsi"/>
+          <w:szCs w:val="18"/>
+        </w:rPr>
+        <w:t xml:space="preserve"> -</w:t>
+      </w:r>
+      <w:proofErr w:type="spellStart"/>
+      <w:r>
+        <w:rPr>
+          <w:rFonts w:eastAsia="Times New Roman" w:cstheme="minorHAnsi"/>
+          <w:szCs w:val="18"/>
+        </w:rPr>
+        <w:t>dict</w:t>
+      </w:r>
+      <w:proofErr w:type="spellEnd"/>
+      <w:r>
+        <w:rPr>
+          <w:rFonts w:eastAsia="Times New Roman" w:cstheme="minorHAnsi"/>
+          <w:szCs w:val="18"/>
+        </w:rPr>
+        <w:t xml:space="preserve"> {PACKAGE_PIN V4 IOSTANDARD LVCMOS33} [</w:t>
+      </w:r>
+      <w:proofErr w:type="spellStart"/>
+      <w:r>
+        <w:rPr>
+          <w:rFonts w:eastAsia="Times New Roman" w:cstheme="minorHAnsi"/>
+          <w:szCs w:val="18"/>
+        </w:rPr>
+        <w:t>get_ports</w:t>
+      </w:r>
+      <w:proofErr w:type="spellEnd"/>
+      <w:r>
+        <w:rPr>
+          <w:rFonts w:eastAsia="Times New Roman" w:cstheme="minorHAnsi"/>
+          <w:szCs w:val="18"/>
+        </w:rPr>
+        <w:t xml:space="preserve"> </w:t>
+      </w:r>
+      <w:proofErr w:type="gramStart"/>
+      <w:r>
+        <w:rPr>
+          <w:rFonts w:eastAsia="Times New Roman" w:cstheme="minorHAnsi"/>
+          <w:szCs w:val="18"/>
+        </w:rPr>
+        <w:t>an[</w:t>
+      </w:r>
+      <w:proofErr w:type="gramEnd"/>
+      <w:r>
+        <w:rPr>
+          <w:rFonts w:eastAsia="Times New Roman" w:cstheme="minorHAnsi"/>
+          <w:szCs w:val="18"/>
+        </w:rPr>
+        <w:t>2]]</w:t>
       </w:r>
     </w:p>
     <w:p>
@@ -7295,12 +9822,69 @@
           <w:szCs w:val="18"/>
         </w:rPr>
       </w:pPr>
-      <w:r>
-        <w:rPr>
-          <w:rFonts w:eastAsia="Times New Roman" w:cstheme="minorHAnsi"/>
-          <w:szCs w:val="18"/>
-        </w:rPr>
-        <w:t>set_property -dict {PACKAGE_PIN W4 IOSTANDARD LVCMOS33} [get_ports an[3]]</w:t>
+      <w:proofErr w:type="spellStart"/>
+      <w:r>
+        <w:rPr>
+          <w:rFonts w:eastAsia="Times New Roman" w:cstheme="minorHAnsi"/>
+          <w:szCs w:val="18"/>
+        </w:rPr>
+        <w:t>set_property</w:t>
+      </w:r>
+      <w:proofErr w:type="spellEnd"/>
+      <w:r>
+        <w:rPr>
+          <w:rFonts w:eastAsia="Times New Roman" w:cstheme="minorHAnsi"/>
+          <w:szCs w:val="18"/>
+        </w:rPr>
+        <w:t xml:space="preserve"> -</w:t>
+      </w:r>
+      <w:proofErr w:type="spellStart"/>
+      <w:r>
+        <w:rPr>
+          <w:rFonts w:eastAsia="Times New Roman" w:cstheme="minorHAnsi"/>
+          <w:szCs w:val="18"/>
+        </w:rPr>
+        <w:t>dict</w:t>
+      </w:r>
+      <w:proofErr w:type="spellEnd"/>
+      <w:r>
+        <w:rPr>
+          <w:rFonts w:eastAsia="Times New Roman" w:cstheme="minorHAnsi"/>
+          <w:szCs w:val="18"/>
+        </w:rPr>
+        <w:t xml:space="preserve"> {PACKAGE_PIN W4 IOSTANDARD LVCMOS33} [</w:t>
+      </w:r>
+      <w:proofErr w:type="spellStart"/>
+      <w:r>
+        <w:rPr>
+          <w:rFonts w:eastAsia="Times New Roman" w:cstheme="minorHAnsi"/>
+          <w:szCs w:val="18"/>
+        </w:rPr>
+        <w:t>get_ports</w:t>
+      </w:r>
+      <w:proofErr w:type="spellEnd"/>
+      <w:r>
+        <w:rPr>
+          <w:rFonts w:eastAsia="Times New Roman" w:cstheme="minorHAnsi"/>
+          <w:szCs w:val="18"/>
+        </w:rPr>
+        <w:t xml:space="preserve"> </w:t>
+      </w:r>
+      <w:proofErr w:type="gramStart"/>
+      <w:r>
+        <w:rPr>
+          <w:rFonts w:eastAsia="Times New Roman" w:cstheme="minorHAnsi"/>
+          <w:szCs w:val="18"/>
+        </w:rPr>
+        <w:t>an[</w:t>
+      </w:r>
+      <w:proofErr w:type="gramEnd"/>
+      <w:r>
+        <w:rPr>
+          <w:rFonts w:eastAsia="Times New Roman" w:cstheme="minorHAnsi"/>
+          <w:szCs w:val="18"/>
+        </w:rPr>
+        <w:t>3]]</w:t>
       </w:r>
     </w:p>
     <w:p>
@@ -7373,36 +9957,18 @@
         <w:pStyle w:val="Heading2"/>
       </w:pPr>
       <w:r>
-        <w:t xml:space="preserve">Run </w:t>
-      </w:r>
-      <w:r>
-        <w:t>Implementation</w:t>
-      </w:r>
-    </w:p>
-    <w:p>
-      <w:r>
-        <w:t xml:space="preserve">In the Flow Navigator pane, the </w:t>
-      </w:r>
-      <w:r>
-        <w:t>Implementation</w:t>
-      </w:r>
-      <w:r>
-        <w:t xml:space="preserve"> option allows the user to c</w:t>
+        <w:t>Run Implementation</w:t>
+      </w:r>
+    </w:p>
+    <w:p>
+      <w:r>
+        <w:t>In the Flow Navigator pane, the Implementation option allows the user to c</w:t>
       </w:r>
       <w:r>
         <w:t>reate and launch synthesis design runs</w:t>
       </w:r>
       <w:r>
-        <w:t xml:space="preserve">. To run </w:t>
-      </w:r>
-      <w:r>
-        <w:t>implementation,</w:t>
-      </w:r>
-      <w:r>
-        <w:t xml:space="preserve"> do the following</w:t>
-      </w:r>
-      <w:r>
-        <w:t>:</w:t>
+        <w:t>. To run implementation, do the following:</w:t>
       </w:r>
     </w:p>
     <w:p>
@@ -7450,13 +10016,7 @@
     </w:p>
     <w:p>
       <w:r>
-        <w:t>In the Flow Navigator pane</w:t>
-      </w:r>
-      <w:r>
-        <w:t>,</w:t>
-      </w:r>
-      <w:r>
-        <w:t xml:space="preserve"> the </w:t>
+        <w:t xml:space="preserve">In the Flow Navigator pane, the </w:t>
       </w:r>
       <w:r>
         <w:t>Program and Debug</w:t>
@@ -7688,6 +10248,7 @@
       <w:r>
         <w:t xml:space="preserve">If the Keil generated </w:t>
       </w:r>
+      <w:proofErr w:type="spellStart"/>
       <w:r>
         <w:rPr>
           <w:b/>
@@ -7697,6 +10258,7 @@
         </w:rPr>
         <w:t>code.hex</w:t>
       </w:r>
+      <w:proofErr w:type="spellEnd"/>
       <w:r>
         <w:t xml:space="preserve"> </w:t>
       </w:r>
@@ -7727,6 +10289,7 @@
       <w:r>
         <w:t xml:space="preserve">named </w:t>
       </w:r>
+      <w:proofErr w:type="spellStart"/>
       <w:r>
         <w:rPr>
           <w:b/>
@@ -7736,6 +10299,7 @@
         </w:rPr>
         <w:t>AHBLITE_SYS.bit</w:t>
       </w:r>
+      <w:proofErr w:type="spellEnd"/>
       <w:r>
         <w:t xml:space="preserve"> </w:t>
       </w:r>
@@ -7769,6 +10333,7 @@
       <w:r>
         <w:t xml:space="preserve">d, the bitstream file generated is named </w:t>
       </w:r>
+      <w:proofErr w:type="spellStart"/>
       <w:r>
         <w:rPr>
           <w:b/>
@@ -7776,8 +10341,9 @@
           <w:i/>
           <w:iCs/>
         </w:rPr>
-        <w:t>reflash.bit.</w:t>
-      </w:r>
+        <w:t>reflash.bit</w:t>
+      </w:r>
+      <w:proofErr w:type="spellEnd"/>
       <w:r>
         <w:rPr>
           <w:b/>
@@ -7785,6 +10351,15 @@
           <w:i/>
           <w:iCs/>
         </w:rPr>
+        <w:t>.</w:t>
+      </w:r>
+      <w:r>
+        <w:rPr>
+          <w:b/>
+          <w:bCs/>
+          <w:i/>
+          <w:iCs/>
+        </w:rPr>
         <w:t xml:space="preserve"> </w:t>
       </w:r>
       <w:r>
@@ -7794,13 +10369,7 @@
         <w:t>be in</w:t>
       </w:r>
       <w:r>
-        <w:t xml:space="preserve"> the same directory as the </w:t>
-      </w:r>
-      <w:r>
-        <w:t>Update Bitstream script</w:t>
-      </w:r>
-      <w:r>
-        <w:t>.</w:t>
+        <w:t xml:space="preserve"> the same directory as the Update Bitstream script.</w:t>
       </w:r>
     </w:p>
     <w:p>
@@ -7849,7 +10418,7 @@
 </file>
 
 <file path=word/endnotes.xml><?xml version="1.0" encoding="utf-8"?>
-<w:endnotes xmlns:wpc="http://schemas.microsoft.com/office/word/2010/wordprocessingCanvas" xmlns:cx="http://schemas.microsoft.com/office/drawing/2014/chartex" xmlns:cx1="http://schemas.microsoft.com/office/drawing/2015/9/8/chartex" xmlns:cx2="http://schemas.microsoft.com/office/drawing/2015/10/21/chartex" xmlns:cx3="http://schemas.microsoft.com/office/drawing/2016/5/9/chartex" xmlns:cx4="http://schemas.microsoft.com/office/drawing/2016/5/10/chartex" xmlns:cx5="http://schemas.microsoft.com/office/drawing/2016/5/11/chartex" xmlns:cx6="http://schemas.microsoft.com/office/drawing/2016/5/12/chartex" xmlns:cx7="http://schemas.microsoft.com/office/drawing/2016/5/13/chartex" xmlns:cx8="http://schemas.microsoft.com/office/drawing/2016/5/14/chartex" xmlns:mc="http://schemas.openxmlformats.org/markup-compatibility/2006" xmlns:aink="http://schemas.microsoft.com/office/drawing/2016/ink" xmlns:am3d="http://schemas.microsoft.com/office/drawing/2017/model3d" xmlns:o="urn:schemas-microsoft-com:office:office" xmlns:r="http://schemas.openxmlformats.org/officeDocument/2006/relationships" xmlns:m="http://schemas.openxmlformats.org/officeDocument/2006/math" xmlns:v="urn:schemas-microsoft-com:vml" xmlns:wp14="http://schemas.microsoft.com/office/word/2010/wordprocessingDrawing" xmlns:wp="http://schemas.openxmlformats.org/drawingml/2006/wordprocessingDrawing" xmlns:w10="urn:schemas-microsoft-com:office:word" xmlns:w="http://schemas.openxmlformats.org/wordprocessingml/2006/main" xmlns:w14="http://schemas.microsoft.com/office/word/2010/wordml" xmlns:w15="http://schemas.microsoft.com/office/word/2012/wordml" xmlns:w16cex="http://schemas.microsoft.com/office/word/2018/wordml/cex" xmlns:w16cid="http://schemas.microsoft.com/office/word/2016/wordml/cid" xmlns:w16="http://schemas.microsoft.com/office/word/2018/wordml" xmlns:w16sdtdh="http://schemas.microsoft.com/office/word/2020/wordml/sdtdatahash" xmlns:w16se="http://schemas.microsoft.com/office/word/2015/wordml/symex" xmlns:wpg="http://schemas.microsoft.com/office/word/2010/wordprocessingGroup" xmlns:wpi="http://schemas.microsoft.com/office/word/2010/wordprocessingInk" xmlns:wne="http://schemas.microsoft.com/office/word/2006/wordml" xmlns:wps="http://schemas.microsoft.com/office/word/2010/wordprocessingShape" mc:Ignorable="w14 w15 w16se w16cid w16 w16cex w16sdtdh wp14">
+<w:endnotes xmlns:wpc="http://schemas.microsoft.com/office/word/2010/wordprocessingCanvas" xmlns:cx="http://schemas.microsoft.com/office/drawing/2014/chartex" xmlns:cx1="http://schemas.microsoft.com/office/drawing/2015/9/8/chartex" xmlns:cx2="http://schemas.microsoft.com/office/drawing/2015/10/21/chartex" xmlns:cx3="http://schemas.microsoft.com/office/drawing/2016/5/9/chartex" xmlns:cx4="http://schemas.microsoft.com/office/drawing/2016/5/10/chartex" xmlns:cx5="http://schemas.microsoft.com/office/drawing/2016/5/11/chartex" xmlns:cx6="http://schemas.microsoft.com/office/drawing/2016/5/12/chartex" xmlns:cx7="http://schemas.microsoft.com/office/drawing/2016/5/13/chartex" xmlns:cx8="http://schemas.microsoft.com/office/drawing/2016/5/14/chartex" xmlns:mc="http://schemas.openxmlformats.org/markup-compatibility/2006" xmlns:aink="http://schemas.microsoft.com/office/drawing/2016/ink" xmlns:am3d="http://schemas.microsoft.com/office/drawing/2017/model3d" xmlns:o="urn:schemas-microsoft-com:office:office" xmlns:oel="http://schemas.microsoft.com/office/2019/extlst" xmlns:r="http://schemas.openxmlformats.org/officeDocument/2006/relationships" xmlns:m="http://schemas.openxmlformats.org/officeDocument/2006/math" xmlns:v="urn:schemas-microsoft-com:vml" xmlns:wp14="http://schemas.microsoft.com/office/word/2010/wordprocessingDrawing" xmlns:wp="http://schemas.openxmlformats.org/drawingml/2006/wordprocessingDrawing" xmlns:w10="urn:schemas-microsoft-com:office:word" xmlns:w="http://schemas.openxmlformats.org/wordprocessingml/2006/main" xmlns:w14="http://schemas.microsoft.com/office/word/2010/wordml" xmlns:w15="http://schemas.microsoft.com/office/word/2012/wordml" xmlns:w16cex="http://schemas.microsoft.com/office/word/2018/wordml/cex" xmlns:w16cid="http://schemas.microsoft.com/office/word/2016/wordml/cid" xmlns:w16="http://schemas.microsoft.com/office/word/2018/wordml" xmlns:w16sdtdh="http://schemas.microsoft.com/office/word/2020/wordml/sdtdatahash" xmlns:w16se="http://schemas.microsoft.com/office/word/2015/wordml/symex" xmlns:wpg="http://schemas.microsoft.com/office/word/2010/wordprocessingGroup" xmlns:wpi="http://schemas.microsoft.com/office/word/2010/wordprocessingInk" xmlns:wne="http://schemas.microsoft.com/office/word/2006/wordml" xmlns:wps="http://schemas.microsoft.com/office/word/2010/wordprocessingShape" mc:Ignorable="w14 w15 w16se w16cid w16 w16cex w16sdtdh wp14">
   <w:endnote w:type="separator" w:id="-1">
     <w:p>
       <w:pPr>
@@ -7874,7 +10443,7 @@
 </file>
 
 <file path=word/footer1.xml><?xml version="1.0" encoding="utf-8"?>
-<w:ftr xmlns:wpc="http://schemas.microsoft.com/office/word/2010/wordprocessingCanvas" xmlns:cx="http://schemas.microsoft.com/office/drawing/2014/chartex" xmlns:cx1="http://schemas.microsoft.com/office/drawing/2015/9/8/chartex" xmlns:cx2="http://schemas.microsoft.com/office/drawing/2015/10/21/chartex" xmlns:cx3="http://schemas.microsoft.com/office/drawing/2016/5/9/chartex" xmlns:cx4="http://schemas.microsoft.com/office/drawing/2016/5/10/chartex" xmlns:cx5="http://schemas.microsoft.com/office/drawing/2016/5/11/chartex" xmlns:cx6="http://schemas.microsoft.com/office/drawing/2016/5/12/chartex" xmlns:cx7="http://schemas.microsoft.com/office/drawing/2016/5/13/chartex" xmlns:cx8="http://schemas.microsoft.com/office/drawing/2016/5/14/chartex" xmlns:mc="http://schemas.openxmlformats.org/markup-compatibility/2006" xmlns:aink="http://schemas.microsoft.com/office/drawing/2016/ink" xmlns:am3d="http://schemas.microsoft.com/office/drawing/2017/model3d" xmlns:o="urn:schemas-microsoft-com:office:office" xmlns:r="http://schemas.openxmlformats.org/officeDocument/2006/relationships" xmlns:m="http://schemas.openxmlformats.org/officeDocument/2006/math" xmlns:v="urn:schemas-microsoft-com:vml" xmlns:wp14="http://schemas.microsoft.com/office/word/2010/wordprocessingDrawing" xmlns:wp="http://schemas.openxmlformats.org/drawingml/2006/wordprocessingDrawing" xmlns:w10="urn:schemas-microsoft-com:office:word" xmlns:w="http://schemas.openxmlformats.org/wordprocessingml/2006/main" xmlns:w14="http://schemas.microsoft.com/office/word/2010/wordml" xmlns:w15="http://schemas.microsoft.com/office/word/2012/wordml" xmlns:w16cex="http://schemas.microsoft.com/office/word/2018/wordml/cex" xmlns:w16cid="http://schemas.microsoft.com/office/word/2016/wordml/cid" xmlns:w16="http://schemas.microsoft.com/office/word/2018/wordml" xmlns:w16sdtdh="http://schemas.microsoft.com/office/word/2020/wordml/sdtdatahash" xmlns:w16se="http://schemas.microsoft.com/office/word/2015/wordml/symex" xmlns:wpg="http://schemas.microsoft.com/office/word/2010/wordprocessingGroup" xmlns:wpi="http://schemas.microsoft.com/office/word/2010/wordprocessingInk" xmlns:wne="http://schemas.microsoft.com/office/word/2006/wordml" xmlns:wps="http://schemas.microsoft.com/office/word/2010/wordprocessingShape" mc:Ignorable="w14 w15 w16se w16cid w16 w16cex w16sdtdh wp14">
+<w:ftr xmlns:wpc="http://schemas.microsoft.com/office/word/2010/wordprocessingCanvas" xmlns:cx="http://schemas.microsoft.com/office/drawing/2014/chartex" xmlns:cx1="http://schemas.microsoft.com/office/drawing/2015/9/8/chartex" xmlns:cx2="http://schemas.microsoft.com/office/drawing/2015/10/21/chartex" xmlns:cx3="http://schemas.microsoft.com/office/drawing/2016/5/9/chartex" xmlns:cx4="http://schemas.microsoft.com/office/drawing/2016/5/10/chartex" xmlns:cx5="http://schemas.microsoft.com/office/drawing/2016/5/11/chartex" xmlns:cx6="http://schemas.microsoft.com/office/drawing/2016/5/12/chartex" xmlns:cx7="http://schemas.microsoft.com/office/drawing/2016/5/13/chartex" xmlns:cx8="http://schemas.microsoft.com/office/drawing/2016/5/14/chartex" xmlns:mc="http://schemas.openxmlformats.org/markup-compatibility/2006" xmlns:aink="http://schemas.microsoft.com/office/drawing/2016/ink" xmlns:am3d="http://schemas.microsoft.com/office/drawing/2017/model3d" xmlns:o="urn:schemas-microsoft-com:office:office" xmlns:oel="http://schemas.microsoft.com/office/2019/extlst" xmlns:r="http://schemas.openxmlformats.org/officeDocument/2006/relationships" xmlns:m="http://schemas.openxmlformats.org/officeDocument/2006/math" xmlns:v="urn:schemas-microsoft-com:vml" xmlns:wp14="http://schemas.microsoft.com/office/word/2010/wordprocessingDrawing" xmlns:wp="http://schemas.openxmlformats.org/drawingml/2006/wordprocessingDrawing" xmlns:w10="urn:schemas-microsoft-com:office:word" xmlns:w="http://schemas.openxmlformats.org/wordprocessingml/2006/main" xmlns:w14="http://schemas.microsoft.com/office/word/2010/wordml" xmlns:w15="http://schemas.microsoft.com/office/word/2012/wordml" xmlns:w16cex="http://schemas.microsoft.com/office/word/2018/wordml/cex" xmlns:w16cid="http://schemas.microsoft.com/office/word/2016/wordml/cid" xmlns:w16="http://schemas.microsoft.com/office/word/2018/wordml" xmlns:w16sdtdh="http://schemas.microsoft.com/office/word/2020/wordml/sdtdatahash" xmlns:w16se="http://schemas.microsoft.com/office/word/2015/wordml/symex" xmlns:wpg="http://schemas.microsoft.com/office/word/2010/wordprocessingGroup" xmlns:wpi="http://schemas.microsoft.com/office/word/2010/wordprocessingInk" xmlns:wne="http://schemas.microsoft.com/office/word/2006/wordml" xmlns:wps="http://schemas.microsoft.com/office/word/2010/wordprocessingShape" mc:Ignorable="w14 w15 w16se w16cid w16 w16cex w16sdtdh wp14">
   <w:p>
     <w:pPr>
       <w:pStyle w:val="Footer"/>
@@ -7896,7 +10465,7 @@
 </file>
 
 <file path=word/footer2.xml><?xml version="1.0" encoding="utf-8"?>
-<w:ftr xmlns:wpc="http://schemas.microsoft.com/office/word/2010/wordprocessingCanvas" xmlns:cx="http://schemas.microsoft.com/office/drawing/2014/chartex" xmlns:cx1="http://schemas.microsoft.com/office/drawing/2015/9/8/chartex" xmlns:cx2="http://schemas.microsoft.com/office/drawing/2015/10/21/chartex" xmlns:cx3="http://schemas.microsoft.com/office/drawing/2016/5/9/chartex" xmlns:cx4="http://schemas.microsoft.com/office/drawing/2016/5/10/chartex" xmlns:cx5="http://schemas.microsoft.com/office/drawing/2016/5/11/chartex" xmlns:cx6="http://schemas.microsoft.com/office/drawing/2016/5/12/chartex" xmlns:cx7="http://schemas.microsoft.com/office/drawing/2016/5/13/chartex" xmlns:cx8="http://schemas.microsoft.com/office/drawing/2016/5/14/chartex" xmlns:mc="http://schemas.openxmlformats.org/markup-compatibility/2006" xmlns:aink="http://schemas.microsoft.com/office/drawing/2016/ink" xmlns:am3d="http://schemas.microsoft.com/office/drawing/2017/model3d" xmlns:o="urn:schemas-microsoft-com:office:office" xmlns:r="http://schemas.openxmlformats.org/officeDocument/2006/relationships" xmlns:m="http://schemas.openxmlformats.org/officeDocument/2006/math" xmlns:v="urn:schemas-microsoft-com:vml" xmlns:wp14="http://schemas.microsoft.com/office/word/2010/wordprocessingDrawing" xmlns:wp="http://schemas.openxmlformats.org/drawingml/2006/wordprocessingDrawing" xmlns:w10="urn:schemas-microsoft-com:office:word" xmlns:w="http://schemas.openxmlformats.org/wordprocessingml/2006/main" xmlns:w14="http://schemas.microsoft.com/office/word/2010/wordml" xmlns:w15="http://schemas.microsoft.com/office/word/2012/wordml" xmlns:w16cex="http://schemas.microsoft.com/office/word/2018/wordml/cex" xmlns:w16cid="http://schemas.microsoft.com/office/word/2016/wordml/cid" xmlns:w16="http://schemas.microsoft.com/office/word/2018/wordml" xmlns:w16sdtdh="http://schemas.microsoft.com/office/word/2020/wordml/sdtdatahash" xmlns:w16se="http://schemas.microsoft.com/office/word/2015/wordml/symex" xmlns:wpg="http://schemas.microsoft.com/office/word/2010/wordprocessingGroup" xmlns:wpi="http://schemas.microsoft.com/office/word/2010/wordprocessingInk" xmlns:wne="http://schemas.microsoft.com/office/word/2006/wordml" xmlns:wps="http://schemas.microsoft.com/office/word/2010/wordprocessingShape" mc:Ignorable="w14 w15 w16se w16cid w16 w16cex w16sdtdh wp14">
+<w:ftr xmlns:wpc="http://schemas.microsoft.com/office/word/2010/wordprocessingCanvas" xmlns:cx="http://schemas.microsoft.com/office/drawing/2014/chartex" xmlns:cx1="http://schemas.microsoft.com/office/drawing/2015/9/8/chartex" xmlns:cx2="http://schemas.microsoft.com/office/drawing/2015/10/21/chartex" xmlns:cx3="http://schemas.microsoft.com/office/drawing/2016/5/9/chartex" xmlns:cx4="http://schemas.microsoft.com/office/drawing/2016/5/10/chartex" xmlns:cx5="http://schemas.microsoft.com/office/drawing/2016/5/11/chartex" xmlns:cx6="http://schemas.microsoft.com/office/drawing/2016/5/12/chartex" xmlns:cx7="http://schemas.microsoft.com/office/drawing/2016/5/13/chartex" xmlns:cx8="http://schemas.microsoft.com/office/drawing/2016/5/14/chartex" xmlns:mc="http://schemas.openxmlformats.org/markup-compatibility/2006" xmlns:aink="http://schemas.microsoft.com/office/drawing/2016/ink" xmlns:am3d="http://schemas.microsoft.com/office/drawing/2017/model3d" xmlns:o="urn:schemas-microsoft-com:office:office" xmlns:oel="http://schemas.microsoft.com/office/2019/extlst" xmlns:r="http://schemas.openxmlformats.org/officeDocument/2006/relationships" xmlns:m="http://schemas.openxmlformats.org/officeDocument/2006/math" xmlns:v="urn:schemas-microsoft-com:vml" xmlns:wp14="http://schemas.microsoft.com/office/word/2010/wordprocessingDrawing" xmlns:wp="http://schemas.openxmlformats.org/drawingml/2006/wordprocessingDrawing" xmlns:w10="urn:schemas-microsoft-com:office:word" xmlns:w="http://schemas.openxmlformats.org/wordprocessingml/2006/main" xmlns:w14="http://schemas.microsoft.com/office/word/2010/wordml" xmlns:w15="http://schemas.microsoft.com/office/word/2012/wordml" xmlns:w16cex="http://schemas.microsoft.com/office/word/2018/wordml/cex" xmlns:w16cid="http://schemas.microsoft.com/office/word/2016/wordml/cid" xmlns:w16="http://schemas.microsoft.com/office/word/2018/wordml" xmlns:w16sdtdh="http://schemas.microsoft.com/office/word/2020/wordml/sdtdatahash" xmlns:w16se="http://schemas.microsoft.com/office/word/2015/wordml/symex" xmlns:wpg="http://schemas.microsoft.com/office/word/2010/wordprocessingGroup" xmlns:wpi="http://schemas.microsoft.com/office/word/2010/wordprocessingInk" xmlns:wne="http://schemas.microsoft.com/office/word/2006/wordml" xmlns:wps="http://schemas.microsoft.com/office/word/2010/wordprocessingShape" mc:Ignorable="w14 w15 w16se w16cid w16 w16cex w16sdtdh wp14">
   <w:sdt>
     <w:sdtPr>
       <w:id w:val="-552073365"/>
@@ -7928,7 +10497,7 @@
 </file>
 
 <file path=word/footer3.xml><?xml version="1.0" encoding="utf-8"?>
-<w:ftr xmlns:wpc="http://schemas.microsoft.com/office/word/2010/wordprocessingCanvas" xmlns:cx="http://schemas.microsoft.com/office/drawing/2014/chartex" xmlns:cx1="http://schemas.microsoft.com/office/drawing/2015/9/8/chartex" xmlns:cx2="http://schemas.microsoft.com/office/drawing/2015/10/21/chartex" xmlns:cx3="http://schemas.microsoft.com/office/drawing/2016/5/9/chartex" xmlns:cx4="http://schemas.microsoft.com/office/drawing/2016/5/10/chartex" xmlns:cx5="http://schemas.microsoft.com/office/drawing/2016/5/11/chartex" xmlns:cx6="http://schemas.microsoft.com/office/drawing/2016/5/12/chartex" xmlns:cx7="http://schemas.microsoft.com/office/drawing/2016/5/13/chartex" xmlns:cx8="http://schemas.microsoft.com/office/drawing/2016/5/14/chartex" xmlns:mc="http://schemas.openxmlformats.org/markup-compatibility/2006" xmlns:aink="http://schemas.microsoft.com/office/drawing/2016/ink" xmlns:am3d="http://schemas.microsoft.com/office/drawing/2017/model3d" xmlns:o="urn:schemas-microsoft-com:office:office" xmlns:r="http://schemas.openxmlformats.org/officeDocument/2006/relationships" xmlns:m="http://schemas.openxmlformats.org/officeDocument/2006/math" xmlns:v="urn:schemas-microsoft-com:vml" xmlns:wp14="http://schemas.microsoft.com/office/word/2010/wordprocessingDrawing" xmlns:wp="http://schemas.openxmlformats.org/drawingml/2006/wordprocessingDrawing" xmlns:w10="urn:schemas-microsoft-com:office:word" xmlns:w="http://schemas.openxmlformats.org/wordprocessingml/2006/main" xmlns:w14="http://schemas.microsoft.com/office/word/2010/wordml" xmlns:w15="http://schemas.microsoft.com/office/word/2012/wordml" xmlns:w16cex="http://schemas.microsoft.com/office/word/2018/wordml/cex" xmlns:w16cid="http://schemas.microsoft.com/office/word/2016/wordml/cid" xmlns:w16="http://schemas.microsoft.com/office/word/2018/wordml" xmlns:w16sdtdh="http://schemas.microsoft.com/office/word/2020/wordml/sdtdatahash" xmlns:w16se="http://schemas.microsoft.com/office/word/2015/wordml/symex" xmlns:wpg="http://schemas.microsoft.com/office/word/2010/wordprocessingGroup" xmlns:wpi="http://schemas.microsoft.com/office/word/2010/wordprocessingInk" xmlns:wne="http://schemas.microsoft.com/office/word/2006/wordml" xmlns:wps="http://schemas.microsoft.com/office/word/2010/wordprocessingShape" mc:Ignorable="w14 w15 w16se w16cid w16 w16cex w16sdtdh wp14">
+<w:ftr xmlns:wpc="http://schemas.microsoft.com/office/word/2010/wordprocessingCanvas" xmlns:cx="http://schemas.microsoft.com/office/drawing/2014/chartex" xmlns:cx1="http://schemas.microsoft.com/office/drawing/2015/9/8/chartex" xmlns:cx2="http://schemas.microsoft.com/office/drawing/2015/10/21/chartex" xmlns:cx3="http://schemas.microsoft.com/office/drawing/2016/5/9/chartex" xmlns:cx4="http://schemas.microsoft.com/office/drawing/2016/5/10/chartex" xmlns:cx5="http://schemas.microsoft.com/office/drawing/2016/5/11/chartex" xmlns:cx6="http://schemas.microsoft.com/office/drawing/2016/5/12/chartex" xmlns:cx7="http://schemas.microsoft.com/office/drawing/2016/5/13/chartex" xmlns:cx8="http://schemas.microsoft.com/office/drawing/2016/5/14/chartex" xmlns:mc="http://schemas.openxmlformats.org/markup-compatibility/2006" xmlns:aink="http://schemas.microsoft.com/office/drawing/2016/ink" xmlns:am3d="http://schemas.microsoft.com/office/drawing/2017/model3d" xmlns:o="urn:schemas-microsoft-com:office:office" xmlns:oel="http://schemas.microsoft.com/office/2019/extlst" xmlns:r="http://schemas.openxmlformats.org/officeDocument/2006/relationships" xmlns:m="http://schemas.openxmlformats.org/officeDocument/2006/math" xmlns:v="urn:schemas-microsoft-com:vml" xmlns:wp14="http://schemas.microsoft.com/office/word/2010/wordprocessingDrawing" xmlns:wp="http://schemas.openxmlformats.org/drawingml/2006/wordprocessingDrawing" xmlns:w10="urn:schemas-microsoft-com:office:word" xmlns:w="http://schemas.openxmlformats.org/wordprocessingml/2006/main" xmlns:w14="http://schemas.microsoft.com/office/word/2010/wordml" xmlns:w15="http://schemas.microsoft.com/office/word/2012/wordml" xmlns:w16cex="http://schemas.microsoft.com/office/word/2018/wordml/cex" xmlns:w16cid="http://schemas.microsoft.com/office/word/2016/wordml/cid" xmlns:w16="http://schemas.microsoft.com/office/word/2018/wordml" xmlns:w16sdtdh="http://schemas.microsoft.com/office/word/2020/wordml/sdtdatahash" xmlns:w16se="http://schemas.microsoft.com/office/word/2015/wordml/symex" xmlns:wpg="http://schemas.microsoft.com/office/word/2010/wordprocessingGroup" xmlns:wpi="http://schemas.microsoft.com/office/word/2010/wordprocessingInk" xmlns:wne="http://schemas.microsoft.com/office/word/2006/wordml" xmlns:wps="http://schemas.microsoft.com/office/word/2010/wordprocessingShape" mc:Ignorable="w14 w15 w16se w16cid w16 w16cex w16sdtdh wp14">
   <w:sdt>
     <w:sdtPr>
       <w:id w:val="4715308"/>
@@ -7990,7 +10559,7 @@
               <w:rPr>
                 <w:noProof/>
               </w:rPr>
-              <w:t>2021</w:t>
+              <w:t>2022</w:t>
             </w:r>
             <w:r>
               <w:fldChar w:fldCharType="end"/>
@@ -8073,7 +10642,7 @@
 </file>
 
 <file path=word/footnotes.xml><?xml version="1.0" encoding="utf-8"?>
-<w:footnotes xmlns:wpc="http://schemas.microsoft.com/office/word/2010/wordprocessingCanvas" xmlns:cx="http://schemas.microsoft.com/office/drawing/2014/chartex" xmlns:cx1="http://schemas.microsoft.com/office/drawing/2015/9/8/chartex" xmlns:cx2="http://schemas.microsoft.com/office/drawing/2015/10/21/chartex" xmlns:cx3="http://schemas.microsoft.com/office/drawing/2016/5/9/chartex" xmlns:cx4="http://schemas.microsoft.com/office/drawing/2016/5/10/chartex" xmlns:cx5="http://schemas.microsoft.com/office/drawing/2016/5/11/chartex" xmlns:cx6="http://schemas.microsoft.com/office/drawing/2016/5/12/chartex" xmlns:cx7="http://schemas.microsoft.com/office/drawing/2016/5/13/chartex" xmlns:cx8="http://schemas.microsoft.com/office/drawing/2016/5/14/chartex" xmlns:mc="http://schemas.openxmlformats.org/markup-compatibility/2006" xmlns:aink="http://schemas.microsoft.com/office/drawing/2016/ink" xmlns:am3d="http://schemas.microsoft.com/office/drawing/2017/model3d" xmlns:o="urn:schemas-microsoft-com:office:office" xmlns:r="http://schemas.openxmlformats.org/officeDocument/2006/relationships" xmlns:m="http://schemas.openxmlformats.org/officeDocument/2006/math" xmlns:v="urn:schemas-microsoft-com:vml" xmlns:wp14="http://schemas.microsoft.com/office/word/2010/wordprocessingDrawing" xmlns:wp="http://schemas.openxmlformats.org/drawingml/2006/wordprocessingDrawing" xmlns:w10="urn:schemas-microsoft-com:office:word" xmlns:w="http://schemas.openxmlformats.org/wordprocessingml/2006/main" xmlns:w14="http://schemas.microsoft.com/office/word/2010/wordml" xmlns:w15="http://schemas.microsoft.com/office/word/2012/wordml" xmlns:w16cex="http://schemas.microsoft.com/office/word/2018/wordml/cex" xmlns:w16cid="http://schemas.microsoft.com/office/word/2016/wordml/cid" xmlns:w16="http://schemas.microsoft.com/office/word/2018/wordml" xmlns:w16sdtdh="http://schemas.microsoft.com/office/word/2020/wordml/sdtdatahash" xmlns:w16se="http://schemas.microsoft.com/office/word/2015/wordml/symex" xmlns:wpg="http://schemas.microsoft.com/office/word/2010/wordprocessingGroup" xmlns:wpi="http://schemas.microsoft.com/office/word/2010/wordprocessingInk" xmlns:wne="http://schemas.microsoft.com/office/word/2006/wordml" xmlns:wps="http://schemas.microsoft.com/office/word/2010/wordprocessingShape" mc:Ignorable="w14 w15 w16se w16cid w16 w16cex w16sdtdh wp14">
+<w:footnotes xmlns:wpc="http://schemas.microsoft.com/office/word/2010/wordprocessingCanvas" xmlns:cx="http://schemas.microsoft.com/office/drawing/2014/chartex" xmlns:cx1="http://schemas.microsoft.com/office/drawing/2015/9/8/chartex" xmlns:cx2="http://schemas.microsoft.com/office/drawing/2015/10/21/chartex" xmlns:cx3="http://schemas.microsoft.com/office/drawing/2016/5/9/chartex" xmlns:cx4="http://schemas.microsoft.com/office/drawing/2016/5/10/chartex" xmlns:cx5="http://schemas.microsoft.com/office/drawing/2016/5/11/chartex" xmlns:cx6="http://schemas.microsoft.com/office/drawing/2016/5/12/chartex" xmlns:cx7="http://schemas.microsoft.com/office/drawing/2016/5/13/chartex" xmlns:cx8="http://schemas.microsoft.com/office/drawing/2016/5/14/chartex" xmlns:mc="http://schemas.openxmlformats.org/markup-compatibility/2006" xmlns:aink="http://schemas.microsoft.com/office/drawing/2016/ink" xmlns:am3d="http://schemas.microsoft.com/office/drawing/2017/model3d" xmlns:o="urn:schemas-microsoft-com:office:office" xmlns:oel="http://schemas.microsoft.com/office/2019/extlst" xmlns:r="http://schemas.openxmlformats.org/officeDocument/2006/relationships" xmlns:m="http://schemas.openxmlformats.org/officeDocument/2006/math" xmlns:v="urn:schemas-microsoft-com:vml" xmlns:wp14="http://schemas.microsoft.com/office/word/2010/wordprocessingDrawing" xmlns:wp="http://schemas.openxmlformats.org/drawingml/2006/wordprocessingDrawing" xmlns:w10="urn:schemas-microsoft-com:office:word" xmlns:w="http://schemas.openxmlformats.org/wordprocessingml/2006/main" xmlns:w14="http://schemas.microsoft.com/office/word/2010/wordml" xmlns:w15="http://schemas.microsoft.com/office/word/2012/wordml" xmlns:w16cex="http://schemas.microsoft.com/office/word/2018/wordml/cex" xmlns:w16cid="http://schemas.microsoft.com/office/word/2016/wordml/cid" xmlns:w16="http://schemas.microsoft.com/office/word/2018/wordml" xmlns:w16sdtdh="http://schemas.microsoft.com/office/word/2020/wordml/sdtdatahash" xmlns:w16se="http://schemas.microsoft.com/office/word/2015/wordml/symex" xmlns:wpg="http://schemas.microsoft.com/office/word/2010/wordprocessingGroup" xmlns:wpi="http://schemas.microsoft.com/office/word/2010/wordprocessingInk" xmlns:wne="http://schemas.microsoft.com/office/word/2006/wordml" xmlns:wps="http://schemas.microsoft.com/office/word/2010/wordprocessingShape" mc:Ignorable="w14 w15 w16se w16cid w16 w16cex w16sdtdh wp14">
   <w:footnote w:type="separator" w:id="-1">
     <w:p>
       <w:pPr>
@@ -8100,7 +10669,7 @@
 </file>
 
 <file path=word/header1.xml><?xml version="1.0" encoding="utf-8"?>
-<w:hdr xmlns:wpc="http://schemas.microsoft.com/office/word/2010/wordprocessingCanvas" xmlns:cx="http://schemas.microsoft.com/office/drawing/2014/chartex" xmlns:cx1="http://schemas.microsoft.com/office/drawing/2015/9/8/chartex" xmlns:cx2="http://schemas.microsoft.com/office/drawing/2015/10/21/chartex" xmlns:cx3="http://schemas.microsoft.com/office/drawing/2016/5/9/chartex" xmlns:cx4="http://schemas.microsoft.com/office/drawing/2016/5/10/chartex" xmlns:cx5="http://schemas.microsoft.com/office/drawing/2016/5/11/chartex" xmlns:cx6="http://schemas.microsoft.com/office/drawing/2016/5/12/chartex" xmlns:cx7="http://schemas.microsoft.com/office/drawing/2016/5/13/chartex" xmlns:cx8="http://schemas.microsoft.com/office/drawing/2016/5/14/chartex" xmlns:mc="http://schemas.openxmlformats.org/markup-compatibility/2006" xmlns:aink="http://schemas.microsoft.com/office/drawing/2016/ink" xmlns:am3d="http://schemas.microsoft.com/office/drawing/2017/model3d" xmlns:o="urn:schemas-microsoft-com:office:office" xmlns:r="http://schemas.openxmlformats.org/officeDocument/2006/relationships" xmlns:m="http://schemas.openxmlformats.org/officeDocument/2006/math" xmlns:v="urn:schemas-microsoft-com:vml" xmlns:wp14="http://schemas.microsoft.com/office/word/2010/wordprocessingDrawing" xmlns:wp="http://schemas.openxmlformats.org/drawingml/2006/wordprocessingDrawing" xmlns:w10="urn:schemas-microsoft-com:office:word" xmlns:w="http://schemas.openxmlformats.org/wordprocessingml/2006/main" xmlns:w14="http://schemas.microsoft.com/office/word/2010/wordml" xmlns:w15="http://schemas.microsoft.com/office/word/2012/wordml" xmlns:w16cex="http://schemas.microsoft.com/office/word/2018/wordml/cex" xmlns:w16cid="http://schemas.microsoft.com/office/word/2016/wordml/cid" xmlns:w16="http://schemas.microsoft.com/office/word/2018/wordml" xmlns:w16sdtdh="http://schemas.microsoft.com/office/word/2020/wordml/sdtdatahash" xmlns:w16se="http://schemas.microsoft.com/office/word/2015/wordml/symex" xmlns:wpg="http://schemas.microsoft.com/office/word/2010/wordprocessingGroup" xmlns:wpi="http://schemas.microsoft.com/office/word/2010/wordprocessingInk" xmlns:wne="http://schemas.microsoft.com/office/word/2006/wordml" xmlns:wps="http://schemas.microsoft.com/office/word/2010/wordprocessingShape" mc:Ignorable="w14 w15 w16se w16cid w16 w16cex w16sdtdh wp14">
+<w:hdr xmlns:wpc="http://schemas.microsoft.com/office/word/2010/wordprocessingCanvas" xmlns:cx="http://schemas.microsoft.com/office/drawing/2014/chartex" xmlns:cx1="http://schemas.microsoft.com/office/drawing/2015/9/8/chartex" xmlns:cx2="http://schemas.microsoft.com/office/drawing/2015/10/21/chartex" xmlns:cx3="http://schemas.microsoft.com/office/drawing/2016/5/9/chartex" xmlns:cx4="http://schemas.microsoft.com/office/drawing/2016/5/10/chartex" xmlns:cx5="http://schemas.microsoft.com/office/drawing/2016/5/11/chartex" xmlns:cx6="http://schemas.microsoft.com/office/drawing/2016/5/12/chartex" xmlns:cx7="http://schemas.microsoft.com/office/drawing/2016/5/13/chartex" xmlns:cx8="http://schemas.microsoft.com/office/drawing/2016/5/14/chartex" xmlns:mc="http://schemas.openxmlformats.org/markup-compatibility/2006" xmlns:aink="http://schemas.microsoft.com/office/drawing/2016/ink" xmlns:am3d="http://schemas.microsoft.com/office/drawing/2017/model3d" xmlns:o="urn:schemas-microsoft-com:office:office" xmlns:oel="http://schemas.microsoft.com/office/2019/extlst" xmlns:r="http://schemas.openxmlformats.org/officeDocument/2006/relationships" xmlns:m="http://schemas.openxmlformats.org/officeDocument/2006/math" xmlns:v="urn:schemas-microsoft-com:vml" xmlns:wp14="http://schemas.microsoft.com/office/word/2010/wordprocessingDrawing" xmlns:wp="http://schemas.openxmlformats.org/drawingml/2006/wordprocessingDrawing" xmlns:w10="urn:schemas-microsoft-com:office:word" xmlns:w="http://schemas.openxmlformats.org/wordprocessingml/2006/main" xmlns:w14="http://schemas.microsoft.com/office/word/2010/wordml" xmlns:w15="http://schemas.microsoft.com/office/word/2012/wordml" xmlns:w16cex="http://schemas.microsoft.com/office/word/2018/wordml/cex" xmlns:w16cid="http://schemas.microsoft.com/office/word/2016/wordml/cid" xmlns:w16="http://schemas.microsoft.com/office/word/2018/wordml" xmlns:w16sdtdh="http://schemas.microsoft.com/office/word/2020/wordml/sdtdatahash" xmlns:w16se="http://schemas.microsoft.com/office/word/2015/wordml/symex" xmlns:wpg="http://schemas.microsoft.com/office/word/2010/wordprocessingGroup" xmlns:wpi="http://schemas.microsoft.com/office/word/2010/wordprocessingInk" xmlns:wne="http://schemas.microsoft.com/office/word/2006/wordml" xmlns:wps="http://schemas.microsoft.com/office/word/2010/wordprocessingShape" mc:Ignorable="w14 w15 w16se w16cid w16 w16cex w16sdtdh wp14">
   <w:p>
     <w:pPr>
       <w:pStyle w:val="Header"/>
@@ -8205,7 +10774,7 @@
 </file>
 
 <file path=word/header2.xml><?xml version="1.0" encoding="utf-8"?>
-<w:hdr xmlns:wpc="http://schemas.microsoft.com/office/word/2010/wordprocessingCanvas" xmlns:cx="http://schemas.microsoft.com/office/drawing/2014/chartex" xmlns:cx1="http://schemas.microsoft.com/office/drawing/2015/9/8/chartex" xmlns:cx2="http://schemas.microsoft.com/office/drawing/2015/10/21/chartex" xmlns:cx3="http://schemas.microsoft.com/office/drawing/2016/5/9/chartex" xmlns:cx4="http://schemas.microsoft.com/office/drawing/2016/5/10/chartex" xmlns:cx5="http://schemas.microsoft.com/office/drawing/2016/5/11/chartex" xmlns:cx6="http://schemas.microsoft.com/office/drawing/2016/5/12/chartex" xmlns:cx7="http://schemas.microsoft.com/office/drawing/2016/5/13/chartex" xmlns:cx8="http://schemas.microsoft.com/office/drawing/2016/5/14/chartex" xmlns:mc="http://schemas.openxmlformats.org/markup-compatibility/2006" xmlns:aink="http://schemas.microsoft.com/office/drawing/2016/ink" xmlns:am3d="http://schemas.microsoft.com/office/drawing/2017/model3d" xmlns:o="urn:schemas-microsoft-com:office:office" xmlns:r="http://schemas.openxmlformats.org/officeDocument/2006/relationships" xmlns:m="http://schemas.openxmlformats.org/officeDocument/2006/math" xmlns:v="urn:schemas-microsoft-com:vml" xmlns:wp14="http://schemas.microsoft.com/office/word/2010/wordprocessingDrawing" xmlns:wp="http://schemas.openxmlformats.org/drawingml/2006/wordprocessingDrawing" xmlns:w10="urn:schemas-microsoft-com:office:word" xmlns:w="http://schemas.openxmlformats.org/wordprocessingml/2006/main" xmlns:w14="http://schemas.microsoft.com/office/word/2010/wordml" xmlns:w15="http://schemas.microsoft.com/office/word/2012/wordml" xmlns:w16cex="http://schemas.microsoft.com/office/word/2018/wordml/cex" xmlns:w16cid="http://schemas.microsoft.com/office/word/2016/wordml/cid" xmlns:w16="http://schemas.microsoft.com/office/word/2018/wordml" xmlns:w16sdtdh="http://schemas.microsoft.com/office/word/2020/wordml/sdtdatahash" xmlns:w16se="http://schemas.microsoft.com/office/word/2015/wordml/symex" xmlns:wpg="http://schemas.microsoft.com/office/word/2010/wordprocessingGroup" xmlns:wpi="http://schemas.microsoft.com/office/word/2010/wordprocessingInk" xmlns:wne="http://schemas.microsoft.com/office/word/2006/wordml" xmlns:wps="http://schemas.microsoft.com/office/word/2010/wordprocessingShape" mc:Ignorable="w14 w15 w16se w16cid w16 w16cex w16sdtdh wp14">
+<w:hdr xmlns:wpc="http://schemas.microsoft.com/office/word/2010/wordprocessingCanvas" xmlns:cx="http://schemas.microsoft.com/office/drawing/2014/chartex" xmlns:cx1="http://schemas.microsoft.com/office/drawing/2015/9/8/chartex" xmlns:cx2="http://schemas.microsoft.com/office/drawing/2015/10/21/chartex" xmlns:cx3="http://schemas.microsoft.com/office/drawing/2016/5/9/chartex" xmlns:cx4="http://schemas.microsoft.com/office/drawing/2016/5/10/chartex" xmlns:cx5="http://schemas.microsoft.com/office/drawing/2016/5/11/chartex" xmlns:cx6="http://schemas.microsoft.com/office/drawing/2016/5/12/chartex" xmlns:cx7="http://schemas.microsoft.com/office/drawing/2016/5/13/chartex" xmlns:cx8="http://schemas.microsoft.com/office/drawing/2016/5/14/chartex" xmlns:mc="http://schemas.openxmlformats.org/markup-compatibility/2006" xmlns:aink="http://schemas.microsoft.com/office/drawing/2016/ink" xmlns:am3d="http://schemas.microsoft.com/office/drawing/2017/model3d" xmlns:o="urn:schemas-microsoft-com:office:office" xmlns:oel="http://schemas.microsoft.com/office/2019/extlst" xmlns:r="http://schemas.openxmlformats.org/officeDocument/2006/relationships" xmlns:m="http://schemas.openxmlformats.org/officeDocument/2006/math" xmlns:v="urn:schemas-microsoft-com:vml" xmlns:wp14="http://schemas.microsoft.com/office/word/2010/wordprocessingDrawing" xmlns:wp="http://schemas.openxmlformats.org/drawingml/2006/wordprocessingDrawing" xmlns:w10="urn:schemas-microsoft-com:office:word" xmlns:w="http://schemas.openxmlformats.org/wordprocessingml/2006/main" xmlns:w14="http://schemas.microsoft.com/office/word/2010/wordml" xmlns:w15="http://schemas.microsoft.com/office/word/2012/wordml" xmlns:w16cex="http://schemas.microsoft.com/office/word/2018/wordml/cex" xmlns:w16cid="http://schemas.microsoft.com/office/word/2016/wordml/cid" xmlns:w16="http://schemas.microsoft.com/office/word/2018/wordml" xmlns:w16sdtdh="http://schemas.microsoft.com/office/word/2020/wordml/sdtdatahash" xmlns:w16se="http://schemas.microsoft.com/office/word/2015/wordml/symex" xmlns:wpg="http://schemas.microsoft.com/office/word/2010/wordprocessingGroup" xmlns:wpi="http://schemas.microsoft.com/office/word/2010/wordprocessingInk" xmlns:wne="http://schemas.microsoft.com/office/word/2006/wordml" xmlns:wps="http://schemas.microsoft.com/office/word/2010/wordprocessingShape" mc:Ignorable="w14 w15 w16se w16cid w16 w16cex w16sdtdh wp14">
   <w:p>
     <w:pPr>
       <w:pStyle w:val="Header"/>
@@ -8286,7 +10855,7 @@
 </file>
 
 <file path=word/header3.xml><?xml version="1.0" encoding="utf-8"?>
-<w:hdr xmlns:wpc="http://schemas.microsoft.com/office/word/2010/wordprocessingCanvas" xmlns:cx="http://schemas.microsoft.com/office/drawing/2014/chartex" xmlns:cx1="http://schemas.microsoft.com/office/drawing/2015/9/8/chartex" xmlns:cx2="http://schemas.microsoft.com/office/drawing/2015/10/21/chartex" xmlns:cx3="http://schemas.microsoft.com/office/drawing/2016/5/9/chartex" xmlns:cx4="http://schemas.microsoft.com/office/drawing/2016/5/10/chartex" xmlns:cx5="http://schemas.microsoft.com/office/drawing/2016/5/11/chartex" xmlns:cx6="http://schemas.microsoft.com/office/drawing/2016/5/12/chartex" xmlns:cx7="http://schemas.microsoft.com/office/drawing/2016/5/13/chartex" xmlns:cx8="http://schemas.microsoft.com/office/drawing/2016/5/14/chartex" xmlns:mc="http://schemas.openxmlformats.org/markup-compatibility/2006" xmlns:aink="http://schemas.microsoft.com/office/drawing/2016/ink" xmlns:am3d="http://schemas.microsoft.com/office/drawing/2017/model3d" xmlns:o="urn:schemas-microsoft-com:office:office" xmlns:r="http://schemas.openxmlformats.org/officeDocument/2006/relationships" xmlns:m="http://schemas.openxmlformats.org/officeDocument/2006/math" xmlns:v="urn:schemas-microsoft-com:vml" xmlns:wp14="http://schemas.microsoft.com/office/word/2010/wordprocessingDrawing" xmlns:wp="http://schemas.openxmlformats.org/drawingml/2006/wordprocessingDrawing" xmlns:w10="urn:schemas-microsoft-com:office:word" xmlns:w="http://schemas.openxmlformats.org/wordprocessingml/2006/main" xmlns:w14="http://schemas.microsoft.com/office/word/2010/wordml" xmlns:w15="http://schemas.microsoft.com/office/word/2012/wordml" xmlns:w16cex="http://schemas.microsoft.com/office/word/2018/wordml/cex" xmlns:w16cid="http://schemas.microsoft.com/office/word/2016/wordml/cid" xmlns:w16="http://schemas.microsoft.com/office/word/2018/wordml" xmlns:w16sdtdh="http://schemas.microsoft.com/office/word/2020/wordml/sdtdatahash" xmlns:w16se="http://schemas.microsoft.com/office/word/2015/wordml/symex" xmlns:wpg="http://schemas.microsoft.com/office/word/2010/wordprocessingGroup" xmlns:wpi="http://schemas.microsoft.com/office/word/2010/wordprocessingInk" xmlns:wne="http://schemas.microsoft.com/office/word/2006/wordml" xmlns:wps="http://schemas.microsoft.com/office/word/2010/wordprocessingShape" mc:Ignorable="w14 w15 w16se w16cid w16 w16cex w16sdtdh wp14">
+<w:hdr xmlns:wpc="http://schemas.microsoft.com/office/word/2010/wordprocessingCanvas" xmlns:cx="http://schemas.microsoft.com/office/drawing/2014/chartex" xmlns:cx1="http://schemas.microsoft.com/office/drawing/2015/9/8/chartex" xmlns:cx2="http://schemas.microsoft.com/office/drawing/2015/10/21/chartex" xmlns:cx3="http://schemas.microsoft.com/office/drawing/2016/5/9/chartex" xmlns:cx4="http://schemas.microsoft.com/office/drawing/2016/5/10/chartex" xmlns:cx5="http://schemas.microsoft.com/office/drawing/2016/5/11/chartex" xmlns:cx6="http://schemas.microsoft.com/office/drawing/2016/5/12/chartex" xmlns:cx7="http://schemas.microsoft.com/office/drawing/2016/5/13/chartex" xmlns:cx8="http://schemas.microsoft.com/office/drawing/2016/5/14/chartex" xmlns:mc="http://schemas.openxmlformats.org/markup-compatibility/2006" xmlns:aink="http://schemas.microsoft.com/office/drawing/2016/ink" xmlns:am3d="http://schemas.microsoft.com/office/drawing/2017/model3d" xmlns:o="urn:schemas-microsoft-com:office:office" xmlns:oel="http://schemas.microsoft.com/office/2019/extlst" xmlns:r="http://schemas.openxmlformats.org/officeDocument/2006/relationships" xmlns:m="http://schemas.openxmlformats.org/officeDocument/2006/math" xmlns:v="urn:schemas-microsoft-com:vml" xmlns:wp14="http://schemas.microsoft.com/office/word/2010/wordprocessingDrawing" xmlns:wp="http://schemas.openxmlformats.org/drawingml/2006/wordprocessingDrawing" xmlns:w10="urn:schemas-microsoft-com:office:word" xmlns:w="http://schemas.openxmlformats.org/wordprocessingml/2006/main" xmlns:w14="http://schemas.microsoft.com/office/word/2010/wordml" xmlns:w15="http://schemas.microsoft.com/office/word/2012/wordml" xmlns:w16cex="http://schemas.microsoft.com/office/word/2018/wordml/cex" xmlns:w16cid="http://schemas.microsoft.com/office/word/2016/wordml/cid" xmlns:w16="http://schemas.microsoft.com/office/word/2018/wordml" xmlns:w16sdtdh="http://schemas.microsoft.com/office/word/2020/wordml/sdtdatahash" xmlns:w16se="http://schemas.microsoft.com/office/word/2015/wordml/symex" xmlns:wpg="http://schemas.microsoft.com/office/word/2010/wordprocessingGroup" xmlns:wpi="http://schemas.microsoft.com/office/word/2010/wordprocessingInk" xmlns:wne="http://schemas.microsoft.com/office/word/2006/wordml" xmlns:wps="http://schemas.microsoft.com/office/word/2010/wordprocessingShape" mc:Ignorable="w14 w15 w16se w16cid w16 w16cex w16sdtdh wp14">
   <w:p>
     <w:pPr>
       <w:pStyle w:val="Header"/>
@@ -8296,7 +10865,7 @@
 </file>
 
 <file path=word/numbering.xml><?xml version="1.0" encoding="utf-8"?>
-<w:numbering xmlns:wpc="http://schemas.microsoft.com/office/word/2010/wordprocessingCanvas" xmlns:cx="http://schemas.microsoft.com/office/drawing/2014/chartex" xmlns:cx1="http://schemas.microsoft.com/office/drawing/2015/9/8/chartex" xmlns:cx2="http://schemas.microsoft.com/office/drawing/2015/10/21/chartex" xmlns:cx3="http://schemas.microsoft.com/office/drawing/2016/5/9/chartex" xmlns:cx4="http://schemas.microsoft.com/office/drawing/2016/5/10/chartex" xmlns:cx5="http://schemas.microsoft.com/office/drawing/2016/5/11/chartex" xmlns:cx6="http://schemas.microsoft.com/office/drawing/2016/5/12/chartex" xmlns:cx7="http://schemas.microsoft.com/office/drawing/2016/5/13/chartex" xmlns:cx8="http://schemas.microsoft.com/office/drawing/2016/5/14/chartex" xmlns:mc="http://schemas.openxmlformats.org/markup-compatibility/2006" xmlns:aink="http://schemas.microsoft.com/office/drawing/2016/ink" xmlns:am3d="http://schemas.microsoft.com/office/drawing/2017/model3d" xmlns:o="urn:schemas-microsoft-com:office:office" xmlns:r="http://schemas.openxmlformats.org/officeDocument/2006/relationships" xmlns:m="http://schemas.openxmlformats.org/officeDocument/2006/math" xmlns:v="urn:schemas-microsoft-com:vml" xmlns:wp14="http://schemas.microsoft.com/office/word/2010/wordprocessingDrawing" xmlns:wp="http://schemas.openxmlformats.org/drawingml/2006/wordprocessingDrawing" xmlns:w10="urn:schemas-microsoft-com:office:word" xmlns:w="http://schemas.openxmlformats.org/wordprocessingml/2006/main" xmlns:w14="http://schemas.microsoft.com/office/word/2010/wordml" xmlns:w15="http://schemas.microsoft.com/office/word/2012/wordml" xmlns:w16cex="http://schemas.microsoft.com/office/word/2018/wordml/cex" xmlns:w16cid="http://schemas.microsoft.com/office/word/2016/wordml/cid" xmlns:w16="http://schemas.microsoft.com/office/word/2018/wordml" xmlns:w16sdtdh="http://schemas.microsoft.com/office/word/2020/wordml/sdtdatahash" xmlns:w16se="http://schemas.microsoft.com/office/word/2015/wordml/symex" xmlns:wpg="http://schemas.microsoft.com/office/word/2010/wordprocessingGroup" xmlns:wpi="http://schemas.microsoft.com/office/word/2010/wordprocessingInk" xmlns:wne="http://schemas.microsoft.com/office/word/2006/wordml" xmlns:wps="http://schemas.microsoft.com/office/word/2010/wordprocessingShape" mc:Ignorable="w14 w15 w16se w16cid w16 w16cex w16sdtdh wp14">
+<w:numbering xmlns:wpc="http://schemas.microsoft.com/office/word/2010/wordprocessingCanvas" xmlns:cx="http://schemas.microsoft.com/office/drawing/2014/chartex" xmlns:cx1="http://schemas.microsoft.com/office/drawing/2015/9/8/chartex" xmlns:cx2="http://schemas.microsoft.com/office/drawing/2015/10/21/chartex" xmlns:cx3="http://schemas.microsoft.com/office/drawing/2016/5/9/chartex" xmlns:cx4="http://schemas.microsoft.com/office/drawing/2016/5/10/chartex" xmlns:cx5="http://schemas.microsoft.com/office/drawing/2016/5/11/chartex" xmlns:cx6="http://schemas.microsoft.com/office/drawing/2016/5/12/chartex" xmlns:cx7="http://schemas.microsoft.com/office/drawing/2016/5/13/chartex" xmlns:cx8="http://schemas.microsoft.com/office/drawing/2016/5/14/chartex" xmlns:mc="http://schemas.openxmlformats.org/markup-compatibility/2006" xmlns:aink="http://schemas.microsoft.com/office/drawing/2016/ink" xmlns:am3d="http://schemas.microsoft.com/office/drawing/2017/model3d" xmlns:o="urn:schemas-microsoft-com:office:office" xmlns:oel="http://schemas.microsoft.com/office/2019/extlst" xmlns:r="http://schemas.openxmlformats.org/officeDocument/2006/relationships" xmlns:m="http://schemas.openxmlformats.org/officeDocument/2006/math" xmlns:v="urn:schemas-microsoft-com:vml" xmlns:wp14="http://schemas.microsoft.com/office/word/2010/wordprocessingDrawing" xmlns:wp="http://schemas.openxmlformats.org/drawingml/2006/wordprocessingDrawing" xmlns:w10="urn:schemas-microsoft-com:office:word" xmlns:w="http://schemas.openxmlformats.org/wordprocessingml/2006/main" xmlns:w14="http://schemas.microsoft.com/office/word/2010/wordml" xmlns:w15="http://schemas.microsoft.com/office/word/2012/wordml" xmlns:w16cex="http://schemas.microsoft.com/office/word/2018/wordml/cex" xmlns:w16cid="http://schemas.microsoft.com/office/word/2016/wordml/cid" xmlns:w16="http://schemas.microsoft.com/office/word/2018/wordml" xmlns:w16sdtdh="http://schemas.microsoft.com/office/word/2020/wordml/sdtdatahash" xmlns:w16se="http://schemas.microsoft.com/office/word/2015/wordml/symex" xmlns:wpg="http://schemas.microsoft.com/office/word/2010/wordprocessingGroup" xmlns:wpi="http://schemas.microsoft.com/office/word/2010/wordprocessingInk" xmlns:wne="http://schemas.microsoft.com/office/word/2006/wordml" xmlns:wps="http://schemas.microsoft.com/office/word/2010/wordprocessingShape" mc:Ignorable="w14 w15 w16se w16cid w16 w16cex w16sdtdh wp14">
   <w:abstractNum w:abstractNumId="0" w15:restartNumberingAfterBreak="0">
     <w:nsid w:val="01A42758"/>
     <w:multiLevelType w:val="hybridMultilevel"/>
@@ -12050,130 +14619,130 @@
       </w:pPr>
     </w:lvl>
   </w:abstractNum>
-  <w:num w:numId="1">
+  <w:num w:numId="1" w16cid:durableId="275523277">
     <w:abstractNumId w:val="4"/>
   </w:num>
-  <w:num w:numId="2">
+  <w:num w:numId="2" w16cid:durableId="2011985350">
     <w:abstractNumId w:val="20"/>
   </w:num>
-  <w:num w:numId="3">
+  <w:num w:numId="3" w16cid:durableId="48696902">
     <w:abstractNumId w:val="36"/>
   </w:num>
-  <w:num w:numId="4">
+  <w:num w:numId="4" w16cid:durableId="775639163">
     <w:abstractNumId w:val="36"/>
     <w:lvlOverride w:ilvl="0">
       <w:startOverride w:val="1"/>
     </w:lvlOverride>
   </w:num>
-  <w:num w:numId="5">
+  <w:num w:numId="5" w16cid:durableId="1849443134">
     <w:abstractNumId w:val="15"/>
   </w:num>
-  <w:num w:numId="6">
+  <w:num w:numId="6" w16cid:durableId="1846280538">
     <w:abstractNumId w:val="3"/>
   </w:num>
-  <w:num w:numId="7">
+  <w:num w:numId="7" w16cid:durableId="240263671">
     <w:abstractNumId w:val="25"/>
   </w:num>
-  <w:num w:numId="8">
+  <w:num w:numId="8" w16cid:durableId="657458389">
     <w:abstractNumId w:val="2"/>
   </w:num>
-  <w:num w:numId="9">
+  <w:num w:numId="9" w16cid:durableId="960261343">
     <w:abstractNumId w:val="14"/>
   </w:num>
-  <w:num w:numId="10">
+  <w:num w:numId="10" w16cid:durableId="1743526141">
     <w:abstractNumId w:val="32"/>
   </w:num>
-  <w:num w:numId="11">
+  <w:num w:numId="11" w16cid:durableId="338774072">
     <w:abstractNumId w:val="17"/>
   </w:num>
-  <w:num w:numId="12">
+  <w:num w:numId="12" w16cid:durableId="395905541">
     <w:abstractNumId w:val="34"/>
   </w:num>
-  <w:num w:numId="13">
+  <w:num w:numId="13" w16cid:durableId="1965189206">
     <w:abstractNumId w:val="19"/>
   </w:num>
-  <w:num w:numId="14">
+  <w:num w:numId="14" w16cid:durableId="753404280">
     <w:abstractNumId w:val="31"/>
   </w:num>
-  <w:num w:numId="15">
+  <w:num w:numId="15" w16cid:durableId="662658283">
     <w:abstractNumId w:val="28"/>
   </w:num>
-  <w:num w:numId="16">
+  <w:num w:numId="16" w16cid:durableId="1009137868">
     <w:abstractNumId w:val="11"/>
   </w:num>
-  <w:num w:numId="17">
+  <w:num w:numId="17" w16cid:durableId="19472009">
     <w:abstractNumId w:val="5"/>
   </w:num>
-  <w:num w:numId="18">
+  <w:num w:numId="18" w16cid:durableId="1401947469">
     <w:abstractNumId w:val="9"/>
   </w:num>
-  <w:num w:numId="19">
+  <w:num w:numId="19" w16cid:durableId="2072728187">
     <w:abstractNumId w:val="0"/>
   </w:num>
-  <w:num w:numId="20">
+  <w:num w:numId="20" w16cid:durableId="799304666">
     <w:abstractNumId w:val="7"/>
   </w:num>
-  <w:num w:numId="21">
+  <w:num w:numId="21" w16cid:durableId="1215580748">
     <w:abstractNumId w:val="6"/>
   </w:num>
-  <w:num w:numId="22">
+  <w:num w:numId="22" w16cid:durableId="273026989">
     <w:abstractNumId w:val="13"/>
   </w:num>
-  <w:num w:numId="23">
+  <w:num w:numId="23" w16cid:durableId="1626345813">
     <w:abstractNumId w:val="24"/>
   </w:num>
-  <w:num w:numId="24">
+  <w:num w:numId="24" w16cid:durableId="1025638437">
     <w:abstractNumId w:val="12"/>
   </w:num>
-  <w:num w:numId="25">
+  <w:num w:numId="25" w16cid:durableId="1071655014">
     <w:abstractNumId w:val="23"/>
   </w:num>
-  <w:num w:numId="26">
+  <w:num w:numId="26" w16cid:durableId="2034458295">
     <w:abstractNumId w:val="22"/>
   </w:num>
-  <w:num w:numId="27">
+  <w:num w:numId="27" w16cid:durableId="512916025">
     <w:abstractNumId w:val="29"/>
   </w:num>
-  <w:num w:numId="28">
+  <w:num w:numId="28" w16cid:durableId="551119084">
     <w:abstractNumId w:val="27"/>
   </w:num>
-  <w:num w:numId="29">
+  <w:num w:numId="29" w16cid:durableId="975648893">
     <w:abstractNumId w:val="10"/>
   </w:num>
-  <w:num w:numId="30">
+  <w:num w:numId="30" w16cid:durableId="854462809">
     <w:abstractNumId w:val="16"/>
   </w:num>
-  <w:num w:numId="31">
+  <w:num w:numId="31" w16cid:durableId="528765952">
     <w:abstractNumId w:val="21"/>
   </w:num>
-  <w:num w:numId="32">
+  <w:num w:numId="32" w16cid:durableId="1415082801">
     <w:abstractNumId w:val="33"/>
   </w:num>
-  <w:num w:numId="33">
+  <w:num w:numId="33" w16cid:durableId="1833718096">
     <w:abstractNumId w:val="24"/>
   </w:num>
-  <w:num w:numId="34">
+  <w:num w:numId="34" w16cid:durableId="1335112903">
     <w:abstractNumId w:val="18"/>
   </w:num>
-  <w:num w:numId="35">
+  <w:num w:numId="35" w16cid:durableId="710419955">
     <w:abstractNumId w:val="35"/>
   </w:num>
-  <w:num w:numId="36">
+  <w:num w:numId="36" w16cid:durableId="1601599941">
     <w:abstractNumId w:val="26"/>
   </w:num>
-  <w:num w:numId="37">
+  <w:num w:numId="37" w16cid:durableId="1593926759">
     <w:abstractNumId w:val="30"/>
   </w:num>
-  <w:num w:numId="38">
+  <w:num w:numId="38" w16cid:durableId="1975060230">
     <w:abstractNumId w:val="1"/>
   </w:num>
-  <w:num w:numId="39">
+  <w:num w:numId="39" w16cid:durableId="303201335">
     <w:abstractNumId w:val="24"/>
   </w:num>
-  <w:num w:numId="40">
+  <w:num w:numId="40" w16cid:durableId="711812406">
     <w:abstractNumId w:val="24"/>
   </w:num>
-  <w:num w:numId="41">
+  <w:num w:numId="41" w16cid:durableId="1894004450">
     <w:abstractNumId w:val="8"/>
   </w:num>
 </w:numbering>

</xml_diff>